<commit_message>
Gráfica 5 y Conclusiones
</commit_message>
<xml_diff>
--- a/document/Problem Set 3.docx
+++ b/document/Problem Set 3.docx
@@ -8711,41 +8711,125 @@
     </w:p>
     <w:p>
       <w:pPr>
-        <w:jc w:val="both"/>
-        <w:rPr>
-          <w:rFonts w:ascii="Times New Roman" w:eastAsiaTheme="minorEastAsia" w:hAnsi="Times New Roman" w:cs="Times New Roman"/>
-          <w:iCs/>
-          <w:sz w:val="24"/>
-          <w:szCs w:val="24"/>
-        </w:rPr>
-      </w:pPr>
-      <w:r>
-        <w:rPr>
-          <w:rFonts w:ascii="Times New Roman" w:eastAsiaTheme="minorEastAsia" w:hAnsi="Times New Roman" w:cs="Times New Roman"/>
-          <w:iCs/>
-          <w:sz w:val="24"/>
-          <w:szCs w:val="24"/>
-        </w:rPr>
+        <w:jc w:val="center"/>
+        <w:rPr>
+          <w:rFonts w:ascii="Times New Roman" w:eastAsiaTheme="minorEastAsia" w:hAnsi="Times New Roman" w:cs="Times New Roman"/>
+          <w:sz w:val="24"/>
+          <w:szCs w:val="24"/>
+        </w:rPr>
+      </w:pPr>
+      <w:r>
+        <w:rPr>
+          <w:rFonts w:ascii="Times New Roman" w:eastAsiaTheme="minorEastAsia" w:hAnsi="Times New Roman" w:cs="Times New Roman"/>
+          <w:iCs/>
+          <w:sz w:val="24"/>
+          <w:szCs w:val="24"/>
+        </w:rPr>
+        <w:lastRenderedPageBreak/>
         <w:t xml:space="preserve"> </w:t>
+      </w:r>
+      <w:r>
+        <w:rPr>
+          <w:noProof/>
+          <w:lang w:eastAsia="es-CO"/>
+        </w:rPr>
+        <w:drawing>
+          <wp:anchor distT="0" distB="0" distL="114300" distR="114300" simplePos="0" relativeHeight="251665408" behindDoc="0" locked="0" layoutInCell="1" allowOverlap="1" wp14:anchorId="3F27ADCE" wp14:editId="70439A10">
+            <wp:simplePos x="0" y="0"/>
+            <wp:positionH relativeFrom="margin">
+              <wp:align>center</wp:align>
+            </wp:positionH>
+            <wp:positionV relativeFrom="paragraph">
+              <wp:posOffset>189533</wp:posOffset>
+            </wp:positionV>
+            <wp:extent cx="3076575" cy="2122805"/>
+            <wp:effectExtent l="0" t="0" r="9525" b="0"/>
+            <wp:wrapThrough wrapText="bothSides">
+              <wp:wrapPolygon edited="0">
+                <wp:start x="0" y="0"/>
+                <wp:lineTo x="0" y="21322"/>
+                <wp:lineTo x="21533" y="21322"/>
+                <wp:lineTo x="21533" y="0"/>
+                <wp:lineTo x="0" y="0"/>
+              </wp:wrapPolygon>
+            </wp:wrapThrough>
+            <wp:docPr id="5" name="Imagen 5"/>
+            <wp:cNvGraphicFramePr>
+              <a:graphicFrameLocks xmlns:a="http://schemas.openxmlformats.org/drawingml/2006/main" noChangeAspect="1"/>
+            </wp:cNvGraphicFramePr>
+            <a:graphic xmlns:a="http://schemas.openxmlformats.org/drawingml/2006/main">
+              <a:graphicData uri="http://schemas.openxmlformats.org/drawingml/2006/picture">
+                <pic:pic xmlns:pic="http://schemas.openxmlformats.org/drawingml/2006/picture">
+                  <pic:nvPicPr>
+                    <pic:cNvPr id="0" name="Imagen 1"/>
+                    <pic:cNvPicPr>
+                      <a:picLocks noChangeAspect="1" noChangeArrowheads="1"/>
+                    </pic:cNvPicPr>
+                  </pic:nvPicPr>
+                  <pic:blipFill>
+                    <a:blip r:embed="rId11" cstate="print">
+                      <a:extLst>
+                        <a:ext uri="{28A0092B-C50C-407E-A947-70E740481C1C}">
+                          <a14:useLocalDpi xmlns:a14="http://schemas.microsoft.com/office/drawing/2010/main" val="0"/>
+                        </a:ext>
+                      </a:extLst>
+                    </a:blip>
+                    <a:stretch>
+                      <a:fillRect/>
+                    </a:stretch>
+                  </pic:blipFill>
+                  <pic:spPr bwMode="auto">
+                    <a:xfrm>
+                      <a:off x="0" y="0"/>
+                      <a:ext cx="3076575" cy="2122805"/>
+                    </a:xfrm>
+                    <a:prstGeom prst="rect">
+                      <a:avLst/>
+                    </a:prstGeom>
+                    <a:noFill/>
+                  </pic:spPr>
+                </pic:pic>
+              </a:graphicData>
+            </a:graphic>
+            <wp14:sizeRelH relativeFrom="page">
+              <wp14:pctWidth>0</wp14:pctWidth>
+            </wp14:sizeRelH>
+            <wp14:sizeRelV relativeFrom="page">
+              <wp14:pctHeight>0</wp14:pctHeight>
+            </wp14:sizeRelV>
+          </wp:anchor>
+        </w:drawing>
+      </w:r>
+      <w:r>
+        <w:rPr>
+          <w:rFonts w:ascii="Times New Roman" w:eastAsiaTheme="minorEastAsia" w:hAnsi="Times New Roman" w:cs="Times New Roman"/>
+          <w:b/>
+          <w:bCs/>
+          <w:sz w:val="24"/>
+          <w:szCs w:val="24"/>
+        </w:rPr>
+        <w:t>Gráfica 5. Error cuadrático medio*</w:t>
       </w:r>
     </w:p>
     <w:p>
       <w:pPr>
-        <w:spacing w:after="0" w:line="240" w:lineRule="auto"/>
-        <w:jc w:val="both"/>
-        <w:rPr>
-          <w:rFonts w:ascii="Times New Roman" w:hAnsi="Times New Roman" w:cs="Times New Roman"/>
-          <w:sz w:val="24"/>
-          <w:szCs w:val="24"/>
-          <w:lang w:eastAsia="es-CO"/>
+        <w:jc w:val="center"/>
+        <w:rPr>
+          <w:rFonts w:ascii="Times New Roman" w:eastAsiaTheme="minorEastAsia" w:hAnsi="Times New Roman" w:cs="Times New Roman"/>
+          <w:b/>
+          <w:bCs/>
+          <w:sz w:val="24"/>
+          <w:szCs w:val="24"/>
         </w:rPr>
       </w:pPr>
     </w:p>
     <w:p>
       <w:pPr>
-        <w:jc w:val="both"/>
-        <w:rPr>
-          <w:rFonts w:ascii="Times New Roman" w:hAnsi="Times New Roman" w:cs="Times New Roman"/>
+        <w:jc w:val="center"/>
+        <w:rPr>
+          <w:rFonts w:ascii="Times New Roman" w:eastAsiaTheme="minorEastAsia" w:hAnsi="Times New Roman" w:cs="Times New Roman"/>
+          <w:b/>
+          <w:bCs/>
           <w:sz w:val="24"/>
           <w:szCs w:val="24"/>
         </w:rPr>
@@ -8753,9 +8837,11 @@
     </w:p>
     <w:p>
       <w:pPr>
-        <w:jc w:val="both"/>
-        <w:rPr>
-          <w:rFonts w:ascii="Times New Roman" w:hAnsi="Times New Roman" w:cs="Times New Roman"/>
+        <w:jc w:val="center"/>
+        <w:rPr>
+          <w:rFonts w:ascii="Times New Roman" w:eastAsiaTheme="minorEastAsia" w:hAnsi="Times New Roman" w:cs="Times New Roman"/>
+          <w:b/>
+          <w:bCs/>
           <w:sz w:val="24"/>
           <w:szCs w:val="24"/>
         </w:rPr>
@@ -8763,11 +8849,409 @@
     </w:p>
     <w:p>
       <w:pPr>
-        <w:spacing w:before="240"/>
-        <w:rPr>
-          <w:rFonts w:ascii="Times New Roman" w:hAnsi="Times New Roman" w:cs="Times New Roman"/>
+        <w:jc w:val="center"/>
+        <w:rPr>
+          <w:rFonts w:ascii="Times New Roman" w:eastAsiaTheme="minorEastAsia" w:hAnsi="Times New Roman" w:cs="Times New Roman"/>
           <w:b/>
           <w:bCs/>
+          <w:sz w:val="24"/>
+          <w:szCs w:val="24"/>
+        </w:rPr>
+      </w:pPr>
+    </w:p>
+    <w:p>
+      <w:pPr>
+        <w:jc w:val="center"/>
+        <w:rPr>
+          <w:rFonts w:ascii="Times New Roman" w:eastAsiaTheme="minorEastAsia" w:hAnsi="Times New Roman" w:cs="Times New Roman"/>
+          <w:b/>
+          <w:bCs/>
+          <w:sz w:val="24"/>
+          <w:szCs w:val="24"/>
+        </w:rPr>
+      </w:pPr>
+    </w:p>
+    <w:p>
+      <w:pPr>
+        <w:jc w:val="center"/>
+        <w:rPr>
+          <w:rFonts w:ascii="Times New Roman" w:eastAsiaTheme="minorEastAsia" w:hAnsi="Times New Roman" w:cs="Times New Roman"/>
+          <w:b/>
+          <w:bCs/>
+          <w:sz w:val="24"/>
+          <w:szCs w:val="24"/>
+        </w:rPr>
+      </w:pPr>
+    </w:p>
+    <w:p>
+      <w:pPr>
+        <w:jc w:val="center"/>
+        <w:rPr>
+          <w:rFonts w:ascii="Times New Roman" w:eastAsiaTheme="minorEastAsia" w:hAnsi="Times New Roman" w:cs="Times New Roman"/>
+          <w:b/>
+          <w:bCs/>
+          <w:sz w:val="24"/>
+          <w:szCs w:val="24"/>
+        </w:rPr>
+      </w:pPr>
+    </w:p>
+    <w:p>
+      <w:pPr>
+        <w:spacing w:before="240" w:after="0"/>
+        <w:jc w:val="center"/>
+        <w:rPr>
+          <w:rFonts w:ascii="Times New Roman" w:eastAsiaTheme="minorEastAsia" w:hAnsi="Times New Roman" w:cs="Times New Roman"/>
+          <w:i/>
+          <w:iCs/>
+        </w:rPr>
+      </w:pPr>
+      <w:r>
+        <w:rPr>
+          <w:rFonts w:ascii="Times New Roman" w:eastAsiaTheme="minorEastAsia" w:hAnsi="Times New Roman" w:cs="Times New Roman"/>
+          <w:i/>
+          <w:iCs/>
+        </w:rPr>
+        <w:t>*</w:t>
+      </w:r>
+      <w:r>
+        <w:rPr>
+          <w:i/>
+          <w:iCs/>
+          <w:sz w:val="20"/>
+          <w:szCs w:val="20"/>
+        </w:rPr>
+        <w:t xml:space="preserve"> </w:t>
+      </w:r>
+      <w:r>
+        <w:rPr>
+          <w:rFonts w:ascii="Times New Roman" w:eastAsiaTheme="minorEastAsia" w:hAnsi="Times New Roman" w:cs="Times New Roman"/>
+          <w:i/>
+          <w:iCs/>
+        </w:rPr>
+        <w:t xml:space="preserve">M.1 es la estimación con regresión lineal y validación cruzada, M.2 con </w:t>
+      </w:r>
+      <w:proofErr w:type="spellStart"/>
+      <w:r>
+        <w:rPr>
+          <w:rFonts w:ascii="Times New Roman" w:eastAsiaTheme="minorEastAsia" w:hAnsi="Times New Roman" w:cs="Times New Roman"/>
+          <w:i/>
+          <w:iCs/>
+        </w:rPr>
+        <w:t>Best</w:t>
+      </w:r>
+      <w:proofErr w:type="spellEnd"/>
+      <w:r>
+        <w:rPr>
+          <w:rFonts w:ascii="Times New Roman" w:eastAsiaTheme="minorEastAsia" w:hAnsi="Times New Roman" w:cs="Times New Roman"/>
+          <w:i/>
+          <w:iCs/>
+        </w:rPr>
+        <w:t xml:space="preserve"> </w:t>
+      </w:r>
+      <w:proofErr w:type="spellStart"/>
+      <w:r>
+        <w:rPr>
+          <w:rFonts w:ascii="Times New Roman" w:eastAsiaTheme="minorEastAsia" w:hAnsi="Times New Roman" w:cs="Times New Roman"/>
+          <w:i/>
+          <w:iCs/>
+        </w:rPr>
+        <w:t>Subset</w:t>
+      </w:r>
+      <w:proofErr w:type="spellEnd"/>
+      <w:r>
+        <w:rPr>
+          <w:rFonts w:ascii="Times New Roman" w:eastAsiaTheme="minorEastAsia" w:hAnsi="Times New Roman" w:cs="Times New Roman"/>
+          <w:i/>
+          <w:iCs/>
+        </w:rPr>
+        <w:t xml:space="preserve"> </w:t>
+      </w:r>
+      <w:proofErr w:type="spellStart"/>
+      <w:r>
+        <w:rPr>
+          <w:rFonts w:ascii="Times New Roman" w:eastAsiaTheme="minorEastAsia" w:hAnsi="Times New Roman" w:cs="Times New Roman"/>
+          <w:i/>
+          <w:iCs/>
+        </w:rPr>
+        <w:t>Selection</w:t>
+      </w:r>
+      <w:proofErr w:type="spellEnd"/>
+      <w:r>
+        <w:rPr>
+          <w:rFonts w:ascii="Times New Roman" w:eastAsiaTheme="minorEastAsia" w:hAnsi="Times New Roman" w:cs="Times New Roman"/>
+          <w:i/>
+          <w:iCs/>
+        </w:rPr>
+        <w:t xml:space="preserve">, M.3 con </w:t>
+      </w:r>
+      <w:proofErr w:type="spellStart"/>
+      <w:r>
+        <w:rPr>
+          <w:rFonts w:ascii="Times New Roman" w:eastAsiaTheme="minorEastAsia" w:hAnsi="Times New Roman" w:cs="Times New Roman"/>
+          <w:i/>
+          <w:iCs/>
+        </w:rPr>
+        <w:t>Backward</w:t>
+      </w:r>
+      <w:proofErr w:type="spellEnd"/>
+      <w:r>
+        <w:rPr>
+          <w:rFonts w:ascii="Times New Roman" w:eastAsiaTheme="minorEastAsia" w:hAnsi="Times New Roman" w:cs="Times New Roman"/>
+          <w:i/>
+          <w:iCs/>
+        </w:rPr>
+        <w:t xml:space="preserve"> </w:t>
+      </w:r>
+      <w:proofErr w:type="spellStart"/>
+      <w:r>
+        <w:rPr>
+          <w:rFonts w:ascii="Times New Roman" w:eastAsiaTheme="minorEastAsia" w:hAnsi="Times New Roman" w:cs="Times New Roman"/>
+          <w:i/>
+          <w:iCs/>
+        </w:rPr>
+        <w:t>Stepwise</w:t>
+      </w:r>
+      <w:proofErr w:type="spellEnd"/>
+      <w:r>
+        <w:rPr>
+          <w:rFonts w:ascii="Times New Roman" w:eastAsiaTheme="minorEastAsia" w:hAnsi="Times New Roman" w:cs="Times New Roman"/>
+          <w:i/>
+          <w:iCs/>
+        </w:rPr>
+        <w:t xml:space="preserve"> </w:t>
+      </w:r>
+      <w:proofErr w:type="spellStart"/>
+      <w:r>
+        <w:rPr>
+          <w:rFonts w:ascii="Times New Roman" w:eastAsiaTheme="minorEastAsia" w:hAnsi="Times New Roman" w:cs="Times New Roman"/>
+          <w:i/>
+          <w:iCs/>
+        </w:rPr>
+        <w:t>Selection</w:t>
+      </w:r>
+      <w:proofErr w:type="spellEnd"/>
+      <w:r>
+        <w:rPr>
+          <w:rFonts w:ascii="Times New Roman" w:eastAsiaTheme="minorEastAsia" w:hAnsi="Times New Roman" w:cs="Times New Roman"/>
+          <w:i/>
+          <w:iCs/>
+        </w:rPr>
+        <w:t xml:space="preserve">, M.4 con </w:t>
+      </w:r>
+      <w:proofErr w:type="spellStart"/>
+      <w:r>
+        <w:rPr>
+          <w:rFonts w:ascii="Times New Roman" w:eastAsiaTheme="minorEastAsia" w:hAnsi="Times New Roman" w:cs="Times New Roman"/>
+          <w:i/>
+          <w:iCs/>
+        </w:rPr>
+        <w:t>Elastic</w:t>
+      </w:r>
+      <w:proofErr w:type="spellEnd"/>
+      <w:r>
+        <w:rPr>
+          <w:rFonts w:ascii="Times New Roman" w:eastAsiaTheme="minorEastAsia" w:hAnsi="Times New Roman" w:cs="Times New Roman"/>
+          <w:i/>
+          <w:iCs/>
+        </w:rPr>
+        <w:t xml:space="preserve"> Net y validación cruzada, M.5 con </w:t>
+      </w:r>
+      <w:proofErr w:type="spellStart"/>
+      <w:r>
+        <w:rPr>
+          <w:rFonts w:ascii="Times New Roman" w:eastAsiaTheme="minorEastAsia" w:hAnsi="Times New Roman" w:cs="Times New Roman"/>
+          <w:i/>
+          <w:iCs/>
+        </w:rPr>
+        <w:t>XGBoost</w:t>
+      </w:r>
+      <w:proofErr w:type="spellEnd"/>
+      <w:r>
+        <w:rPr>
+          <w:rFonts w:ascii="Times New Roman" w:eastAsiaTheme="minorEastAsia" w:hAnsi="Times New Roman" w:cs="Times New Roman"/>
+          <w:i/>
+          <w:iCs/>
+        </w:rPr>
+        <w:t xml:space="preserve">, M.6 con </w:t>
+      </w:r>
+      <w:proofErr w:type="spellStart"/>
+      <w:r>
+        <w:rPr>
+          <w:rFonts w:ascii="Times New Roman" w:eastAsiaTheme="minorEastAsia" w:hAnsi="Times New Roman" w:cs="Times New Roman"/>
+          <w:i/>
+          <w:iCs/>
+        </w:rPr>
+        <w:t>Random</w:t>
+      </w:r>
+      <w:proofErr w:type="spellEnd"/>
+      <w:r>
+        <w:rPr>
+          <w:rFonts w:ascii="Times New Roman" w:eastAsiaTheme="minorEastAsia" w:hAnsi="Times New Roman" w:cs="Times New Roman"/>
+          <w:i/>
+          <w:iCs/>
+        </w:rPr>
+        <w:t xml:space="preserve"> Forest, M. 7 al </w:t>
+      </w:r>
+      <w:proofErr w:type="spellStart"/>
+      <w:r>
+        <w:rPr>
+          <w:rFonts w:ascii="Times New Roman" w:eastAsiaTheme="minorEastAsia" w:hAnsi="Times New Roman" w:cs="Times New Roman"/>
+          <w:i/>
+          <w:iCs/>
+        </w:rPr>
+        <w:t>SuperLearner</w:t>
+      </w:r>
+      <w:proofErr w:type="spellEnd"/>
+      <w:r>
+        <w:rPr>
+          <w:rFonts w:ascii="Times New Roman" w:eastAsiaTheme="minorEastAsia" w:hAnsi="Times New Roman" w:cs="Times New Roman"/>
+          <w:i/>
+          <w:iCs/>
+        </w:rPr>
+        <w:t xml:space="preserve"> con regresión lineal y </w:t>
+      </w:r>
+      <w:proofErr w:type="spellStart"/>
+      <w:r>
+        <w:rPr>
+          <w:rFonts w:ascii="Times New Roman" w:eastAsiaTheme="minorEastAsia" w:hAnsi="Times New Roman" w:cs="Times New Roman"/>
+          <w:i/>
+          <w:iCs/>
+        </w:rPr>
+        <w:t>Random</w:t>
+      </w:r>
+      <w:proofErr w:type="spellEnd"/>
+      <w:r>
+        <w:rPr>
+          <w:rFonts w:ascii="Times New Roman" w:eastAsiaTheme="minorEastAsia" w:hAnsi="Times New Roman" w:cs="Times New Roman"/>
+          <w:i/>
+          <w:iCs/>
+        </w:rPr>
+        <w:t xml:space="preserve"> Forest.</w:t>
+      </w:r>
+    </w:p>
+    <w:p>
+      <w:pPr>
+        <w:spacing w:before="240" w:after="0"/>
+        <w:jc w:val="center"/>
+        <w:rPr>
+          <w:rFonts w:ascii="Times New Roman" w:eastAsiaTheme="minorEastAsia" w:hAnsi="Times New Roman" w:cs="Times New Roman"/>
+          <w:sz w:val="24"/>
+          <w:szCs w:val="24"/>
+        </w:rPr>
+      </w:pPr>
+      <w:r>
+        <w:rPr>
+          <w:rFonts w:ascii="Times New Roman" w:eastAsiaTheme="minorEastAsia" w:hAnsi="Times New Roman" w:cs="Times New Roman"/>
+          <w:b/>
+          <w:bCs/>
+          <w:sz w:val="24"/>
+          <w:szCs w:val="24"/>
+        </w:rPr>
+        <w:t xml:space="preserve">Fuente: </w:t>
+      </w:r>
+      <w:r>
+        <w:rPr>
+          <w:rFonts w:ascii="Times New Roman" w:eastAsiaTheme="minorEastAsia" w:hAnsi="Times New Roman" w:cs="Times New Roman"/>
+          <w:sz w:val="24"/>
+          <w:szCs w:val="24"/>
+        </w:rPr>
+        <w:t xml:space="preserve">Construcción propia. </w:t>
+      </w:r>
+    </w:p>
+    <w:p>
+      <w:pPr>
+        <w:spacing w:before="240"/>
+        <w:jc w:val="both"/>
+        <w:rPr>
+          <w:rFonts w:ascii="Times New Roman" w:hAnsi="Times New Roman" w:cs="Times New Roman"/>
+          <w:b/>
+          <w:sz w:val="24"/>
+          <w:szCs w:val="24"/>
+        </w:rPr>
+      </w:pPr>
+      <w:r>
+        <w:rPr>
+          <w:rFonts w:ascii="Times New Roman" w:hAnsi="Times New Roman" w:cs="Times New Roman"/>
+          <w:b/>
+          <w:sz w:val="24"/>
+          <w:szCs w:val="24"/>
+        </w:rPr>
+        <w:t xml:space="preserve">4. Conclusiones y recomendaciones  </w:t>
+      </w:r>
+    </w:p>
+    <w:p>
+      <w:pPr>
+        <w:jc w:val="both"/>
+        <w:rPr>
+          <w:rFonts w:ascii="Times New Roman" w:hAnsi="Times New Roman" w:cs="Times New Roman"/>
+          <w:sz w:val="24"/>
+          <w:szCs w:val="24"/>
+        </w:rPr>
+      </w:pPr>
+      <w:r>
+        <w:rPr>
+          <w:rFonts w:ascii="Times New Roman" w:hAnsi="Times New Roman" w:cs="Times New Roman"/>
+          <w:sz w:val="24"/>
+          <w:szCs w:val="24"/>
+        </w:rPr>
+        <w:t>La estimación del precio de una vivienda es una tarea retadora, pues es un bien cuyo valor se determina por un conjunto de factores de diferente naturaleza (características propias de la vivienda, servicios que incluye, zona en la que se encuentra, facilidades o amenidades a las que se tiene acceso sin mayor dificultar, etc.). En este documento se hicieron diversas aproximaciones para encontrar el modelo que mejor ajusta los precios y constituye la mejor inversión, al permitir comprar mayor cantidad de propiedades al menor precio. Encontramos en el modelo seleccionado (</w:t>
+      </w:r>
+      <w:r>
+        <w:rPr>
+          <w:rFonts w:ascii="Times New Roman" w:hAnsi="Times New Roman" w:cs="Times New Roman"/>
+          <w:i/>
+          <w:sz w:val="24"/>
+          <w:szCs w:val="24"/>
+        </w:rPr>
+        <w:t>RF)</w:t>
+      </w:r>
+      <w:r>
+        <w:rPr>
+          <w:rFonts w:ascii="Times New Roman" w:hAnsi="Times New Roman" w:cs="Times New Roman"/>
+          <w:sz w:val="24"/>
+          <w:szCs w:val="24"/>
+        </w:rPr>
+        <w:t xml:space="preserve"> que, en primer lugar, características de la propiedad como: el número de habitaciones y de baños, la superficie total de la vivienda, la tenencia de parqueadero y terraza, patio o garaje, son buenos predictores de su precio. En segundo lugar, las amenidades a las que se tiene acceso de forma rápida, como: cercanía a una universidad o a centro comercial, influyen de manera significativa en su precio.</w:t>
+      </w:r>
+    </w:p>
+    <w:p>
+      <w:pPr>
+        <w:jc w:val="both"/>
+        <w:rPr>
+          <w:rFonts w:ascii="Times New Roman" w:eastAsiaTheme="minorEastAsia" w:hAnsi="Times New Roman" w:cs="Times New Roman"/>
+          <w:iCs/>
+          <w:sz w:val="24"/>
+          <w:szCs w:val="24"/>
+        </w:rPr>
+      </w:pPr>
+    </w:p>
+    <w:p>
+      <w:pPr>
+        <w:jc w:val="both"/>
+        <w:rPr>
+          <w:rFonts w:ascii="Times New Roman" w:hAnsi="Times New Roman" w:cs="Times New Roman"/>
+          <w:sz w:val="24"/>
+          <w:szCs w:val="24"/>
+        </w:rPr>
+      </w:pPr>
+    </w:p>
+    <w:p>
+      <w:pPr>
+        <w:jc w:val="both"/>
+        <w:rPr>
+          <w:rFonts w:ascii="Times New Roman" w:hAnsi="Times New Roman" w:cs="Times New Roman"/>
+          <w:sz w:val="24"/>
+          <w:szCs w:val="24"/>
+        </w:rPr>
+      </w:pPr>
+    </w:p>
+    <w:p>
+      <w:pPr>
+        <w:spacing w:before="240"/>
+        <w:rPr>
+          <w:rFonts w:ascii="Times New Roman" w:hAnsi="Times New Roman" w:cs="Times New Roman"/>
+          <w:b/>
+          <w:bCs/>
           <w:i/>
           <w:iCs/>
           <w:sz w:val="24"/>
@@ -8775,12 +9259,12 @@
           <w:u w:val="single"/>
         </w:rPr>
         <w:sectPr>
-          <w:headerReference w:type="even" r:id="rId11"/>
-          <w:headerReference w:type="default" r:id="rId12"/>
-          <w:footerReference w:type="even" r:id="rId13"/>
-          <w:footerReference w:type="default" r:id="rId14"/>
-          <w:headerReference w:type="first" r:id="rId15"/>
-          <w:footerReference w:type="first" r:id="rId16"/>
+          <w:headerReference w:type="even" r:id="rId12"/>
+          <w:headerReference w:type="default" r:id="rId13"/>
+          <w:footerReference w:type="even" r:id="rId14"/>
+          <w:footerReference w:type="default" r:id="rId15"/>
+          <w:headerReference w:type="first" r:id="rId16"/>
+          <w:footerReference w:type="first" r:id="rId17"/>
           <w:footnotePr>
             <w:numFmt w:val="chicago"/>
           </w:footnotePr>

</xml_diff>

<commit_message>
Conclusiones parte 2 y Anexos parte 1
</commit_message>
<xml_diff>
--- a/document/Problem Set 3.docx
+++ b/document/Problem Set 3.docx
@@ -223,18 +223,38 @@
         </w:rPr>
         <w:t xml:space="preserve">GitHub URL: </w:t>
       </w:r>
-      <w:hyperlink r:id="rId6" w:history="1">
-        <w:r>
-          <w:rPr>
-            <w:rStyle w:val="Hyperlink"/>
-            <w:rFonts w:ascii="Times New Roman" w:hAnsi="Times New Roman" w:cs="Times New Roman"/>
-            <w:sz w:val="24"/>
-            <w:szCs w:val="24"/>
-            <w:lang w:val="en-US"/>
-          </w:rPr>
-          <w:t>https://github.com/sbeltro/G10_PS3</w:t>
-        </w:r>
-      </w:hyperlink>
+      <w:r>
+        <w:fldChar w:fldCharType="begin"/>
+      </w:r>
+      <w:r>
+        <w:rPr>
+          <w:lang w:val="en-US"/>
+        </w:rPr>
+        <w:instrText xml:space="preserve"> HYPERLINK "https://github.com/sbeltro/G10_PS3" </w:instrText>
+      </w:r>
+      <w:r>
+        <w:fldChar w:fldCharType="separate"/>
+      </w:r>
+      <w:r>
+        <w:rPr>
+          <w:rStyle w:val="Hyperlink"/>
+          <w:rFonts w:ascii="Times New Roman" w:hAnsi="Times New Roman" w:cs="Times New Roman"/>
+          <w:sz w:val="24"/>
+          <w:szCs w:val="24"/>
+          <w:lang w:val="en-US"/>
+        </w:rPr>
+        <w:t>https://github.com/sbeltro/G10_PS3</w:t>
+      </w:r>
+      <w:r>
+        <w:rPr>
+          <w:rStyle w:val="Hyperlink"/>
+          <w:rFonts w:ascii="Times New Roman" w:hAnsi="Times New Roman" w:cs="Times New Roman"/>
+          <w:sz w:val="24"/>
+          <w:szCs w:val="24"/>
+          <w:lang w:val="en-US"/>
+        </w:rPr>
+        <w:fldChar w:fldCharType="end"/>
+      </w:r>
     </w:p>
     <w:p>
       <w:pPr>
@@ -2843,7 +2863,7 @@
                     <pic:cNvPicPr/>
                   </pic:nvPicPr>
                   <pic:blipFill rotWithShape="1">
-                    <a:blip r:embed="rId7" cstate="print">
+                    <a:blip r:embed="rId6" cstate="print">
                       <a:extLst>
                         <a:ext uri="{28A0092B-C50C-407E-A947-70E740481C1C}">
                           <a14:useLocalDpi xmlns:a14="http://schemas.microsoft.com/office/drawing/2010/main" val="0"/>
@@ -3095,7 +3115,7 @@
                     <pic:cNvPicPr/>
                   </pic:nvPicPr>
                   <pic:blipFill rotWithShape="1">
-                    <a:blip r:embed="rId8" cstate="print">
+                    <a:blip r:embed="rId7" cstate="print">
                       <a:extLst>
                         <a:ext uri="{28A0092B-C50C-407E-A947-70E740481C1C}">
                           <a14:useLocalDpi xmlns:a14="http://schemas.microsoft.com/office/drawing/2010/main" val="0"/>
@@ -5169,7 +5189,7 @@
                     <pic:cNvPicPr/>
                   </pic:nvPicPr>
                   <pic:blipFill rotWithShape="1">
-                    <a:blip r:embed="rId9" cstate="print">
+                    <a:blip r:embed="rId8" cstate="print">
                       <a:extLst>
                         <a:ext uri="{28A0092B-C50C-407E-A947-70E740481C1C}">
                           <a14:useLocalDpi xmlns:a14="http://schemas.microsoft.com/office/drawing/2010/main" val="0"/>
@@ -5406,7 +5426,7 @@
                     <pic:cNvPicPr/>
                   </pic:nvPicPr>
                   <pic:blipFill>
-                    <a:blip r:embed="rId10" cstate="print">
+                    <a:blip r:embed="rId9" cstate="print">
                       <a:extLst>
                         <a:ext uri="{28A0092B-C50C-407E-A947-70E740481C1C}">
                           <a14:useLocalDpi xmlns:a14="http://schemas.microsoft.com/office/drawing/2010/main" val="0"/>
@@ -8767,7 +8787,7 @@
                     </pic:cNvPicPr>
                   </pic:nvPicPr>
                   <pic:blipFill>
-                    <a:blip r:embed="rId11" cstate="print">
+                    <a:blip r:embed="rId10" cstate="print">
                       <a:extLst>
                         <a:ext uri="{28A0092B-C50C-407E-A947-70E740481C1C}">
                           <a14:useLocalDpi xmlns:a14="http://schemas.microsoft.com/office/drawing/2010/main" val="0"/>
@@ -9218,12 +9238,19 @@
       <w:pPr>
         <w:jc w:val="both"/>
         <w:rPr>
-          <w:rFonts w:ascii="Times New Roman" w:eastAsiaTheme="minorEastAsia" w:hAnsi="Times New Roman" w:cs="Times New Roman"/>
-          <w:iCs/>
-          <w:sz w:val="24"/>
-          <w:szCs w:val="24"/>
-        </w:rPr>
-      </w:pPr>
+          <w:rFonts w:ascii="Times New Roman" w:hAnsi="Times New Roman" w:cs="Times New Roman"/>
+          <w:sz w:val="24"/>
+          <w:szCs w:val="24"/>
+        </w:rPr>
+      </w:pPr>
+      <w:r>
+        <w:rPr>
+          <w:rFonts w:ascii="Times New Roman" w:hAnsi="Times New Roman" w:cs="Times New Roman"/>
+          <w:sz w:val="24"/>
+          <w:szCs w:val="24"/>
+        </w:rPr>
+        <w:t xml:space="preserve">Adicionalmente, encontramos que, por un lado, considerar la ciudad en la que se encuentra la propiedad es primordial, debido a que los precios de las viviendas difieren de forma significativa en dos ciudades tan diferentes en cultura, disposición geográfica, clima, infraestructura, etc., como Bogotá D.C. y Medellín. Por otro lado, tener en cuenta el tipo de vivienda, si es casa o apartamento, también es necesario, porque se valoran diferente las características y facilidades de la propiedad, teniendo en cuenta su tipo. </w:t>
+      </w:r>
     </w:p>
     <w:p>
       <w:pPr>
@@ -9234,37 +9261,436 @@
           <w:szCs w:val="24"/>
         </w:rPr>
       </w:pPr>
-    </w:p>
-    <w:p>
-      <w:pPr>
-        <w:jc w:val="both"/>
-        <w:rPr>
-          <w:rFonts w:ascii="Times New Roman" w:hAnsi="Times New Roman" w:cs="Times New Roman"/>
-          <w:sz w:val="24"/>
-          <w:szCs w:val="24"/>
-        </w:rPr>
-      </w:pPr>
-    </w:p>
-    <w:p>
-      <w:pPr>
-        <w:spacing w:before="240"/>
+      <w:r>
+        <w:rPr>
+          <w:rFonts w:ascii="Times New Roman" w:hAnsi="Times New Roman" w:cs="Times New Roman"/>
+          <w:sz w:val="24"/>
+          <w:szCs w:val="24"/>
+        </w:rPr>
+        <w:t xml:space="preserve">Reconocemos que para lograr una aproximación más exacta del precio de una vivienda podrían hacerse una estimación diferenciada para cada ciudad, donde para cada modelo incorpore las variables relevantes en cada caso. Asimismo, se podría hacer una estimación diferenciada por ciudad y tipo de vivienda, que permitiría una mayor precisión en el ajuste, pues se deja de lado la generalización de “vivienda” y se analiza con mayor detalle el precio en un contexto delimitado. </w:t>
+      </w:r>
+    </w:p>
+    <w:p>
+      <w:pPr>
+        <w:rPr>
+          <w:rFonts w:ascii="Times New Roman" w:hAnsi="Times New Roman" w:cs="Times New Roman"/>
+          <w:sz w:val="24"/>
+          <w:szCs w:val="24"/>
+        </w:rPr>
+      </w:pPr>
+      <w:r>
+        <w:rPr>
+          <w:rFonts w:ascii="Times New Roman" w:hAnsi="Times New Roman" w:cs="Times New Roman"/>
+          <w:b/>
+          <w:sz w:val="24"/>
+          <w:szCs w:val="24"/>
+        </w:rPr>
+        <w:lastRenderedPageBreak/>
+        <w:t>Anexos</w:t>
+      </w:r>
+    </w:p>
+    <w:p>
+      <w:pPr>
         <w:rPr>
           <w:rFonts w:ascii="Times New Roman" w:hAnsi="Times New Roman" w:cs="Times New Roman"/>
           <w:b/>
           <w:bCs/>
-          <w:i/>
-          <w:iCs/>
           <w:sz w:val="24"/>
           <w:szCs w:val="24"/>
           <w:u w:val="single"/>
         </w:rPr>
+      </w:pPr>
+      <w:r>
+        <w:rPr>
+          <w:rFonts w:ascii="Times New Roman" w:hAnsi="Times New Roman" w:cs="Times New Roman"/>
+          <w:b/>
+          <w:bCs/>
+          <w:sz w:val="24"/>
+          <w:szCs w:val="24"/>
+          <w:u w:val="single"/>
+        </w:rPr>
+        <w:t>Anexo 1: variables de interés</w:t>
+      </w:r>
+    </w:p>
+    <w:p>
+      <w:pPr>
+        <w:jc w:val="both"/>
+        <w:rPr>
+          <w:rFonts w:ascii="Times New Roman" w:hAnsi="Times New Roman" w:cs="Times New Roman"/>
+          <w:sz w:val="24"/>
+          <w:szCs w:val="24"/>
+        </w:rPr>
+      </w:pPr>
+      <w:r>
+        <w:rPr>
+          <w:rFonts w:ascii="Times New Roman" w:hAnsi="Times New Roman" w:cs="Times New Roman"/>
+          <w:sz w:val="24"/>
+          <w:szCs w:val="24"/>
+        </w:rPr>
+        <w:t xml:space="preserve">En el ejercicio de estimación del precio de la vivienda, identificamos dentro de la base disponible, tres variables que consideramos importantes para determinar el precio de una propiedad. En concreto: </w:t>
+      </w:r>
+      <w:r>
+        <w:rPr>
+          <w:rFonts w:ascii="Times New Roman" w:hAnsi="Times New Roman" w:cs="Times New Roman"/>
+          <w:b/>
+          <w:sz w:val="24"/>
+          <w:szCs w:val="24"/>
+        </w:rPr>
+        <w:t xml:space="preserve">habitaciones – </w:t>
+      </w:r>
+      <w:r>
+        <w:rPr>
+          <w:rFonts w:ascii="Times New Roman" w:hAnsi="Times New Roman" w:cs="Times New Roman"/>
+          <w:i/>
+          <w:sz w:val="24"/>
+          <w:szCs w:val="24"/>
+        </w:rPr>
+        <w:t>habitaciones</w:t>
+      </w:r>
+      <w:r>
+        <w:rPr>
+          <w:rFonts w:ascii="Times New Roman" w:hAnsi="Times New Roman" w:cs="Times New Roman"/>
+          <w:sz w:val="24"/>
+          <w:szCs w:val="24"/>
+        </w:rPr>
+        <w:t xml:space="preserve">, que corresponde al número de habitaciones que tiene la vivienda, </w:t>
+      </w:r>
+      <w:r>
+        <w:rPr>
+          <w:rFonts w:ascii="Times New Roman" w:hAnsi="Times New Roman" w:cs="Times New Roman"/>
+          <w:b/>
+          <w:sz w:val="24"/>
+          <w:szCs w:val="24"/>
+        </w:rPr>
+        <w:t xml:space="preserve">baños – </w:t>
+      </w:r>
+      <w:r>
+        <w:rPr>
+          <w:rFonts w:ascii="Times New Roman" w:hAnsi="Times New Roman" w:cs="Times New Roman"/>
+          <w:i/>
+          <w:sz w:val="24"/>
+          <w:szCs w:val="24"/>
+        </w:rPr>
+        <w:t>baños</w:t>
+      </w:r>
+      <w:r>
+        <w:rPr>
+          <w:rFonts w:ascii="Times New Roman" w:hAnsi="Times New Roman" w:cs="Times New Roman"/>
+          <w:sz w:val="24"/>
+          <w:szCs w:val="24"/>
+        </w:rPr>
+        <w:t xml:space="preserve">, que indica la cantidad de baños que posee la propiedad, y </w:t>
+      </w:r>
+      <w:r>
+        <w:rPr>
+          <w:rFonts w:ascii="Times New Roman" w:hAnsi="Times New Roman" w:cs="Times New Roman"/>
+          <w:b/>
+          <w:sz w:val="24"/>
+          <w:szCs w:val="24"/>
+        </w:rPr>
+        <w:t xml:space="preserve">superficie </w:t>
+      </w:r>
+      <w:r>
+        <w:rPr>
+          <w:rFonts w:ascii="Times New Roman" w:hAnsi="Times New Roman" w:cs="Times New Roman"/>
+          <w:i/>
+          <w:sz w:val="24"/>
+          <w:szCs w:val="24"/>
+        </w:rPr>
+        <w:t>– superficie</w:t>
+      </w:r>
+      <w:r>
+        <w:rPr>
+          <w:rFonts w:ascii="Times New Roman" w:hAnsi="Times New Roman" w:cs="Times New Roman"/>
+          <w:sz w:val="24"/>
+          <w:szCs w:val="24"/>
+        </w:rPr>
+        <w:t>, que determina el área o superficie total de la vivienda, medida en metros cuadrados (mts</w:t>
+      </w:r>
+      <w:r>
+        <w:rPr>
+          <w:rFonts w:ascii="Times New Roman" w:hAnsi="Times New Roman" w:cs="Times New Roman"/>
+          <w:sz w:val="24"/>
+          <w:szCs w:val="24"/>
+          <w:vertAlign w:val="superscript"/>
+        </w:rPr>
+        <w:t>2</w:t>
+      </w:r>
+      <w:r>
+        <w:rPr>
+          <w:rFonts w:ascii="Times New Roman" w:hAnsi="Times New Roman" w:cs="Times New Roman"/>
+          <w:sz w:val="24"/>
+          <w:szCs w:val="24"/>
+        </w:rPr>
+        <w:t xml:space="preserve">). </w:t>
+      </w:r>
+    </w:p>
+    <w:p>
+      <w:pPr>
+        <w:jc w:val="both"/>
+        <w:rPr>
+          <w:rFonts w:ascii="Times New Roman" w:hAnsi="Times New Roman" w:cs="Times New Roman"/>
+          <w:sz w:val="24"/>
+          <w:szCs w:val="24"/>
+        </w:rPr>
+      </w:pPr>
+      <w:r>
+        <w:rPr>
+          <w:rFonts w:ascii="Times New Roman" w:hAnsi="Times New Roman" w:cs="Times New Roman"/>
+          <w:sz w:val="24"/>
+          <w:szCs w:val="24"/>
+        </w:rPr>
+        <w:t>Resaltamos que las variables baños y superficie contenían valores faltantes (</w:t>
+      </w:r>
+      <w:proofErr w:type="spellStart"/>
+      <w:r>
+        <w:rPr>
+          <w:rFonts w:ascii="Times New Roman" w:hAnsi="Times New Roman" w:cs="Times New Roman"/>
+          <w:i/>
+          <w:sz w:val="24"/>
+          <w:szCs w:val="24"/>
+        </w:rPr>
+        <w:t>missings</w:t>
+      </w:r>
+      <w:proofErr w:type="spellEnd"/>
+      <w:r>
+        <w:rPr>
+          <w:rFonts w:ascii="Times New Roman" w:hAnsi="Times New Roman" w:cs="Times New Roman"/>
+          <w:i/>
+          <w:sz w:val="24"/>
+          <w:szCs w:val="24"/>
+        </w:rPr>
+        <w:t>)</w:t>
+      </w:r>
+      <w:r>
+        <w:rPr>
+          <w:rFonts w:ascii="Times New Roman" w:hAnsi="Times New Roman" w:cs="Times New Roman"/>
+          <w:sz w:val="24"/>
+          <w:szCs w:val="24"/>
+        </w:rPr>
+        <w:t xml:space="preserve">, que imputamos de la siguiente manera: en primer lugar, se extrajo la mayor cantidad de información a partir de la descripción de la vivienda y el título, disponibles en la base, y se asignaron dichos valores a los </w:t>
+      </w:r>
+      <w:proofErr w:type="spellStart"/>
+      <w:r>
+        <w:rPr>
+          <w:rFonts w:ascii="Times New Roman" w:hAnsi="Times New Roman" w:cs="Times New Roman"/>
+          <w:i/>
+          <w:sz w:val="24"/>
+          <w:szCs w:val="24"/>
+        </w:rPr>
+        <w:t>missings</w:t>
+      </w:r>
+      <w:proofErr w:type="spellEnd"/>
+      <w:r>
+        <w:rPr>
+          <w:rFonts w:ascii="Times New Roman" w:hAnsi="Times New Roman" w:cs="Times New Roman"/>
+          <w:sz w:val="24"/>
+          <w:szCs w:val="24"/>
+        </w:rPr>
+        <w:t xml:space="preserve">. A continuación, para los valores faltantes que aún seguían existiendo (porque no se logró extraer información), se asignó la información promedio para las viviendas en la misma manzana (definiendo las manzanas a partir de los metadatos en el Marco Geoestadístico Nacional [MGN] de Bogotá D.C. y Medellín del Departamento Administrativo Nacional de Estadística (DANE, 2017)). Finalmente, para los </w:t>
+      </w:r>
+      <w:proofErr w:type="spellStart"/>
+      <w:r>
+        <w:rPr>
+          <w:rFonts w:ascii="Times New Roman" w:hAnsi="Times New Roman" w:cs="Times New Roman"/>
+          <w:i/>
+          <w:sz w:val="24"/>
+          <w:szCs w:val="24"/>
+        </w:rPr>
+        <w:t>missings</w:t>
+      </w:r>
+      <w:proofErr w:type="spellEnd"/>
+      <w:r>
+        <w:rPr>
+          <w:rFonts w:ascii="Times New Roman" w:hAnsi="Times New Roman" w:cs="Times New Roman"/>
+          <w:sz w:val="24"/>
+          <w:szCs w:val="24"/>
+        </w:rPr>
+        <w:t xml:space="preserve"> que persistieron, se imputo la media de la variable correspondiente. </w:t>
+      </w:r>
+    </w:p>
+    <w:p>
+      <w:pPr>
+        <w:jc w:val="both"/>
+      </w:pPr>
+      <w:r>
+        <w:rPr>
+          <w:rFonts w:ascii="Times New Roman" w:hAnsi="Times New Roman" w:cs="Times New Roman"/>
+          <w:sz w:val="24"/>
+          <w:szCs w:val="24"/>
+        </w:rPr>
+        <w:t xml:space="preserve">De otro lado, adicionamos dos variables extra provenientes del título y la descripción de la propiedad, dispuestos en la base de datos. En primer lugar, construimos la variable </w:t>
+      </w:r>
+      <w:r>
+        <w:rPr>
+          <w:rFonts w:ascii="Times New Roman" w:hAnsi="Times New Roman" w:cs="Times New Roman"/>
+          <w:b/>
+          <w:sz w:val="24"/>
+          <w:szCs w:val="24"/>
+        </w:rPr>
+        <w:t>parqueadero</w:t>
+      </w:r>
+      <w:r>
+        <w:rPr>
+          <w:rFonts w:ascii="Times New Roman" w:hAnsi="Times New Roman" w:cs="Times New Roman"/>
+          <w:sz w:val="24"/>
+          <w:szCs w:val="24"/>
+        </w:rPr>
+        <w:t xml:space="preserve"> </w:t>
+      </w:r>
+      <w:r>
+        <w:rPr>
+          <w:rFonts w:ascii="Times New Roman" w:hAnsi="Times New Roman" w:cs="Times New Roman"/>
+          <w:i/>
+          <w:sz w:val="24"/>
+          <w:szCs w:val="24"/>
+        </w:rPr>
+        <w:t>– parqueadero</w:t>
+      </w:r>
+      <w:r>
+        <w:rPr>
+          <w:rFonts w:ascii="Times New Roman" w:hAnsi="Times New Roman" w:cs="Times New Roman"/>
+          <w:sz w:val="24"/>
+          <w:szCs w:val="24"/>
+        </w:rPr>
+        <w:t xml:space="preserve">, una variable </w:t>
+      </w:r>
+      <w:proofErr w:type="spellStart"/>
+      <w:r>
+        <w:rPr>
+          <w:rFonts w:ascii="Times New Roman" w:hAnsi="Times New Roman" w:cs="Times New Roman"/>
+          <w:i/>
+          <w:sz w:val="24"/>
+          <w:szCs w:val="24"/>
+        </w:rPr>
+        <w:t>dummy</w:t>
+      </w:r>
+      <w:proofErr w:type="spellEnd"/>
+      <w:r>
+        <w:rPr>
+          <w:rFonts w:ascii="Times New Roman" w:hAnsi="Times New Roman" w:cs="Times New Roman"/>
+          <w:sz w:val="24"/>
+          <w:szCs w:val="24"/>
+        </w:rPr>
+        <w:t xml:space="preserve"> que toma el valor de 1 si la vivienda cuenta con parqueadero, garaje o zona de parqueo. En segundo lugar, creamos la variable </w:t>
+      </w:r>
+      <w:r>
+        <w:rPr>
+          <w:rFonts w:ascii="Times New Roman" w:hAnsi="Times New Roman" w:cs="Times New Roman"/>
+          <w:b/>
+          <w:sz w:val="24"/>
+          <w:szCs w:val="24"/>
+        </w:rPr>
+        <w:t xml:space="preserve">terraza o patio </w:t>
+      </w:r>
+      <w:r>
+        <w:rPr>
+          <w:rFonts w:ascii="Times New Roman" w:hAnsi="Times New Roman" w:cs="Times New Roman"/>
+          <w:i/>
+          <w:sz w:val="24"/>
+          <w:szCs w:val="24"/>
+        </w:rPr>
+        <w:t xml:space="preserve">– </w:t>
+      </w:r>
+      <w:proofErr w:type="spellStart"/>
+      <w:r>
+        <w:rPr>
+          <w:rFonts w:ascii="Times New Roman" w:hAnsi="Times New Roman" w:cs="Times New Roman"/>
+          <w:i/>
+          <w:sz w:val="24"/>
+          <w:szCs w:val="24"/>
+        </w:rPr>
+        <w:t>terrazaPatio</w:t>
+      </w:r>
+      <w:proofErr w:type="spellEnd"/>
+      <w:r>
+        <w:rPr>
+          <w:rFonts w:ascii="Times New Roman" w:hAnsi="Times New Roman" w:cs="Times New Roman"/>
+          <w:sz w:val="24"/>
+          <w:szCs w:val="24"/>
+        </w:rPr>
+        <w:t xml:space="preserve">, una variable </w:t>
+      </w:r>
+      <w:proofErr w:type="spellStart"/>
+      <w:r>
+        <w:rPr>
+          <w:rFonts w:ascii="Times New Roman" w:hAnsi="Times New Roman" w:cs="Times New Roman"/>
+          <w:i/>
+          <w:sz w:val="24"/>
+          <w:szCs w:val="24"/>
+        </w:rPr>
+        <w:t>dummy</w:t>
+      </w:r>
+      <w:proofErr w:type="spellEnd"/>
+      <w:r>
+        <w:rPr>
+          <w:rFonts w:ascii="Times New Roman" w:hAnsi="Times New Roman" w:cs="Times New Roman"/>
+          <w:i/>
+          <w:sz w:val="24"/>
+          <w:szCs w:val="24"/>
+        </w:rPr>
+        <w:t xml:space="preserve"> </w:t>
+      </w:r>
+      <w:r>
+        <w:rPr>
+          <w:rFonts w:ascii="Times New Roman" w:hAnsi="Times New Roman" w:cs="Times New Roman"/>
+          <w:sz w:val="24"/>
+          <w:szCs w:val="24"/>
+        </w:rPr>
+        <w:t>que indica si la vivienda posee terraza, balcón, patio o jardín (=1). En las dos variables, para aquellas propiedades que no fue posible extraer dicha información, se asignó el valor de 0, que indica que no cuenta con estos espacios.</w:t>
+      </w:r>
+    </w:p>
+    <w:p>
+      <w:pPr>
+        <w:jc w:val="both"/>
+        <w:rPr>
+          <w:rFonts w:ascii="Times New Roman" w:eastAsiaTheme="minorEastAsia" w:hAnsi="Times New Roman" w:cs="Times New Roman"/>
+          <w:iCs/>
+          <w:sz w:val="24"/>
+          <w:szCs w:val="24"/>
+        </w:rPr>
+      </w:pPr>
+    </w:p>
+    <w:p>
+      <w:pPr>
+        <w:jc w:val="both"/>
+        <w:rPr>
+          <w:rFonts w:ascii="Times New Roman" w:hAnsi="Times New Roman" w:cs="Times New Roman"/>
+          <w:sz w:val="24"/>
+          <w:szCs w:val="24"/>
+        </w:rPr>
+      </w:pPr>
+    </w:p>
+    <w:p>
+      <w:pPr>
+        <w:jc w:val="both"/>
+        <w:rPr>
+          <w:rFonts w:ascii="Times New Roman" w:hAnsi="Times New Roman" w:cs="Times New Roman"/>
+          <w:sz w:val="24"/>
+          <w:szCs w:val="24"/>
+        </w:rPr>
+      </w:pPr>
+    </w:p>
+    <w:p>
+      <w:pPr>
+        <w:spacing w:before="240"/>
+        <w:rPr>
+          <w:rFonts w:ascii="Times New Roman" w:hAnsi="Times New Roman" w:cs="Times New Roman"/>
+          <w:b/>
+          <w:bCs/>
+          <w:i/>
+          <w:iCs/>
+          <w:sz w:val="24"/>
+          <w:szCs w:val="24"/>
+          <w:u w:val="single"/>
+        </w:rPr>
         <w:sectPr>
-          <w:headerReference w:type="even" r:id="rId12"/>
-          <w:headerReference w:type="default" r:id="rId13"/>
-          <w:footerReference w:type="even" r:id="rId14"/>
-          <w:footerReference w:type="default" r:id="rId15"/>
-          <w:headerReference w:type="first" r:id="rId16"/>
-          <w:footerReference w:type="first" r:id="rId17"/>
+          <w:headerReference w:type="even" r:id="rId11"/>
+          <w:headerReference w:type="default" r:id="rId12"/>
+          <w:footerReference w:type="even" r:id="rId13"/>
+          <w:footerReference w:type="default" r:id="rId14"/>
+          <w:headerReference w:type="first" r:id="rId15"/>
+          <w:footerReference w:type="first" r:id="rId16"/>
           <w:footnotePr>
             <w:numFmt w:val="chicago"/>
           </w:footnotePr>

</xml_diff>

<commit_message>
Anexo parte 2 y Bibliografía
</commit_message>
<xml_diff>
--- a/document/Problem Set 3.docx
+++ b/document/Problem Set 3.docx
@@ -223,38 +223,18 @@
         </w:rPr>
         <w:t xml:space="preserve">GitHub URL: </w:t>
       </w:r>
-      <w:r>
-        <w:fldChar w:fldCharType="begin"/>
-      </w:r>
-      <w:r>
-        <w:rPr>
-          <w:lang w:val="en-US"/>
-        </w:rPr>
-        <w:instrText xml:space="preserve"> HYPERLINK "https://github.com/sbeltro/G10_PS3" </w:instrText>
-      </w:r>
-      <w:r>
-        <w:fldChar w:fldCharType="separate"/>
-      </w:r>
-      <w:r>
-        <w:rPr>
-          <w:rStyle w:val="Hyperlink"/>
-          <w:rFonts w:ascii="Times New Roman" w:hAnsi="Times New Roman" w:cs="Times New Roman"/>
-          <w:sz w:val="24"/>
-          <w:szCs w:val="24"/>
-          <w:lang w:val="en-US"/>
-        </w:rPr>
-        <w:t>https://github.com/sbeltro/G10_PS3</w:t>
-      </w:r>
-      <w:r>
-        <w:rPr>
-          <w:rStyle w:val="Hyperlink"/>
-          <w:rFonts w:ascii="Times New Roman" w:hAnsi="Times New Roman" w:cs="Times New Roman"/>
-          <w:sz w:val="24"/>
-          <w:szCs w:val="24"/>
-          <w:lang w:val="en-US"/>
-        </w:rPr>
-        <w:fldChar w:fldCharType="end"/>
-      </w:r>
+      <w:hyperlink r:id="rId6" w:history="1">
+        <w:r>
+          <w:rPr>
+            <w:rStyle w:val="Hyperlink"/>
+            <w:rFonts w:ascii="Times New Roman" w:hAnsi="Times New Roman" w:cs="Times New Roman"/>
+            <w:sz w:val="24"/>
+            <w:szCs w:val="24"/>
+            <w:lang w:val="en-US"/>
+          </w:rPr>
+          <w:t>https://github.com/sbeltro/G10_PS3</w:t>
+        </w:r>
+      </w:hyperlink>
     </w:p>
     <w:p>
       <w:pPr>
@@ -2863,7 +2843,7 @@
                     <pic:cNvPicPr/>
                   </pic:nvPicPr>
                   <pic:blipFill rotWithShape="1">
-                    <a:blip r:embed="rId6" cstate="print">
+                    <a:blip r:embed="rId7" cstate="print">
                       <a:extLst>
                         <a:ext uri="{28A0092B-C50C-407E-A947-70E740481C1C}">
                           <a14:useLocalDpi xmlns:a14="http://schemas.microsoft.com/office/drawing/2010/main" val="0"/>
@@ -3115,7 +3095,7 @@
                     <pic:cNvPicPr/>
                   </pic:nvPicPr>
                   <pic:blipFill rotWithShape="1">
-                    <a:blip r:embed="rId7" cstate="print">
+                    <a:blip r:embed="rId8" cstate="print">
                       <a:extLst>
                         <a:ext uri="{28A0092B-C50C-407E-A947-70E740481C1C}">
                           <a14:useLocalDpi xmlns:a14="http://schemas.microsoft.com/office/drawing/2010/main" val="0"/>
@@ -5189,7 +5169,7 @@
                     <pic:cNvPicPr/>
                   </pic:nvPicPr>
                   <pic:blipFill rotWithShape="1">
-                    <a:blip r:embed="rId8" cstate="print">
+                    <a:blip r:embed="rId9" cstate="print">
                       <a:extLst>
                         <a:ext uri="{28A0092B-C50C-407E-A947-70E740481C1C}">
                           <a14:useLocalDpi xmlns:a14="http://schemas.microsoft.com/office/drawing/2010/main" val="0"/>
@@ -5426,7 +5406,7 @@
                     <pic:cNvPicPr/>
                   </pic:nvPicPr>
                   <pic:blipFill>
-                    <a:blip r:embed="rId9" cstate="print">
+                    <a:blip r:embed="rId10" cstate="print">
                       <a:extLst>
                         <a:ext uri="{28A0092B-C50C-407E-A947-70E740481C1C}">
                           <a14:useLocalDpi xmlns:a14="http://schemas.microsoft.com/office/drawing/2010/main" val="0"/>
@@ -8787,7 +8767,7 @@
                     </pic:cNvPicPr>
                   </pic:nvPicPr>
                   <pic:blipFill>
-                    <a:blip r:embed="rId10" cstate="print">
+                    <a:blip r:embed="rId11" cstate="print">
                       <a:extLst>
                         <a:ext uri="{28A0092B-C50C-407E-A947-70E740481C1C}">
                           <a14:useLocalDpi xmlns:a14="http://schemas.microsoft.com/office/drawing/2010/main" val="0"/>
@@ -9512,6 +9492,11 @@
     <w:p>
       <w:pPr>
         <w:jc w:val="both"/>
+        <w:rPr>
+          <w:rFonts w:ascii="Times New Roman" w:hAnsi="Times New Roman" w:cs="Times New Roman"/>
+          <w:sz w:val="24"/>
+          <w:szCs w:val="24"/>
+        </w:rPr>
       </w:pPr>
       <w:r>
         <w:rPr>
@@ -9639,6 +9624,442 @@
         </w:rPr>
         <w:t>que indica si la vivienda posee terraza, balcón, patio o jardín (=1). En las dos variables, para aquellas propiedades que no fue posible extraer dicha información, se asignó el valor de 0, que indica que no cuenta con estos espacios.</w:t>
       </w:r>
+    </w:p>
+    <w:p>
+      <w:pPr>
+        <w:jc w:val="both"/>
+        <w:rPr>
+          <w:rFonts w:ascii="Times New Roman" w:hAnsi="Times New Roman" w:cs="Times New Roman"/>
+          <w:sz w:val="24"/>
+          <w:szCs w:val="24"/>
+        </w:rPr>
+      </w:pPr>
+      <w:r>
+        <w:rPr>
+          <w:rFonts w:ascii="Times New Roman" w:hAnsi="Times New Roman" w:cs="Times New Roman"/>
+          <w:sz w:val="24"/>
+          <w:szCs w:val="24"/>
+        </w:rPr>
+        <w:t xml:space="preserve">Finalmente, agregamos dos variables adicionales provenientes de una fuente externa, </w:t>
+      </w:r>
+      <w:r>
+        <w:rPr>
+          <w:rFonts w:ascii="Times New Roman" w:hAnsi="Times New Roman" w:cs="Times New Roman"/>
+          <w:i/>
+          <w:sz w:val="24"/>
+          <w:szCs w:val="24"/>
+        </w:rPr>
+        <w:t xml:space="preserve">Open Street </w:t>
+      </w:r>
+      <w:proofErr w:type="spellStart"/>
+      <w:r>
+        <w:rPr>
+          <w:rFonts w:ascii="Times New Roman" w:hAnsi="Times New Roman" w:cs="Times New Roman"/>
+          <w:i/>
+          <w:sz w:val="24"/>
+          <w:szCs w:val="24"/>
+        </w:rPr>
+        <w:t>Maps</w:t>
+      </w:r>
+      <w:proofErr w:type="spellEnd"/>
+      <w:r>
+        <w:rPr>
+          <w:rFonts w:ascii="Times New Roman" w:hAnsi="Times New Roman" w:cs="Times New Roman"/>
+          <w:i/>
+          <w:sz w:val="24"/>
+          <w:szCs w:val="24"/>
+        </w:rPr>
+        <w:t xml:space="preserve"> (OSM)</w:t>
+      </w:r>
+      <w:r>
+        <w:rPr>
+          <w:rFonts w:ascii="Times New Roman" w:hAnsi="Times New Roman" w:cs="Times New Roman"/>
+          <w:sz w:val="24"/>
+          <w:szCs w:val="24"/>
+        </w:rPr>
+        <w:t xml:space="preserve">. En concreto, construimos la variable </w:t>
+      </w:r>
+      <w:r>
+        <w:rPr>
+          <w:rFonts w:ascii="Times New Roman" w:hAnsi="Times New Roman" w:cs="Times New Roman"/>
+          <w:b/>
+          <w:sz w:val="24"/>
+          <w:szCs w:val="24"/>
+        </w:rPr>
+        <w:t xml:space="preserve">distancia a la universidad más cercana </w:t>
+      </w:r>
+      <w:r>
+        <w:rPr>
+          <w:rFonts w:ascii="Times New Roman" w:hAnsi="Times New Roman" w:cs="Times New Roman"/>
+          <w:i/>
+          <w:sz w:val="24"/>
+          <w:szCs w:val="24"/>
+        </w:rPr>
+        <w:t>– universidad</w:t>
+      </w:r>
+      <w:r>
+        <w:rPr>
+          <w:rFonts w:ascii="Times New Roman" w:hAnsi="Times New Roman" w:cs="Times New Roman"/>
+          <w:sz w:val="24"/>
+          <w:szCs w:val="24"/>
+        </w:rPr>
+        <w:t>, que indica la distancia de la vivienda a la universidad más cercana, medida en metros (</w:t>
+      </w:r>
+      <w:proofErr w:type="spellStart"/>
+      <w:r>
+        <w:rPr>
+          <w:rFonts w:ascii="Times New Roman" w:hAnsi="Times New Roman" w:cs="Times New Roman"/>
+          <w:sz w:val="24"/>
+          <w:szCs w:val="24"/>
+        </w:rPr>
+        <w:t>mts</w:t>
+      </w:r>
+      <w:proofErr w:type="spellEnd"/>
+      <w:r>
+        <w:rPr>
+          <w:rFonts w:ascii="Times New Roman" w:hAnsi="Times New Roman" w:cs="Times New Roman"/>
+          <w:sz w:val="24"/>
+          <w:szCs w:val="24"/>
+        </w:rPr>
+        <w:t xml:space="preserve">). De igual forma, se construyó la variable </w:t>
+      </w:r>
+      <w:r>
+        <w:rPr>
+          <w:rFonts w:ascii="Times New Roman" w:hAnsi="Times New Roman" w:cs="Times New Roman"/>
+          <w:b/>
+          <w:sz w:val="24"/>
+          <w:szCs w:val="24"/>
+        </w:rPr>
+        <w:t>distancia al centro comercial más cercano</w:t>
+      </w:r>
+      <w:r>
+        <w:rPr>
+          <w:rFonts w:ascii="Times New Roman" w:hAnsi="Times New Roman" w:cs="Times New Roman"/>
+          <w:i/>
+          <w:sz w:val="24"/>
+          <w:szCs w:val="24"/>
+        </w:rPr>
+        <w:t xml:space="preserve"> – </w:t>
+      </w:r>
+      <w:proofErr w:type="spellStart"/>
+      <w:r>
+        <w:rPr>
+          <w:rFonts w:ascii="Times New Roman" w:hAnsi="Times New Roman" w:cs="Times New Roman"/>
+          <w:i/>
+          <w:sz w:val="24"/>
+          <w:szCs w:val="24"/>
+        </w:rPr>
+        <w:t>centroComercial</w:t>
+      </w:r>
+      <w:proofErr w:type="spellEnd"/>
+      <w:r>
+        <w:rPr>
+          <w:rFonts w:ascii="Times New Roman" w:hAnsi="Times New Roman" w:cs="Times New Roman"/>
+          <w:sz w:val="24"/>
+          <w:szCs w:val="24"/>
+        </w:rPr>
+        <w:t>, que determina la distancia de la propiedad al centro comercial más cercano (</w:t>
+      </w:r>
+      <w:proofErr w:type="spellStart"/>
+      <w:r>
+        <w:rPr>
+          <w:rFonts w:ascii="Times New Roman" w:hAnsi="Times New Roman" w:cs="Times New Roman"/>
+          <w:sz w:val="24"/>
+          <w:szCs w:val="24"/>
+        </w:rPr>
+        <w:t>mts</w:t>
+      </w:r>
+      <w:proofErr w:type="spellEnd"/>
+      <w:r>
+        <w:rPr>
+          <w:rFonts w:ascii="Times New Roman" w:hAnsi="Times New Roman" w:cs="Times New Roman"/>
+          <w:sz w:val="24"/>
+          <w:szCs w:val="24"/>
+        </w:rPr>
+        <w:t xml:space="preserve">). Para la construcción de estas variables se ubicaron dentro de los polígonos de Bogotá y Medellín (para la base de </w:t>
+      </w:r>
+      <w:proofErr w:type="spellStart"/>
+      <w:r>
+        <w:rPr>
+          <w:rFonts w:ascii="Times New Roman" w:hAnsi="Times New Roman" w:cs="Times New Roman"/>
+          <w:i/>
+          <w:sz w:val="24"/>
+          <w:szCs w:val="24"/>
+        </w:rPr>
+        <w:t>train</w:t>
+      </w:r>
+      <w:proofErr w:type="spellEnd"/>
+      <w:r>
+        <w:rPr>
+          <w:rFonts w:ascii="Times New Roman" w:hAnsi="Times New Roman" w:cs="Times New Roman"/>
+          <w:sz w:val="24"/>
+          <w:szCs w:val="24"/>
+        </w:rPr>
+        <w:t xml:space="preserve">) y de los polígonos de Chapinero y El Poblado (para la base </w:t>
+      </w:r>
+      <w:proofErr w:type="gramStart"/>
+      <w:r>
+        <w:rPr>
+          <w:rFonts w:ascii="Times New Roman" w:hAnsi="Times New Roman" w:cs="Times New Roman"/>
+          <w:sz w:val="24"/>
+          <w:szCs w:val="24"/>
+        </w:rPr>
+        <w:t xml:space="preserve">de </w:t>
+      </w:r>
+      <w:r>
+        <w:rPr>
+          <w:rFonts w:ascii="Times New Roman" w:hAnsi="Times New Roman" w:cs="Times New Roman"/>
+          <w:i/>
+          <w:sz w:val="24"/>
+          <w:szCs w:val="24"/>
+        </w:rPr>
+        <w:t>test</w:t>
+      </w:r>
+      <w:proofErr w:type="gramEnd"/>
+      <w:r>
+        <w:rPr>
+          <w:rFonts w:ascii="Times New Roman" w:hAnsi="Times New Roman" w:cs="Times New Roman"/>
+          <w:i/>
+          <w:sz w:val="24"/>
+          <w:szCs w:val="24"/>
+        </w:rPr>
+        <w:t xml:space="preserve">), </w:t>
+      </w:r>
+      <w:r>
+        <w:rPr>
+          <w:rFonts w:ascii="Times New Roman" w:hAnsi="Times New Roman" w:cs="Times New Roman"/>
+          <w:sz w:val="24"/>
+          <w:szCs w:val="24"/>
+        </w:rPr>
+        <w:t>todas las universidades y centro comerciales, respectivamente, posteriormente se calculó la distancia de cada vivienda a cada una de las universidades y centros comerciales, y se seleccionó la distancia mínima en cada caso.</w:t>
+      </w:r>
+    </w:p>
+    <w:p>
+      <w:pPr>
+        <w:rPr>
+          <w:rFonts w:ascii="Times New Roman" w:hAnsi="Times New Roman" w:cs="Times New Roman"/>
+          <w:b/>
+          <w:sz w:val="24"/>
+          <w:szCs w:val="24"/>
+        </w:rPr>
+      </w:pPr>
+      <w:r>
+        <w:rPr>
+          <w:rFonts w:ascii="Times New Roman" w:hAnsi="Times New Roman" w:cs="Times New Roman"/>
+          <w:b/>
+          <w:sz w:val="24"/>
+          <w:szCs w:val="24"/>
+        </w:rPr>
+        <w:t>Bibliografía</w:t>
+      </w:r>
+    </w:p>
+    <w:p>
+      <w:pPr>
+        <w:jc w:val="both"/>
+        <w:rPr>
+          <w:rFonts w:ascii="Times New Roman" w:hAnsi="Times New Roman" w:cs="Times New Roman"/>
+          <w:sz w:val="24"/>
+          <w:szCs w:val="24"/>
+        </w:rPr>
+      </w:pPr>
+      <w:r>
+        <w:rPr>
+          <w:rFonts w:ascii="Times New Roman" w:hAnsi="Times New Roman" w:cs="Times New Roman"/>
+          <w:sz w:val="24"/>
+          <w:szCs w:val="24"/>
+        </w:rPr>
+        <w:t xml:space="preserve">Cánovas, F., Alonso, F., &amp; </w:t>
+      </w:r>
+      <w:proofErr w:type="spellStart"/>
+      <w:r>
+        <w:rPr>
+          <w:rFonts w:ascii="Times New Roman" w:hAnsi="Times New Roman" w:cs="Times New Roman"/>
+          <w:sz w:val="24"/>
+          <w:szCs w:val="24"/>
+        </w:rPr>
+        <w:t>Gomariz</w:t>
+      </w:r>
+      <w:proofErr w:type="spellEnd"/>
+      <w:r>
+        <w:rPr>
+          <w:rFonts w:ascii="Times New Roman" w:hAnsi="Times New Roman" w:cs="Times New Roman"/>
+          <w:sz w:val="24"/>
+          <w:szCs w:val="24"/>
+        </w:rPr>
+        <w:t xml:space="preserve">, F. (2016). </w:t>
+      </w:r>
+      <w:r>
+        <w:rPr>
+          <w:rFonts w:ascii="Times New Roman" w:hAnsi="Times New Roman" w:cs="Times New Roman"/>
+          <w:i/>
+          <w:sz w:val="24"/>
+          <w:szCs w:val="24"/>
+        </w:rPr>
+        <w:t xml:space="preserve">Modificación del algoritmo </w:t>
+      </w:r>
+      <w:proofErr w:type="spellStart"/>
+      <w:r>
+        <w:rPr>
+          <w:rFonts w:ascii="Times New Roman" w:hAnsi="Times New Roman" w:cs="Times New Roman"/>
+          <w:i/>
+          <w:sz w:val="24"/>
+          <w:szCs w:val="24"/>
+        </w:rPr>
+        <w:t>Random</w:t>
+      </w:r>
+      <w:proofErr w:type="spellEnd"/>
+      <w:r>
+        <w:rPr>
+          <w:rFonts w:ascii="Times New Roman" w:hAnsi="Times New Roman" w:cs="Times New Roman"/>
+          <w:i/>
+          <w:sz w:val="24"/>
+          <w:szCs w:val="24"/>
+        </w:rPr>
+        <w:t xml:space="preserve"> Forest para su empleo en clasificación de imágenes de Teledetección</w:t>
+      </w:r>
+      <w:r>
+        <w:rPr>
+          <w:rFonts w:ascii="Times New Roman" w:hAnsi="Times New Roman" w:cs="Times New Roman"/>
+          <w:sz w:val="24"/>
+          <w:szCs w:val="24"/>
+        </w:rPr>
+        <w:t xml:space="preserve">. Aplicaciones de las </w:t>
+      </w:r>
+      <w:r>
+        <w:rPr>
+          <w:rFonts w:ascii="Times New Roman" w:hAnsi="Times New Roman" w:cs="Times New Roman"/>
+          <w:sz w:val="24"/>
+          <w:szCs w:val="24"/>
+        </w:rPr>
+        <w:lastRenderedPageBreak/>
+        <w:t xml:space="preserve">Tecnologías de la Información Geográfica (TIG) para el desarrollo económico sostenible XVII Congreso Nacional de Tecnologías de Información Geográfica.   </w:t>
+      </w:r>
+    </w:p>
+    <w:p>
+      <w:pPr>
+        <w:jc w:val="both"/>
+        <w:rPr>
+          <w:rFonts w:ascii="Times New Roman" w:hAnsi="Times New Roman" w:cs="Times New Roman"/>
+          <w:sz w:val="24"/>
+          <w:szCs w:val="24"/>
+          <w:lang w:val="es-ES"/>
+        </w:rPr>
+      </w:pPr>
+      <w:r>
+        <w:rPr>
+          <w:rFonts w:ascii="Times New Roman" w:hAnsi="Times New Roman" w:cs="Times New Roman"/>
+          <w:sz w:val="24"/>
+          <w:szCs w:val="24"/>
+        </w:rPr>
+        <w:t xml:space="preserve">Departamento Administrativo Nacional de Estadística [DANE]. (2017). </w:t>
+      </w:r>
+      <w:r>
+        <w:rPr>
+          <w:rFonts w:ascii="Times New Roman" w:hAnsi="Times New Roman" w:cs="Times New Roman"/>
+          <w:i/>
+          <w:sz w:val="24"/>
+          <w:szCs w:val="24"/>
+        </w:rPr>
+        <w:t xml:space="preserve">Marco Geoestadístico Nacional (MGN). </w:t>
+      </w:r>
+      <w:r>
+        <w:rPr>
+          <w:rFonts w:ascii="Times New Roman" w:hAnsi="Times New Roman" w:cs="Times New Roman"/>
+          <w:sz w:val="24"/>
+          <w:szCs w:val="24"/>
+          <w:lang w:val="es-ES"/>
+        </w:rPr>
+        <w:t xml:space="preserve">Geoportal DANE.  </w:t>
+      </w:r>
+    </w:p>
+    <w:p>
+      <w:pPr>
+        <w:jc w:val="both"/>
+        <w:rPr>
+          <w:rFonts w:ascii="Times New Roman" w:hAnsi="Times New Roman" w:cs="Times New Roman"/>
+          <w:sz w:val="24"/>
+          <w:szCs w:val="24"/>
+        </w:rPr>
+      </w:pPr>
+      <w:r>
+        <w:rPr>
+          <w:rFonts w:ascii="Times New Roman" w:hAnsi="Times New Roman" w:cs="Times New Roman"/>
+          <w:sz w:val="24"/>
+          <w:szCs w:val="24"/>
+        </w:rPr>
+        <w:t xml:space="preserve">Espinosa, J. (2020). </w:t>
+      </w:r>
+      <w:r>
+        <w:rPr>
+          <w:rFonts w:ascii="Times New Roman" w:hAnsi="Times New Roman" w:cs="Times New Roman"/>
+          <w:i/>
+          <w:sz w:val="24"/>
+          <w:szCs w:val="24"/>
+        </w:rPr>
+        <w:t xml:space="preserve">Aplicación de algoritmos </w:t>
+      </w:r>
+      <w:proofErr w:type="spellStart"/>
+      <w:r>
+        <w:rPr>
+          <w:rFonts w:ascii="Times New Roman" w:hAnsi="Times New Roman" w:cs="Times New Roman"/>
+          <w:i/>
+          <w:sz w:val="24"/>
+          <w:szCs w:val="24"/>
+        </w:rPr>
+        <w:t>Random</w:t>
+      </w:r>
+      <w:proofErr w:type="spellEnd"/>
+      <w:r>
+        <w:rPr>
+          <w:rFonts w:ascii="Times New Roman" w:hAnsi="Times New Roman" w:cs="Times New Roman"/>
+          <w:i/>
+          <w:sz w:val="24"/>
+          <w:szCs w:val="24"/>
+        </w:rPr>
+        <w:t xml:space="preserve"> Forest y </w:t>
+      </w:r>
+      <w:proofErr w:type="spellStart"/>
+      <w:r>
+        <w:rPr>
+          <w:rFonts w:ascii="Times New Roman" w:hAnsi="Times New Roman" w:cs="Times New Roman"/>
+          <w:i/>
+          <w:sz w:val="24"/>
+          <w:szCs w:val="24"/>
+        </w:rPr>
+        <w:t>XGBoost</w:t>
+      </w:r>
+      <w:proofErr w:type="spellEnd"/>
+      <w:r>
+        <w:rPr>
+          <w:rFonts w:ascii="Times New Roman" w:hAnsi="Times New Roman" w:cs="Times New Roman"/>
+          <w:b/>
+          <w:i/>
+          <w:sz w:val="24"/>
+          <w:szCs w:val="24"/>
+        </w:rPr>
+        <w:t xml:space="preserve"> </w:t>
+      </w:r>
+      <w:r>
+        <w:rPr>
+          <w:rFonts w:ascii="Times New Roman" w:hAnsi="Times New Roman" w:cs="Times New Roman"/>
+          <w:sz w:val="24"/>
+          <w:szCs w:val="24"/>
+        </w:rPr>
+        <w:t>en una base de solicitudes de tarjetas de crédito. Ingeniería, investigación y Tecnología, 21(3).</w:t>
+      </w:r>
+      <w:r>
+        <w:rPr>
+          <w:rFonts w:ascii="Times New Roman" w:hAnsi="Times New Roman" w:cs="Times New Roman"/>
+          <w:sz w:val="24"/>
+          <w:szCs w:val="24"/>
+        </w:rPr>
+        <w:t xml:space="preserve"> </w:t>
+      </w:r>
+    </w:p>
+    <w:p>
+      <w:pPr>
+        <w:jc w:val="both"/>
+      </w:pPr>
     </w:p>
     <w:p>
       <w:pPr>
@@ -9685,12 +10106,12 @@
           <w:u w:val="single"/>
         </w:rPr>
         <w:sectPr>
-          <w:headerReference w:type="even" r:id="rId11"/>
-          <w:headerReference w:type="default" r:id="rId12"/>
-          <w:footerReference w:type="even" r:id="rId13"/>
-          <w:footerReference w:type="default" r:id="rId14"/>
-          <w:headerReference w:type="first" r:id="rId15"/>
-          <w:footerReference w:type="first" r:id="rId16"/>
+          <w:headerReference w:type="even" r:id="rId12"/>
+          <w:headerReference w:type="default" r:id="rId13"/>
+          <w:footerReference w:type="even" r:id="rId14"/>
+          <w:footerReference w:type="default" r:id="rId15"/>
+          <w:headerReference w:type="first" r:id="rId16"/>
+          <w:footerReference w:type="first" r:id="rId17"/>
           <w:footnotePr>
             <w:numFmt w:val="chicago"/>
           </w:footnotePr>

</xml_diff>

<commit_message>
Graficas y tablas 2
</commit_message>
<xml_diff>
--- a/document/Problem Set 3.docx
+++ b/document/Problem Set 3.docx
@@ -1,6 +1,6 @@
 
 <file path=word/document.xml><?xml version="1.0" encoding="utf-8"?>
-<w:document xmlns:wpc="http://schemas.microsoft.com/office/word/2010/wordprocessingCanvas" xmlns:cx="http://schemas.microsoft.com/office/drawing/2014/chartex" xmlns:cx1="http://schemas.microsoft.com/office/drawing/2015/9/8/chartex" xmlns:cx2="http://schemas.microsoft.com/office/drawing/2015/10/21/chartex" xmlns:cx3="http://schemas.microsoft.com/office/drawing/2016/5/9/chartex" xmlns:cx4="http://schemas.microsoft.com/office/drawing/2016/5/10/chartex" xmlns:cx5="http://schemas.microsoft.com/office/drawing/2016/5/11/chartex" xmlns:cx6="http://schemas.microsoft.com/office/drawing/2016/5/12/chartex" xmlns:cx7="http://schemas.microsoft.com/office/drawing/2016/5/13/chartex" xmlns:cx8="http://schemas.microsoft.com/office/drawing/2016/5/14/chartex" xmlns:mc="http://schemas.openxmlformats.org/markup-compatibility/2006" xmlns:aink="http://schemas.microsoft.com/office/drawing/2016/ink" xmlns:am3d="http://schemas.microsoft.com/office/drawing/2017/model3d" xmlns:o="urn:schemas-microsoft-com:office:office" xmlns:oel="http://schemas.microsoft.com/office/2019/extlst" xmlns:r="http://schemas.openxmlformats.org/officeDocument/2006/relationships" xmlns:m="http://schemas.openxmlformats.org/officeDocument/2006/math" xmlns:v="urn:schemas-microsoft-com:vml" xmlns:wp14="http://schemas.microsoft.com/office/word/2010/wordprocessingDrawing" xmlns:wp="http://schemas.openxmlformats.org/drawingml/2006/wordprocessingDrawing" xmlns:w10="urn:schemas-microsoft-com:office:word" xmlns:w="http://schemas.openxmlformats.org/wordprocessingml/2006/main" xmlns:w14="http://schemas.microsoft.com/office/word/2010/wordml" xmlns:w15="http://schemas.microsoft.com/office/word/2012/wordml" xmlns:w16cex="http://schemas.microsoft.com/office/word/2018/wordml/cex" xmlns:w16cid="http://schemas.microsoft.com/office/word/2016/wordml/cid" xmlns:w16="http://schemas.microsoft.com/office/word/2018/wordml" xmlns:w16sdtdh="http://schemas.microsoft.com/office/word/2020/wordml/sdtdatahash" xmlns:w16se="http://schemas.microsoft.com/office/word/2015/wordml/symex" xmlns:wpg="http://schemas.microsoft.com/office/word/2010/wordprocessingGroup" xmlns:wpi="http://schemas.microsoft.com/office/word/2010/wordprocessingInk" xmlns:wne="http://schemas.microsoft.com/office/word/2006/wordml" xmlns:wps="http://schemas.microsoft.com/office/word/2010/wordprocessingShape" mc:Ignorable="w14 w15 w16se w16cid w16 w16cex w16sdtdh wp14">
+<w:document xmlns:wpc="http://schemas.microsoft.com/office/word/2010/wordprocessingCanvas" xmlns:cx="http://schemas.microsoft.com/office/drawing/2014/chartex" xmlns:mc="http://schemas.openxmlformats.org/markup-compatibility/2006" xmlns:o="urn:schemas-microsoft-com:office:office" xmlns:r="http://schemas.openxmlformats.org/officeDocument/2006/relationships" xmlns:m="http://schemas.openxmlformats.org/officeDocument/2006/math" xmlns:v="urn:schemas-microsoft-com:vml" xmlns:wp14="http://schemas.microsoft.com/office/word/2010/wordprocessingDrawing" xmlns:wp="http://schemas.openxmlformats.org/drawingml/2006/wordprocessingDrawing" xmlns:w10="urn:schemas-microsoft-com:office:word" xmlns:w="http://schemas.openxmlformats.org/wordprocessingml/2006/main" xmlns:w14="http://schemas.microsoft.com/office/word/2010/wordml" xmlns:w15="http://schemas.microsoft.com/office/word/2012/wordml" xmlns:w16se="http://schemas.microsoft.com/office/word/2015/wordml/symex" xmlns:wpg="http://schemas.microsoft.com/office/word/2010/wordprocessingGroup" xmlns:wpi="http://schemas.microsoft.com/office/word/2010/wordprocessingInk" xmlns:wne="http://schemas.microsoft.com/office/word/2006/wordml" xmlns:wps="http://schemas.microsoft.com/office/word/2010/wordprocessingShape" mc:Ignorable="w14 w15 w16se wp14">
   <w:body>
     <w:p>
       <w:pPr>
@@ -182,7 +182,7 @@
       </w:r>
       <w:r>
         <w:rPr>
-          <w:rStyle w:val="EndnoteReference"/>
+          <w:rStyle w:val="Refdenotaalfinal"/>
           <w:rFonts w:ascii="Times New Roman" w:hAnsi="Times New Roman" w:cs="Times New Roman"/>
           <w:sz w:val="24"/>
           <w:szCs w:val="24"/>
@@ -226,7 +226,7 @@
       <w:hyperlink r:id="rId6" w:history="1">
         <w:r>
           <w:rPr>
-            <w:rStyle w:val="Hyperlink"/>
+            <w:rStyle w:val="Hipervnculo"/>
             <w:rFonts w:ascii="Times New Roman" w:hAnsi="Times New Roman" w:cs="Times New Roman"/>
             <w:sz w:val="24"/>
             <w:szCs w:val="24"/>
@@ -301,24 +301,118 @@
           <w:sz w:val="24"/>
           <w:szCs w:val="24"/>
         </w:rPr>
-        <w:t xml:space="preserve">La estimación del precio de una vivienda es una tarea retadora pues es un bien cuyo valor se determina por un conjunto heterogéneo de factores. En este trabajo, se hicieron diversas aproximaciones para encontrar el mejor ajuste y además la mejor inversión. El modelo seleccionado de </w:t>
-      </w:r>
-      <w:r>
-        <w:rPr>
-          <w:rFonts w:ascii="Times New Roman" w:hAnsi="Times New Roman" w:cs="Times New Roman"/>
-          <w:i/>
-          <w:sz w:val="24"/>
-          <w:szCs w:val="24"/>
-        </w:rPr>
-        <w:t>Random Forest</w:t>
-      </w:r>
-      <w:r>
-        <w:rPr>
-          <w:rFonts w:ascii="Times New Roman" w:hAnsi="Times New Roman" w:cs="Times New Roman"/>
-          <w:sz w:val="24"/>
-          <w:szCs w:val="24"/>
-        </w:rPr>
-        <w:t xml:space="preserve"> se compone de un conjunto de árboles de decisión, y es un método que no utiliza </w:t>
+        <w:t xml:space="preserve">La estimación del precio de una vivienda es una tarea retadora pues es un bien cuyo valor se determina por un conjunto heterogéneo de factores. En este trabajo, se hicieron diversas aproximaciones para encontrar el mejor ajuste y además la mejor inversión. El modelo seleccionado </w:t>
+      </w:r>
+      <w:r>
+        <w:rPr>
+          <w:rFonts w:ascii="Times New Roman" w:hAnsi="Times New Roman" w:cs="Times New Roman"/>
+          <w:sz w:val="24"/>
+          <w:szCs w:val="24"/>
+        </w:rPr>
+        <w:t>fue el de</w:t>
+      </w:r>
+      <w:r>
+        <w:rPr>
+          <w:rFonts w:ascii="Times New Roman" w:hAnsi="Times New Roman" w:cs="Times New Roman"/>
+          <w:sz w:val="24"/>
+          <w:szCs w:val="24"/>
+        </w:rPr>
+        <w:t xml:space="preserve"> </w:t>
+      </w:r>
+      <w:r>
+        <w:rPr>
+          <w:rFonts w:ascii="Times New Roman" w:hAnsi="Times New Roman" w:cs="Times New Roman"/>
+          <w:i/>
+          <w:sz w:val="24"/>
+          <w:szCs w:val="24"/>
+        </w:rPr>
+        <w:t>XGBoost</w:t>
+      </w:r>
+      <w:r>
+        <w:rPr>
+          <w:rFonts w:ascii="Times New Roman" w:hAnsi="Times New Roman" w:cs="Times New Roman"/>
+          <w:sz w:val="24"/>
+          <w:szCs w:val="24"/>
+        </w:rPr>
+        <w:t xml:space="preserve">, </w:t>
+      </w:r>
+      <w:r>
+        <w:rPr>
+          <w:rFonts w:ascii="Times New Roman" w:hAnsi="Times New Roman" w:cs="Times New Roman"/>
+          <w:sz w:val="24"/>
+          <w:szCs w:val="24"/>
+        </w:rPr>
+        <w:t>que genera múltiples modelos de predicción “débiles”, árboles de decisión individuales, secuencialmente, y va generando un modelo más robusto y con mejor poder predictivo.</w:t>
+      </w:r>
+      <w:r>
+        <w:rPr>
+          <w:rFonts w:ascii="Times New Roman" w:hAnsi="Times New Roman" w:cs="Times New Roman"/>
+          <w:sz w:val="24"/>
+          <w:szCs w:val="24"/>
+        </w:rPr>
+        <w:t xml:space="preserve"> De acuerdo con Espinosa</w:t>
+      </w:r>
+      <w:r>
+        <w:rPr>
+          <w:rFonts w:ascii="Times New Roman" w:hAnsi="Times New Roman" w:cs="Times New Roman"/>
+          <w:sz w:val="24"/>
+          <w:szCs w:val="24"/>
+        </w:rPr>
+        <w:t xml:space="preserve"> (2020), </w:t>
+      </w:r>
+      <w:r>
+        <w:rPr>
+          <w:rFonts w:ascii="Times New Roman" w:hAnsi="Times New Roman" w:cs="Times New Roman"/>
+          <w:sz w:val="24"/>
+          <w:szCs w:val="24"/>
+        </w:rPr>
+        <w:t>l</w:t>
+      </w:r>
+      <w:r>
+        <w:rPr>
+          <w:rFonts w:ascii="Times New Roman" w:hAnsi="Times New Roman" w:cs="Times New Roman"/>
+          <w:sz w:val="24"/>
+          <w:szCs w:val="24"/>
+        </w:rPr>
+        <w:t>as ventajas que tiene utilizar este método son que pueden ser aplicados en grandes bases de datos, sus resultados tienden a ser precisos y es veloz al momento de ejecutarlo. No obstante, se recomienda tener previamente analizadas las variables a utilizar, se debe ajustar de manera correcta los parámetros y solo trabaja con vectores numéricos.</w:t>
+      </w:r>
+    </w:p>
+    <w:p>
+      <w:pPr>
+        <w:jc w:val="both"/>
+        <w:rPr>
+          <w:rFonts w:ascii="Times New Roman" w:hAnsi="Times New Roman" w:cs="Times New Roman"/>
+          <w:b/>
+          <w:sz w:val="24"/>
+          <w:szCs w:val="24"/>
+        </w:rPr>
+      </w:pPr>
+      <w:r>
+        <w:rPr>
+          <w:rFonts w:ascii="Times New Roman" w:hAnsi="Times New Roman" w:cs="Times New Roman"/>
+          <w:b/>
+          <w:sz w:val="24"/>
+          <w:szCs w:val="24"/>
+        </w:rPr>
+        <w:t>2. Datos</w:t>
+      </w:r>
+    </w:p>
+    <w:p>
+      <w:pPr>
+        <w:jc w:val="both"/>
+        <w:rPr>
+          <w:rFonts w:ascii="Times New Roman" w:hAnsi="Times New Roman" w:cs="Times New Roman"/>
+          <w:sz w:val="24"/>
+          <w:szCs w:val="24"/>
+        </w:rPr>
+      </w:pPr>
+      <w:r>
+        <w:rPr>
+          <w:rFonts w:ascii="Times New Roman" w:hAnsi="Times New Roman" w:cs="Times New Roman"/>
+          <w:sz w:val="24"/>
+          <w:szCs w:val="24"/>
+        </w:rPr>
+        <w:t xml:space="preserve">Se utilizaron 2 bases de datos de </w:t>
       </w:r>
       <w:proofErr w:type="spellStart"/>
       <w:r>
@@ -327,112 +421,12 @@
           <w:sz w:val="24"/>
           <w:szCs w:val="24"/>
         </w:rPr>
-        <w:t>hiperparámetros</w:t>
+        <w:t>Properati</w:t>
       </w:r>
       <w:proofErr w:type="spellEnd"/>
       <w:r>
         <w:rPr>
-          <w:rFonts w:ascii="Times New Roman" w:hAnsi="Times New Roman" w:cs="Times New Roman"/>
-          <w:sz w:val="24"/>
-          <w:szCs w:val="24"/>
-        </w:rPr>
-        <w:t xml:space="preserve">. Una de sus grandes ventajas es que no está sujeto a la sensibilidad de </w:t>
-      </w:r>
-      <w:proofErr w:type="spellStart"/>
-      <w:r>
-        <w:rPr>
-          <w:rFonts w:ascii="Times New Roman" w:hAnsi="Times New Roman" w:cs="Times New Roman"/>
-          <w:sz w:val="24"/>
-          <w:szCs w:val="24"/>
-        </w:rPr>
-        <w:t>hiperparámetros</w:t>
-      </w:r>
-      <w:proofErr w:type="spellEnd"/>
-      <w:r>
-        <w:rPr>
-          <w:rFonts w:ascii="Times New Roman" w:hAnsi="Times New Roman" w:cs="Times New Roman"/>
-          <w:sz w:val="24"/>
-          <w:szCs w:val="24"/>
-        </w:rPr>
-        <w:t xml:space="preserve">, tiene una estimación interna relativamente exacta dada su forma de validación cruzada, funciona muy bien con grandes bases de datos y puede usarse para clasificación o predicción (Cánovas et al., 2016; Espinosa, 2020). No obstante, es difícil de interpretar gráficamente, puede </w:t>
-      </w:r>
-      <w:proofErr w:type="spellStart"/>
-      <w:r>
-        <w:rPr>
-          <w:rFonts w:ascii="Times New Roman" w:hAnsi="Times New Roman" w:cs="Times New Roman"/>
-          <w:sz w:val="24"/>
-          <w:szCs w:val="24"/>
-        </w:rPr>
-        <w:t>sobreajustar</w:t>
-      </w:r>
-      <w:proofErr w:type="spellEnd"/>
-      <w:r>
-        <w:rPr>
-          <w:rFonts w:ascii="Times New Roman" w:hAnsi="Times New Roman" w:cs="Times New Roman"/>
-          <w:sz w:val="24"/>
-          <w:szCs w:val="24"/>
-        </w:rPr>
-        <w:t xml:space="preserve"> si hay ruido, y si los predictores tienen distintos niveles puede generar sesgos (Espinosa, 2020).</w:t>
-      </w:r>
-      <w:r>
-        <w:rPr>
-          <w:rFonts w:ascii="Times New Roman" w:hAnsi="Times New Roman" w:cs="Times New Roman"/>
-          <w:sz w:val="24"/>
-          <w:szCs w:val="24"/>
-        </w:rPr>
-        <w:t xml:space="preserve"> </w:t>
-      </w:r>
-    </w:p>
-    <w:p>
-      <w:pPr>
-        <w:jc w:val="both"/>
-        <w:rPr>
-          <w:rFonts w:ascii="Times New Roman" w:hAnsi="Times New Roman" w:cs="Times New Roman"/>
-          <w:b/>
-          <w:sz w:val="24"/>
-          <w:szCs w:val="24"/>
-        </w:rPr>
-      </w:pPr>
-      <w:r>
-        <w:rPr>
-          <w:rFonts w:ascii="Times New Roman" w:hAnsi="Times New Roman" w:cs="Times New Roman"/>
-          <w:b/>
-          <w:sz w:val="24"/>
-          <w:szCs w:val="24"/>
-        </w:rPr>
-        <w:t>2. Datos</w:t>
-      </w:r>
-    </w:p>
-    <w:p>
-      <w:pPr>
-        <w:jc w:val="both"/>
-        <w:rPr>
-          <w:rFonts w:ascii="Times New Roman" w:hAnsi="Times New Roman" w:cs="Times New Roman"/>
-          <w:sz w:val="24"/>
-          <w:szCs w:val="24"/>
-        </w:rPr>
-      </w:pPr>
-      <w:r>
-        <w:rPr>
-          <w:rFonts w:ascii="Times New Roman" w:hAnsi="Times New Roman" w:cs="Times New Roman"/>
-          <w:sz w:val="24"/>
-          <w:szCs w:val="24"/>
-        </w:rPr>
-        <w:t xml:space="preserve">Se utilizaron 2 bases de datos de </w:t>
-      </w:r>
-      <w:proofErr w:type="spellStart"/>
-      <w:r>
-        <w:rPr>
-          <w:rFonts w:ascii="Times New Roman" w:hAnsi="Times New Roman" w:cs="Times New Roman"/>
-          <w:sz w:val="24"/>
-          <w:szCs w:val="24"/>
-        </w:rPr>
-        <w:t>Properati</w:t>
-      </w:r>
-      <w:proofErr w:type="spellEnd"/>
-      <w:r>
-        <w:rPr>
-          <w:rStyle w:val="EndnoteReference"/>
+          <w:rStyle w:val="Refdenotaalfinal"/>
           <w:rFonts w:ascii="Times New Roman" w:hAnsi="Times New Roman" w:cs="Times New Roman"/>
           <w:sz w:val="24"/>
           <w:szCs w:val="24"/>
@@ -1032,7 +1026,7 @@
     </w:p>
     <w:tbl>
       <w:tblPr>
-        <w:tblStyle w:val="TableGrid"/>
+        <w:tblStyle w:val="Tablaconcuadrcula"/>
         <w:tblW w:w="0" w:type="auto"/>
         <w:jc w:val="center"/>
         <w:tblLook w:val="04A0" w:firstRow="1" w:lastRow="0" w:firstColumn="1" w:lastColumn="0" w:noHBand="0" w:noVBand="1"/>
@@ -2685,7 +2679,7 @@
     </w:tbl>
     <w:p>
       <w:pPr>
-        <w:pStyle w:val="ListParagraph"/>
+        <w:pStyle w:val="Prrafodelista"/>
         <w:spacing w:before="240"/>
         <w:jc w:val="both"/>
         <w:rPr>
@@ -2741,7 +2735,7 @@
     </w:p>
     <w:p>
       <w:pPr>
-        <w:pStyle w:val="ListParagraph"/>
+        <w:pStyle w:val="Prrafodelista"/>
         <w:spacing w:before="240"/>
         <w:jc w:val="both"/>
         <w:rPr>
@@ -3492,7 +3486,7 @@
     </w:p>
     <w:tbl>
       <w:tblPr>
-        <w:tblStyle w:val="TableGrid"/>
+        <w:tblStyle w:val="Tablaconcuadrcula"/>
         <w:tblW w:w="0" w:type="auto"/>
         <w:jc w:val="center"/>
         <w:tblLook w:val="04A0" w:firstRow="1" w:lastRow="0" w:firstColumn="1" w:lastColumn="0" w:noHBand="0" w:noVBand="1"/>
@@ -5012,7 +5006,7 @@
     </w:tbl>
     <w:p>
       <w:pPr>
-        <w:pStyle w:val="ListParagraph"/>
+        <w:pStyle w:val="Prrafodelista"/>
         <w:spacing w:before="240"/>
         <w:jc w:val="both"/>
         <w:rPr>
@@ -5068,7 +5062,7 @@
     </w:p>
     <w:p>
       <w:pPr>
-        <w:pStyle w:val="ListParagraph"/>
+        <w:pStyle w:val="Prrafodelista"/>
         <w:spacing w:before="240"/>
         <w:jc w:val="both"/>
         <w:rPr>
@@ -5632,7 +5626,23 @@
           <w:sz w:val="24"/>
           <w:szCs w:val="24"/>
         </w:rPr>
-        <w:t xml:space="preserve">Se busca hacer una aproximación de un modelo predictivo del precio de una vivienda, para lo cual utilizamos 8 diferentes estimaciones. En concreto, exploramos un modelo de regresión lineal con validación cruzada en 5 conjuntos; 2 métodos de selección de modelos: </w:t>
+        <w:t>Se busca hacer una aproximación de un modelo predictivo del precio de una viv</w:t>
+      </w:r>
+      <w:r>
+        <w:rPr>
+          <w:rFonts w:ascii="Times New Roman" w:hAnsi="Times New Roman" w:cs="Times New Roman"/>
+          <w:sz w:val="24"/>
+          <w:szCs w:val="24"/>
+        </w:rPr>
+        <w:t>ienda, para lo cual utilizamos 6</w:t>
+      </w:r>
+      <w:r>
+        <w:rPr>
+          <w:rFonts w:ascii="Times New Roman" w:hAnsi="Times New Roman" w:cs="Times New Roman"/>
+          <w:sz w:val="24"/>
+          <w:szCs w:val="24"/>
+        </w:rPr>
+        <w:t xml:space="preserve"> diferentes estimaciones. En concreto, exploramos un modelo de regresión lineal con validación cruzada en 5 conjuntos; 2 métodos de selección de modelos: </w:t>
       </w:r>
       <w:proofErr w:type="spellStart"/>
       <w:r>
@@ -5818,7 +5828,7 @@
       </w:r>
       <w:r>
         <w:rPr>
-          <w:rStyle w:val="EndnoteReference"/>
+          <w:rStyle w:val="Refdenotaalfinal"/>
           <w:rFonts w:ascii="Times New Roman" w:eastAsiaTheme="minorEastAsia" w:hAnsi="Times New Roman" w:cs="Times New Roman"/>
           <w:i/>
           <w:iCs/>
@@ -5870,7 +5880,7 @@
       </w:r>
       <w:r>
         <w:rPr>
-          <w:rStyle w:val="EndnoteReference"/>
+          <w:rStyle w:val="Refdenotaalfinal"/>
           <w:rFonts w:ascii="Times New Roman" w:eastAsiaTheme="minorEastAsia" w:hAnsi="Times New Roman" w:cs="Times New Roman"/>
           <w:i/>
           <w:iCs/>
@@ -5959,6 +5969,45 @@
         </w:rPr>
         <w:t>(</w:t>
       </w:r>
+      <w:r>
+        <w:rPr>
+          <w:rFonts w:ascii="Times New Roman" w:hAnsi="Times New Roman" w:cs="Times New Roman"/>
+          <w:i/>
+          <w:sz w:val="24"/>
+          <w:szCs w:val="24"/>
+          <w:lang w:eastAsia="es-CO"/>
+        </w:rPr>
+        <w:t>XGBoost</w:t>
+      </w:r>
+      <w:r>
+        <w:rPr>
+          <w:rFonts w:ascii="Times New Roman" w:hAnsi="Times New Roman" w:cs="Times New Roman"/>
+          <w:sz w:val="24"/>
+          <w:szCs w:val="24"/>
+          <w:lang w:eastAsia="es-CO"/>
+        </w:rPr>
+        <w:t>)</w:t>
+      </w:r>
+      <w:r>
+        <w:rPr>
+          <w:rStyle w:val="Refdenotaalfinal"/>
+          <w:rFonts w:ascii="Times New Roman" w:hAnsi="Times New Roman" w:cs="Times New Roman"/>
+          <w:sz w:val="24"/>
+          <w:szCs w:val="24"/>
+          <w:lang w:eastAsia="es-CO"/>
+        </w:rPr>
+        <w:endnoteReference w:id="5"/>
+      </w:r>
+      <w:r>
+        <w:rPr>
+          <w:rFonts w:ascii="Times New Roman" w:hAnsi="Times New Roman" w:cs="Times New Roman"/>
+          <w:sz w:val="24"/>
+          <w:szCs w:val="24"/>
+          <w:lang w:eastAsia="es-CO"/>
+        </w:rPr>
+        <w:t xml:space="preserve">; una estimación con </w:t>
+      </w:r>
+      <w:bookmarkStart w:id="0" w:name="_GoBack"/>
       <w:proofErr w:type="spellStart"/>
       <w:r>
         <w:rPr>
@@ -5968,99 +6017,51 @@
           <w:szCs w:val="24"/>
           <w:lang w:eastAsia="es-CO"/>
         </w:rPr>
-        <w:t>XGBoost</w:t>
-      </w:r>
+        <w:t>Random</w:t>
+      </w:r>
+      <w:bookmarkEnd w:id="0"/>
       <w:proofErr w:type="spellEnd"/>
       <w:r>
         <w:rPr>
           <w:rFonts w:ascii="Times New Roman" w:hAnsi="Times New Roman" w:cs="Times New Roman"/>
+          <w:i/>
           <w:sz w:val="24"/>
           <w:szCs w:val="24"/>
           <w:lang w:eastAsia="es-CO"/>
         </w:rPr>
-        <w:t>)</w:t>
-      </w:r>
-      <w:r>
-        <w:rPr>
-          <w:rStyle w:val="EndnoteReference"/>
-          <w:rFonts w:ascii="Times New Roman" w:hAnsi="Times New Roman" w:cs="Times New Roman"/>
+        <w:t xml:space="preserve"> </w:t>
+      </w:r>
+      <w:proofErr w:type="spellStart"/>
+      <w:r>
+        <w:rPr>
+          <w:rFonts w:ascii="Times New Roman" w:hAnsi="Times New Roman" w:cs="Times New Roman"/>
+          <w:i/>
           <w:sz w:val="24"/>
           <w:szCs w:val="24"/>
           <w:lang w:eastAsia="es-CO"/>
         </w:rPr>
-        <w:endnoteReference w:id="5"/>
-      </w:r>
-      <w:r>
-        <w:rPr>
-          <w:rFonts w:ascii="Times New Roman" w:hAnsi="Times New Roman" w:cs="Times New Roman"/>
+        <w:t>Forest</w:t>
+      </w:r>
+      <w:proofErr w:type="spellEnd"/>
+      <w:r>
+        <w:rPr>
+          <w:rStyle w:val="Refdenotaalfinal"/>
+          <w:rFonts w:ascii="Times New Roman" w:hAnsi="Times New Roman" w:cs="Times New Roman"/>
+          <w:i/>
           <w:sz w:val="24"/>
           <w:szCs w:val="24"/>
           <w:lang w:eastAsia="es-CO"/>
         </w:rPr>
-        <w:t xml:space="preserve">; una estimación con </w:t>
-      </w:r>
-      <w:r>
-        <w:rPr>
-          <w:rFonts w:ascii="Times New Roman" w:hAnsi="Times New Roman" w:cs="Times New Roman"/>
-          <w:i/>
+        <w:endnoteReference w:id="6"/>
+      </w:r>
+      <w:r>
+        <w:rPr>
+          <w:rFonts w:ascii="Times New Roman" w:hAnsi="Times New Roman" w:cs="Times New Roman"/>
           <w:sz w:val="24"/>
           <w:szCs w:val="24"/>
           <w:lang w:eastAsia="es-CO"/>
         </w:rPr>
-        <w:t>Random Forest</w:t>
-      </w:r>
-      <w:r>
-        <w:rPr>
-          <w:rStyle w:val="EndnoteReference"/>
-          <w:rFonts w:ascii="Times New Roman" w:hAnsi="Times New Roman" w:cs="Times New Roman"/>
-          <w:i/>
-          <w:sz w:val="24"/>
-          <w:szCs w:val="24"/>
-          <w:lang w:eastAsia="es-CO"/>
-        </w:rPr>
-        <w:endnoteReference w:id="6"/>
-      </w:r>
-      <w:r>
-        <w:rPr>
-          <w:rFonts w:ascii="Times New Roman" w:hAnsi="Times New Roman" w:cs="Times New Roman"/>
-          <w:sz w:val="24"/>
-          <w:szCs w:val="24"/>
-          <w:lang w:eastAsia="es-CO"/>
-        </w:rPr>
-        <w:t xml:space="preserve">; y una estimación con la técnica de </w:t>
-      </w:r>
-      <w:proofErr w:type="spellStart"/>
-      <w:r>
-        <w:rPr>
-          <w:rFonts w:ascii="Times New Roman" w:hAnsi="Times New Roman" w:cs="Times New Roman"/>
-          <w:i/>
-          <w:sz w:val="24"/>
-          <w:szCs w:val="24"/>
-          <w:lang w:eastAsia="es-CO"/>
-        </w:rPr>
-        <w:t>Superlearners</w:t>
-      </w:r>
-      <w:proofErr w:type="spellEnd"/>
-      <w:r>
-        <w:rPr>
-          <w:rStyle w:val="EndnoteReference"/>
-          <w:rFonts w:ascii="Times New Roman" w:hAnsi="Times New Roman" w:cs="Times New Roman"/>
-          <w:i/>
-          <w:sz w:val="24"/>
-          <w:szCs w:val="24"/>
-          <w:lang w:eastAsia="es-CO"/>
-        </w:rPr>
-        <w:endnoteReference w:id="7"/>
-      </w:r>
-      <w:r>
-        <w:rPr>
-          <w:rFonts w:ascii="Times New Roman" w:hAnsi="Times New Roman" w:cs="Times New Roman"/>
-          <w:i/>
-          <w:sz w:val="24"/>
-          <w:szCs w:val="24"/>
-          <w:lang w:eastAsia="es-CO"/>
-        </w:rPr>
-        <w:t xml:space="preserve"> </w:t>
+        <w:t>.</w:t>
       </w:r>
     </w:p>
     <w:p>
@@ -6187,8 +6188,82 @@
           <w:i/>
           <w:sz w:val="24"/>
           <w:szCs w:val="24"/>
-        </w:rPr>
-        <w:t>Random Forest</w:t>
+          <w:lang w:eastAsia="es-CO"/>
+        </w:rPr>
+        <w:t xml:space="preserve">Extreme </w:t>
+      </w:r>
+      <w:proofErr w:type="spellStart"/>
+      <w:r>
+        <w:rPr>
+          <w:rFonts w:ascii="Times New Roman" w:hAnsi="Times New Roman" w:cs="Times New Roman"/>
+          <w:i/>
+          <w:sz w:val="24"/>
+          <w:szCs w:val="24"/>
+          <w:lang w:eastAsia="es-CO"/>
+        </w:rPr>
+        <w:t>Gradient</w:t>
+      </w:r>
+      <w:proofErr w:type="spellEnd"/>
+      <w:r>
+        <w:rPr>
+          <w:rFonts w:ascii="Times New Roman" w:hAnsi="Times New Roman" w:cs="Times New Roman"/>
+          <w:i/>
+          <w:sz w:val="24"/>
+          <w:szCs w:val="24"/>
+          <w:lang w:eastAsia="es-CO"/>
+        </w:rPr>
+        <w:t xml:space="preserve"> </w:t>
+      </w:r>
+      <w:proofErr w:type="spellStart"/>
+      <w:r>
+        <w:rPr>
+          <w:rFonts w:ascii="Times New Roman" w:hAnsi="Times New Roman" w:cs="Times New Roman"/>
+          <w:i/>
+          <w:sz w:val="24"/>
+          <w:szCs w:val="24"/>
+          <w:lang w:eastAsia="es-CO"/>
+        </w:rPr>
+        <w:t>Boosting</w:t>
+      </w:r>
+      <w:proofErr w:type="spellEnd"/>
+      <w:r>
+        <w:rPr>
+          <w:rFonts w:ascii="Times New Roman" w:hAnsi="Times New Roman" w:cs="Times New Roman"/>
+          <w:i/>
+          <w:sz w:val="24"/>
+          <w:szCs w:val="24"/>
+          <w:lang w:eastAsia="es-CO"/>
+        </w:rPr>
+        <w:t xml:space="preserve"> </w:t>
+      </w:r>
+      <w:r>
+        <w:rPr>
+          <w:rFonts w:ascii="Times New Roman" w:hAnsi="Times New Roman" w:cs="Times New Roman"/>
+          <w:sz w:val="24"/>
+          <w:szCs w:val="24"/>
+          <w:lang w:eastAsia="es-CO"/>
+        </w:rPr>
+        <w:t>(</w:t>
+      </w:r>
+      <w:r>
+        <w:rPr>
+          <w:rFonts w:ascii="Times New Roman" w:hAnsi="Times New Roman" w:cs="Times New Roman"/>
+          <w:i/>
+          <w:sz w:val="24"/>
+          <w:szCs w:val="24"/>
+          <w:lang w:eastAsia="es-CO"/>
+        </w:rPr>
+        <w:t>XGBoost</w:t>
+      </w:r>
+      <w:r>
+        <w:rPr>
+          <w:rFonts w:ascii="Times New Roman" w:hAnsi="Times New Roman" w:cs="Times New Roman"/>
+          <w:i/>
+          <w:sz w:val="24"/>
+          <w:szCs w:val="24"/>
+          <w:lang w:eastAsia="es-CO"/>
+        </w:rPr>
+        <w:t>)</w:t>
       </w:r>
       <w:r>
         <w:rPr>
@@ -6242,7 +6317,15 @@
           <w:sz w:val="24"/>
           <w:szCs w:val="24"/>
         </w:rPr>
-        <w:t xml:space="preserve">con 107,567 observaciones (86,211 localizados en Bogotá y 21,356 en Medellín). Debido a la naturaleza del método, este no necesita de </w:t>
+        <w:t xml:space="preserve">con 107,567 observaciones (86,211 localizados en Bogotá y 21,356 en </w:t>
+      </w:r>
+      <w:r>
+        <w:rPr>
+          <w:rFonts w:ascii="Times New Roman" w:hAnsi="Times New Roman" w:cs="Times New Roman"/>
+          <w:sz w:val="24"/>
+          <w:szCs w:val="24"/>
+        </w:rPr>
+        <w:t xml:space="preserve">Medellín). En cuanto a los </w:t>
       </w:r>
       <w:proofErr w:type="spellStart"/>
       <w:r>
@@ -6260,7 +6343,87 @@
           <w:sz w:val="24"/>
           <w:szCs w:val="24"/>
         </w:rPr>
-        <w:t xml:space="preserve"> que sensibilizan los resultados, sin embargo, se definió el número de árboles de decisión para considerar (# árboles).  </w:t>
+        <w:t xml:space="preserve"> utilizados, se definieron: de 100 a 150 iteraciones (</w:t>
+      </w:r>
+      <w:proofErr w:type="spellStart"/>
+      <w:r>
+        <w:rPr>
+          <w:rFonts w:ascii="Times New Roman" w:hAnsi="Times New Roman" w:cs="Times New Roman"/>
+          <w:b/>
+          <w:sz w:val="24"/>
+          <w:szCs w:val="24"/>
+        </w:rPr>
+        <w:t>nrounds</w:t>
+      </w:r>
+      <w:proofErr w:type="spellEnd"/>
+      <w:r>
+        <w:rPr>
+          <w:rFonts w:ascii="Times New Roman" w:hAnsi="Times New Roman" w:cs="Times New Roman"/>
+          <w:sz w:val="24"/>
+          <w:szCs w:val="24"/>
+        </w:rPr>
+        <w:t>), con una profundidad máxima de los árboles de 4, 6 y 8 (</w:t>
+      </w:r>
+      <w:proofErr w:type="spellStart"/>
+      <w:r>
+        <w:rPr>
+          <w:rFonts w:ascii="Times New Roman" w:hAnsi="Times New Roman" w:cs="Times New Roman"/>
+          <w:b/>
+          <w:sz w:val="24"/>
+          <w:szCs w:val="24"/>
+        </w:rPr>
+        <w:t>max_depth</w:t>
+      </w:r>
+      <w:proofErr w:type="spellEnd"/>
+      <w:r>
+        <w:rPr>
+          <w:rFonts w:ascii="Times New Roman" w:hAnsi="Times New Roman" w:cs="Times New Roman"/>
+          <w:sz w:val="24"/>
+          <w:szCs w:val="24"/>
+        </w:rPr>
+        <w:t>); un parámetro de regularización eta de 0.01, 0.3 y 0.5 (</w:t>
+      </w:r>
+      <w:r>
+        <w:rPr>
+          <w:rFonts w:ascii="Times New Roman" w:hAnsi="Times New Roman" w:cs="Times New Roman"/>
+          <w:b/>
+          <w:sz w:val="24"/>
+          <w:szCs w:val="24"/>
+        </w:rPr>
+        <w:t>eta</w:t>
+      </w:r>
+      <w:r>
+        <w:rPr>
+          <w:rFonts w:ascii="Times New Roman" w:hAnsi="Times New Roman" w:cs="Times New Roman"/>
+          <w:sz w:val="24"/>
+          <w:szCs w:val="24"/>
+        </w:rPr>
+        <w:t>), una mínima reducción de la pérdida para hacer una partición adicional en un nodo del árbol de entre 0 y 1 (</w:t>
+      </w:r>
+      <w:r>
+        <w:rPr>
+          <w:rFonts w:ascii="Times New Roman" w:hAnsi="Times New Roman" w:cs="Times New Roman"/>
+          <w:b/>
+          <w:sz w:val="24"/>
+          <w:szCs w:val="24"/>
+        </w:rPr>
+        <w:t>gamma</w:t>
+      </w:r>
+      <w:r>
+        <w:rPr>
+          <w:rFonts w:ascii="Times New Roman" w:hAnsi="Times New Roman" w:cs="Times New Roman"/>
+          <w:sz w:val="24"/>
+          <w:szCs w:val="24"/>
+        </w:rPr>
+        <w:t>)</w:t>
+      </w:r>
+      <w:r>
+        <w:rPr>
+          <w:rFonts w:ascii="Times New Roman" w:hAnsi="Times New Roman" w:cs="Times New Roman"/>
+          <w:sz w:val="24"/>
+          <w:szCs w:val="24"/>
+        </w:rPr>
+        <w:t xml:space="preserve">.  </w:t>
       </w:r>
     </w:p>
     <w:p>
@@ -6377,25 +6540,40 @@
         </w:rPr>
         <w:t xml:space="preserve">. Desde este enfoque, encontramos que el modelo que permite minimizar el indicador, es decir, adquirir el mayor número de viviendas por el menor precio, corresponde al modelo de </w:t>
       </w:r>
-      <w:proofErr w:type="spellStart"/>
-      <w:r>
-        <w:rPr>
-          <w:rFonts w:ascii="Times New Roman" w:eastAsiaTheme="minorEastAsia" w:hAnsi="Times New Roman" w:cs="Times New Roman"/>
-          <w:i/>
-          <w:sz w:val="24"/>
-          <w:szCs w:val="24"/>
-        </w:rPr>
-        <w:t>Random</w:t>
-      </w:r>
-      <w:proofErr w:type="spellEnd"/>
-      <w:r>
-        <w:rPr>
-          <w:rFonts w:ascii="Times New Roman" w:eastAsiaTheme="minorEastAsia" w:hAnsi="Times New Roman" w:cs="Times New Roman"/>
-          <w:i/>
-          <w:sz w:val="24"/>
-          <w:szCs w:val="24"/>
-        </w:rPr>
-        <w:t xml:space="preserve"> Forest (RF) </w:t>
+      <w:r>
+        <w:rPr>
+          <w:rFonts w:ascii="Times New Roman" w:eastAsiaTheme="minorEastAsia" w:hAnsi="Times New Roman" w:cs="Times New Roman"/>
+          <w:i/>
+          <w:sz w:val="24"/>
+          <w:szCs w:val="24"/>
+        </w:rPr>
+        <w:t>XGBoost</w:t>
+      </w:r>
+      <w:r>
+        <w:rPr>
+          <w:rFonts w:ascii="Times New Roman" w:eastAsiaTheme="minorEastAsia" w:hAnsi="Times New Roman" w:cs="Times New Roman"/>
+          <w:i/>
+          <w:sz w:val="24"/>
+          <w:szCs w:val="24"/>
+        </w:rPr>
+        <w:t xml:space="preserve"> </w:t>
+      </w:r>
+      <w:r>
+        <w:rPr>
+          <w:rFonts w:ascii="Times New Roman" w:eastAsiaTheme="minorEastAsia" w:hAnsi="Times New Roman" w:cs="Times New Roman"/>
+          <w:sz w:val="24"/>
+          <w:szCs w:val="24"/>
+        </w:rPr>
+        <w:t>(M. 5)</w:t>
+      </w:r>
+      <w:r>
+        <w:rPr>
+          <w:rFonts w:ascii="Times New Roman" w:eastAsiaTheme="minorEastAsia" w:hAnsi="Times New Roman" w:cs="Times New Roman"/>
+          <w:i/>
+          <w:sz w:val="24"/>
+          <w:szCs w:val="24"/>
+        </w:rPr>
+        <w:t xml:space="preserve"> </w:t>
       </w:r>
       <w:r>
         <w:rPr>
@@ -6427,7 +6605,11 @@
           <w:szCs w:val="24"/>
         </w:rPr>
       </w:pPr>
-      <w:r>
+    </w:p>
+    <w:p>
+      <w:pPr>
+        <w:spacing w:before="240"/>
+        <w:jc w:val="center"/>
         <w:rPr>
           <w:rFonts w:ascii="Times New Roman" w:hAnsi="Times New Roman" w:cs="Times New Roman"/>
           <w:b/>
@@ -6435,12 +6617,21 @@
           <w:sz w:val="24"/>
           <w:szCs w:val="24"/>
         </w:rPr>
+      </w:pPr>
+      <w:r>
+        <w:rPr>
+          <w:rFonts w:ascii="Times New Roman" w:hAnsi="Times New Roman" w:cs="Times New Roman"/>
+          <w:b/>
+          <w:bCs/>
+          <w:sz w:val="24"/>
+          <w:szCs w:val="24"/>
+        </w:rPr>
         <w:t>Tabla 3. Indicador precio por vivienda</w:t>
       </w:r>
     </w:p>
     <w:tbl>
       <w:tblPr>
-        <w:tblStyle w:val="TableGrid"/>
+        <w:tblStyle w:val="Tablaconcuadrcula"/>
         <w:tblW w:w="0" w:type="auto"/>
         <w:jc w:val="center"/>
         <w:tblLook w:val="04A0" w:firstRow="1" w:lastRow="0" w:firstColumn="1" w:lastColumn="0" w:noHBand="0" w:noVBand="1"/>
@@ -6484,7 +6675,6 @@
                 <w:sz w:val="24"/>
                 <w:szCs w:val="24"/>
               </w:rPr>
-              <w:lastRenderedPageBreak/>
               <w:t>Modelo</w:t>
             </w:r>
           </w:p>
@@ -6631,7 +6821,7 @@
               <w:bottom w:val="single" w:sz="4" w:space="0" w:color="FFFFFF"/>
               <w:right w:val="single" w:sz="4" w:space="0" w:color="FFFFFF" w:themeColor="background1"/>
             </w:tcBorders>
-            <w:vAlign w:val="bottom"/>
+            <w:vAlign w:val="center"/>
             <w:hideMark/>
           </w:tcPr>
           <w:p>
@@ -6663,7 +6853,7 @@
               <w:bottom w:val="single" w:sz="4" w:space="0" w:color="FFFFFF"/>
               <w:right w:val="single" w:sz="4" w:space="0" w:color="FFFFFF" w:themeColor="background1"/>
             </w:tcBorders>
-            <w:vAlign w:val="bottom"/>
+            <w:vAlign w:val="center"/>
             <w:hideMark/>
           </w:tcPr>
           <w:p>
@@ -6696,7 +6886,7 @@
               <w:bottom w:val="single" w:sz="4" w:space="0" w:color="FFFFFF"/>
               <w:right w:val="single" w:sz="4" w:space="0" w:color="FFFFFF"/>
             </w:tcBorders>
-            <w:vAlign w:val="bottom"/>
+            <w:vAlign w:val="center"/>
             <w:hideMark/>
           </w:tcPr>
           <w:p>
@@ -6766,7 +6956,7 @@
               <w:bottom w:val="single" w:sz="4" w:space="0" w:color="FFFFFF"/>
               <w:right w:val="single" w:sz="4" w:space="0" w:color="FFFFFF" w:themeColor="background1"/>
             </w:tcBorders>
-            <w:vAlign w:val="bottom"/>
+            <w:vAlign w:val="center"/>
             <w:hideMark/>
           </w:tcPr>
           <w:p>
@@ -6798,7 +6988,7 @@
               <w:bottom w:val="single" w:sz="4" w:space="0" w:color="FFFFFF"/>
               <w:right w:val="single" w:sz="4" w:space="0" w:color="FFFFFF" w:themeColor="background1"/>
             </w:tcBorders>
-            <w:vAlign w:val="bottom"/>
+            <w:vAlign w:val="center"/>
             <w:hideMark/>
           </w:tcPr>
           <w:p>
@@ -6831,7 +7021,7 @@
               <w:bottom w:val="single" w:sz="4" w:space="0" w:color="FFFFFF"/>
               <w:right w:val="single" w:sz="4" w:space="0" w:color="FFFFFF"/>
             </w:tcBorders>
-            <w:vAlign w:val="bottom"/>
+            <w:vAlign w:val="center"/>
             <w:hideMark/>
           </w:tcPr>
           <w:p>
@@ -6901,7 +7091,7 @@
               <w:bottom w:val="single" w:sz="4" w:space="0" w:color="FFFFFF"/>
               <w:right w:val="single" w:sz="4" w:space="0" w:color="FFFFFF" w:themeColor="background1"/>
             </w:tcBorders>
-            <w:vAlign w:val="bottom"/>
+            <w:vAlign w:val="center"/>
             <w:hideMark/>
           </w:tcPr>
           <w:p>
@@ -6933,7 +7123,7 @@
               <w:bottom w:val="single" w:sz="4" w:space="0" w:color="FFFFFF"/>
               <w:right w:val="single" w:sz="4" w:space="0" w:color="FFFFFF" w:themeColor="background1"/>
             </w:tcBorders>
-            <w:vAlign w:val="bottom"/>
+            <w:vAlign w:val="center"/>
             <w:hideMark/>
           </w:tcPr>
           <w:p>
@@ -6966,7 +7156,7 @@
               <w:bottom w:val="single" w:sz="4" w:space="0" w:color="FFFFFF"/>
               <w:right w:val="single" w:sz="4" w:space="0" w:color="FFFFFF"/>
             </w:tcBorders>
-            <w:vAlign w:val="bottom"/>
+            <w:vAlign w:val="center"/>
             <w:hideMark/>
           </w:tcPr>
           <w:p>
@@ -7036,7 +7226,7 @@
               <w:bottom w:val="single" w:sz="4" w:space="0" w:color="FFFFFF"/>
               <w:right w:val="single" w:sz="4" w:space="0" w:color="FFFFFF" w:themeColor="background1"/>
             </w:tcBorders>
-            <w:vAlign w:val="bottom"/>
+            <w:vAlign w:val="center"/>
             <w:hideMark/>
           </w:tcPr>
           <w:p>
@@ -7068,7 +7258,7 @@
               <w:bottom w:val="single" w:sz="4" w:space="0" w:color="FFFFFF"/>
               <w:right w:val="single" w:sz="4" w:space="0" w:color="FFFFFF" w:themeColor="background1"/>
             </w:tcBorders>
-            <w:vAlign w:val="bottom"/>
+            <w:vAlign w:val="center"/>
             <w:hideMark/>
           </w:tcPr>
           <w:p>
@@ -7101,7 +7291,7 @@
               <w:bottom w:val="single" w:sz="4" w:space="0" w:color="FFFFFF"/>
               <w:right w:val="single" w:sz="4" w:space="0" w:color="FFFFFF"/>
             </w:tcBorders>
-            <w:vAlign w:val="bottom"/>
+            <w:vAlign w:val="center"/>
             <w:hideMark/>
           </w:tcPr>
           <w:p>
@@ -7171,7 +7361,7 @@
               <w:bottom w:val="single" w:sz="4" w:space="0" w:color="FFFFFF"/>
               <w:right w:val="single" w:sz="4" w:space="0" w:color="FFFFFF" w:themeColor="background1"/>
             </w:tcBorders>
-            <w:vAlign w:val="bottom"/>
+            <w:vAlign w:val="center"/>
             <w:hideMark/>
           </w:tcPr>
           <w:p>
@@ -7203,7 +7393,7 @@
               <w:bottom w:val="single" w:sz="4" w:space="0" w:color="FFFFFF"/>
               <w:right w:val="single" w:sz="4" w:space="0" w:color="FFFFFF" w:themeColor="background1"/>
             </w:tcBorders>
-            <w:vAlign w:val="bottom"/>
+            <w:vAlign w:val="center"/>
             <w:hideMark/>
           </w:tcPr>
           <w:p>
@@ -7236,7 +7426,7 @@
               <w:bottom w:val="single" w:sz="4" w:space="0" w:color="FFFFFF"/>
               <w:right w:val="single" w:sz="4" w:space="0" w:color="FFFFFF"/>
             </w:tcBorders>
-            <w:vAlign w:val="bottom"/>
+            <w:vAlign w:val="center"/>
             <w:hideMark/>
           </w:tcPr>
           <w:p>
@@ -7272,7 +7462,7 @@
             <w:tcBorders>
               <w:top w:val="single" w:sz="4" w:space="0" w:color="FFFFFF"/>
               <w:left w:val="single" w:sz="4" w:space="0" w:color="FFFFFF"/>
-              <w:bottom w:val="single" w:sz="4" w:space="0" w:color="FFFFFF"/>
+              <w:bottom w:val="single" w:sz="4" w:space="0" w:color="auto"/>
               <w:right w:val="single" w:sz="4" w:space="0" w:color="FFFFFF" w:themeColor="background1"/>
             </w:tcBorders>
             <w:vAlign w:val="center"/>
@@ -7294,110 +7484,6 @@
                 <w:szCs w:val="24"/>
               </w:rPr>
               <w:t>M. 6</w:t>
-            </w:r>
-          </w:p>
-        </w:tc>
-        <w:tc>
-          <w:tcPr>
-            <w:tcW w:w="1638" w:type="dxa"/>
-            <w:tcBorders>
-              <w:top w:val="single" w:sz="4" w:space="0" w:color="FFFFFF"/>
-              <w:left w:val="single" w:sz="4" w:space="0" w:color="FFFFFF" w:themeColor="background1"/>
-              <w:bottom w:val="single" w:sz="4" w:space="0" w:color="FFFFFF"/>
-              <w:right w:val="single" w:sz="4" w:space="0" w:color="FFFFFF" w:themeColor="background1"/>
-            </w:tcBorders>
-            <w:vAlign w:val="center"/>
-          </w:tcPr>
-          <w:p>
-            <w:pPr>
-              <w:jc w:val="center"/>
-              <w:rPr>
-                <w:rFonts w:ascii="Times New Roman" w:hAnsi="Times New Roman" w:cs="Times New Roman"/>
-                <w:color w:val="000000"/>
-                <w:sz w:val="24"/>
-                <w:szCs w:val="24"/>
-              </w:rPr>
-            </w:pPr>
-          </w:p>
-        </w:tc>
-        <w:tc>
-          <w:tcPr>
-            <w:tcW w:w="1483" w:type="dxa"/>
-            <w:tcBorders>
-              <w:top w:val="single" w:sz="4" w:space="0" w:color="FFFFFF"/>
-              <w:left w:val="single" w:sz="4" w:space="0" w:color="FFFFFF" w:themeColor="background1"/>
-              <w:bottom w:val="single" w:sz="4" w:space="0" w:color="FFFFFF"/>
-              <w:right w:val="single" w:sz="4" w:space="0" w:color="FFFFFF" w:themeColor="background1"/>
-            </w:tcBorders>
-          </w:tcPr>
-          <w:p>
-            <w:pPr>
-              <w:jc w:val="center"/>
-              <w:rPr>
-                <w:rFonts w:ascii="Times New Roman" w:hAnsi="Times New Roman" w:cs="Times New Roman"/>
-                <w:color w:val="000000"/>
-                <w:sz w:val="24"/>
-                <w:szCs w:val="24"/>
-              </w:rPr>
-            </w:pPr>
-          </w:p>
-        </w:tc>
-        <w:tc>
-          <w:tcPr>
-            <w:tcW w:w="1418" w:type="dxa"/>
-            <w:tcBorders>
-              <w:top w:val="single" w:sz="4" w:space="0" w:color="FFFFFF"/>
-              <w:left w:val="single" w:sz="4" w:space="0" w:color="FFFFFF" w:themeColor="background1"/>
-              <w:bottom w:val="single" w:sz="4" w:space="0" w:color="FFFFFF"/>
-              <w:right w:val="single" w:sz="4" w:space="0" w:color="FFFFFF"/>
-            </w:tcBorders>
-          </w:tcPr>
-          <w:p>
-            <w:pPr>
-              <w:jc w:val="center"/>
-              <w:rPr>
-                <w:rFonts w:ascii="Times New Roman" w:hAnsi="Times New Roman" w:cs="Times New Roman"/>
-                <w:color w:val="000000"/>
-                <w:sz w:val="24"/>
-                <w:szCs w:val="24"/>
-              </w:rPr>
-            </w:pPr>
-          </w:p>
-        </w:tc>
-      </w:tr>
-      <w:tr>
-        <w:trPr>
-          <w:trHeight w:val="340"/>
-          <w:jc w:val="center"/>
-        </w:trPr>
-        <w:tc>
-          <w:tcPr>
-            <w:tcW w:w="1418" w:type="dxa"/>
-            <w:tcBorders>
-              <w:top w:val="single" w:sz="4" w:space="0" w:color="FFFFFF"/>
-              <w:left w:val="single" w:sz="4" w:space="0" w:color="FFFFFF"/>
-              <w:bottom w:val="single" w:sz="4" w:space="0" w:color="auto"/>
-              <w:right w:val="single" w:sz="4" w:space="0" w:color="FFFFFF" w:themeColor="background1"/>
-            </w:tcBorders>
-            <w:vAlign w:val="center"/>
-            <w:hideMark/>
-          </w:tcPr>
-          <w:p>
-            <w:pPr>
-              <w:jc w:val="center"/>
-              <w:rPr>
-                <w:rFonts w:ascii="Times New Roman" w:hAnsi="Times New Roman" w:cs="Times New Roman"/>
-                <w:sz w:val="24"/>
-                <w:szCs w:val="24"/>
-              </w:rPr>
-            </w:pPr>
-            <w:r>
-              <w:rPr>
-                <w:rFonts w:ascii="Times New Roman" w:hAnsi="Times New Roman" w:cs="Times New Roman"/>
-                <w:sz w:val="24"/>
-                <w:szCs w:val="24"/>
-              </w:rPr>
-              <w:t>M. 7</w:t>
             </w:r>
           </w:p>
         </w:tc>
@@ -7421,6 +7507,24 @@
                 <w:szCs w:val="24"/>
               </w:rPr>
             </w:pPr>
+            <w:r>
+              <w:rPr>
+                <w:rFonts w:ascii="Times New Roman" w:hAnsi="Times New Roman" w:cs="Times New Roman"/>
+                <w:color w:val="000000"/>
+                <w:sz w:val="24"/>
+                <w:szCs w:val="24"/>
+              </w:rPr>
+              <w:t>4.672875E</w:t>
+            </w:r>
+            <w:r>
+              <w:rPr>
+                <w:rFonts w:ascii="Times New Roman" w:hAnsi="Times New Roman" w:cs="Times New Roman"/>
+                <w:color w:val="000000"/>
+                <w:sz w:val="24"/>
+                <w:szCs w:val="24"/>
+              </w:rPr>
+              <w:t>+13</w:t>
+            </w:r>
           </w:p>
         </w:tc>
         <w:tc>
@@ -7432,6 +7536,7 @@
               <w:bottom w:val="single" w:sz="4" w:space="0" w:color="auto"/>
               <w:right w:val="single" w:sz="4" w:space="0" w:color="FFFFFF" w:themeColor="background1"/>
             </w:tcBorders>
+            <w:vAlign w:val="center"/>
           </w:tcPr>
           <w:p>
             <w:pPr>
@@ -7443,6 +7548,15 @@
                 <w:szCs w:val="24"/>
               </w:rPr>
             </w:pPr>
+            <w:r>
+              <w:rPr>
+                <w:rFonts w:ascii="Times New Roman" w:hAnsi="Times New Roman" w:cs="Times New Roman"/>
+                <w:color w:val="000000"/>
+                <w:sz w:val="24"/>
+                <w:szCs w:val="24"/>
+              </w:rPr>
+              <w:t>79,618</w:t>
+            </w:r>
           </w:p>
         </w:tc>
         <w:tc>
@@ -7454,6 +7568,7 @@
               <w:bottom w:val="single" w:sz="4" w:space="0" w:color="auto"/>
               <w:right w:val="single" w:sz="4" w:space="0" w:color="FFFFFF"/>
             </w:tcBorders>
+            <w:vAlign w:val="center"/>
           </w:tcPr>
           <w:p>
             <w:pPr>
@@ -7465,6 +7580,15 @@
                 <w:szCs w:val="24"/>
               </w:rPr>
             </w:pPr>
+            <w:r>
+              <w:rPr>
+                <w:rFonts w:ascii="Times New Roman" w:hAnsi="Times New Roman" w:cs="Times New Roman"/>
+                <w:color w:val="000000"/>
+                <w:sz w:val="24"/>
+                <w:szCs w:val="24"/>
+              </w:rPr>
+              <w:t>586,911,855</w:t>
+            </w:r>
           </w:p>
         </w:tc>
       </w:tr>
@@ -7628,7 +7752,7 @@
           <w:i/>
           <w:iCs/>
         </w:rPr>
-        <w:t xml:space="preserve"> Net y validación cruzada, M.5 con </w:t>
+        <w:t xml:space="preserve"> Net y validación cruzada, M.5 con XGBoost, M.6 con </w:t>
       </w:r>
       <w:proofErr w:type="spellStart"/>
       <w:r>
@@ -7637,7 +7761,7 @@
           <w:i/>
           <w:iCs/>
         </w:rPr>
-        <w:t>XGBoost</w:t>
+        <w:t>Random</w:t>
       </w:r>
       <w:proofErr w:type="spellEnd"/>
       <w:r>
@@ -7646,7 +7770,7 @@
           <w:i/>
           <w:iCs/>
         </w:rPr>
-        <w:t xml:space="preserve">, M.6 con </w:t>
+        <w:t xml:space="preserve"> </w:t>
       </w:r>
       <w:proofErr w:type="spellStart"/>
       <w:r>
@@ -7655,7 +7779,7 @@
           <w:i/>
           <w:iCs/>
         </w:rPr>
-        <w:t>Random</w:t>
+        <w:t>Forest</w:t>
       </w:r>
       <w:proofErr w:type="spellEnd"/>
       <w:r>
@@ -7664,43 +7788,7 @@
           <w:i/>
           <w:iCs/>
         </w:rPr>
-        <w:t xml:space="preserve"> Forest, M. 7 al </w:t>
-      </w:r>
-      <w:proofErr w:type="spellStart"/>
-      <w:r>
-        <w:rPr>
-          <w:rFonts w:ascii="Times New Roman" w:eastAsiaTheme="minorEastAsia" w:hAnsi="Times New Roman" w:cs="Times New Roman"/>
-          <w:i/>
-          <w:iCs/>
-        </w:rPr>
-        <w:t>SuperLearner</w:t>
-      </w:r>
-      <w:proofErr w:type="spellEnd"/>
-      <w:r>
-        <w:rPr>
-          <w:rFonts w:ascii="Times New Roman" w:eastAsiaTheme="minorEastAsia" w:hAnsi="Times New Roman" w:cs="Times New Roman"/>
-          <w:i/>
-          <w:iCs/>
-        </w:rPr>
-        <w:t xml:space="preserve"> con regresión lineal y </w:t>
-      </w:r>
-      <w:proofErr w:type="spellStart"/>
-      <w:r>
-        <w:rPr>
-          <w:rFonts w:ascii="Times New Roman" w:eastAsiaTheme="minorEastAsia" w:hAnsi="Times New Roman" w:cs="Times New Roman"/>
-          <w:i/>
-          <w:iCs/>
-        </w:rPr>
-        <w:t>Random</w:t>
-      </w:r>
-      <w:proofErr w:type="spellEnd"/>
-      <w:r>
-        <w:rPr>
-          <w:rFonts w:ascii="Times New Roman" w:eastAsiaTheme="minorEastAsia" w:hAnsi="Times New Roman" w:cs="Times New Roman"/>
-          <w:i/>
-          <w:iCs/>
-        </w:rPr>
-        <w:t xml:space="preserve"> Forest.</w:t>
+        <w:t>.</w:t>
       </w:r>
     </w:p>
     <w:p>
@@ -7747,7 +7835,57 @@
           <w:sz w:val="24"/>
           <w:szCs w:val="24"/>
         </w:rPr>
-        <w:t xml:space="preserve">De otro lado, se calculó el error cuadrático medio de cada modelo (Tabla 4), y se encontró, en línea con la comparación previa, que el modelo que reporta el mejor ajuste es </w:t>
+        <w:t>De otro lado, se calculó el error cuadrático medio de cada mode</w:t>
+      </w:r>
+      <w:r>
+        <w:rPr>
+          <w:rFonts w:ascii="Times New Roman" w:eastAsiaTheme="minorEastAsia" w:hAnsi="Times New Roman" w:cs="Times New Roman"/>
+          <w:sz w:val="24"/>
+          <w:szCs w:val="24"/>
+        </w:rPr>
+        <w:t>lo (Tabla 4), y se encontró, a diferencia de la</w:t>
+      </w:r>
+      <w:r>
+        <w:rPr>
+          <w:rFonts w:ascii="Times New Roman" w:eastAsiaTheme="minorEastAsia" w:hAnsi="Times New Roman" w:cs="Times New Roman"/>
+          <w:sz w:val="24"/>
+          <w:szCs w:val="24"/>
+        </w:rPr>
+        <w:t xml:space="preserve"> comparación previa, que el modelo que reporta el mejor ajuste es </w:t>
+      </w:r>
+      <w:r>
+        <w:rPr>
+          <w:rFonts w:ascii="Times New Roman" w:eastAsiaTheme="minorEastAsia" w:hAnsi="Times New Roman" w:cs="Times New Roman"/>
+          <w:sz w:val="24"/>
+          <w:szCs w:val="24"/>
+        </w:rPr>
+        <w:t xml:space="preserve">el modelo de </w:t>
+      </w:r>
+      <w:r>
+        <w:rPr>
+          <w:rFonts w:ascii="Times New Roman" w:eastAsiaTheme="minorEastAsia" w:hAnsi="Times New Roman" w:cs="Times New Roman"/>
+          <w:i/>
+          <w:sz w:val="24"/>
+          <w:szCs w:val="24"/>
+        </w:rPr>
+        <w:t>XGBoost</w:t>
+      </w:r>
+      <w:r>
+        <w:rPr>
+          <w:rFonts w:ascii="Times New Roman" w:eastAsiaTheme="minorEastAsia" w:hAnsi="Times New Roman" w:cs="Times New Roman"/>
+          <w:iCs/>
+          <w:sz w:val="24"/>
+          <w:szCs w:val="24"/>
+        </w:rPr>
+        <w:t xml:space="preserve">, pues reporta el menor error cuadrático medio. </w:t>
+      </w:r>
+      <w:r>
+        <w:rPr>
+          <w:rFonts w:ascii="Times New Roman" w:eastAsiaTheme="minorEastAsia" w:hAnsi="Times New Roman" w:cs="Times New Roman"/>
+          <w:sz w:val="24"/>
+          <w:szCs w:val="24"/>
+        </w:rPr>
+        <w:t xml:space="preserve">En la Gráfica 5 se observa que 4 modelos estimados tienen un error de ajuste significativamente más alto (regresión lineal, </w:t>
       </w:r>
       <w:proofErr w:type="spellStart"/>
       <w:r>
@@ -7757,7 +7895,7 @@
           <w:sz w:val="24"/>
           <w:szCs w:val="24"/>
         </w:rPr>
-        <w:t>Random</w:t>
+        <w:t>BSwS</w:t>
       </w:r>
       <w:proofErr w:type="spellEnd"/>
       <w:r>
@@ -7767,44 +7905,28 @@
           <w:sz w:val="24"/>
           <w:szCs w:val="24"/>
         </w:rPr>
-        <w:t xml:space="preserve"> Forest</w:t>
-      </w:r>
-      <w:r>
-        <w:rPr>
-          <w:rFonts w:ascii="Times New Roman" w:eastAsiaTheme="minorEastAsia" w:hAnsi="Times New Roman" w:cs="Times New Roman"/>
-          <w:iCs/>
-          <w:sz w:val="24"/>
-          <w:szCs w:val="24"/>
-        </w:rPr>
-        <w:t xml:space="preserve">, pues reporta el menor error cuadrático medio. </w:t>
-      </w:r>
-      <w:r>
-        <w:rPr>
-          <w:rFonts w:ascii="Times New Roman" w:eastAsiaTheme="minorEastAsia" w:hAnsi="Times New Roman" w:cs="Times New Roman"/>
-          <w:sz w:val="24"/>
-          <w:szCs w:val="24"/>
-        </w:rPr>
-        <w:t xml:space="preserve">En la Gráfica 5 se observa que 4 modelos estimados tienen un error de ajuste significativamente más alto (regresión lineal, </w:t>
+        <w:t xml:space="preserve">, </w:t>
       </w:r>
       <w:proofErr w:type="spellStart"/>
       <w:r>
         <w:rPr>
           <w:rFonts w:ascii="Times New Roman" w:eastAsiaTheme="minorEastAsia" w:hAnsi="Times New Roman" w:cs="Times New Roman"/>
           <w:i/>
-          <w:sz w:val="24"/>
-          <w:szCs w:val="24"/>
-        </w:rPr>
-        <w:t>BSwS</w:t>
+          <w:iCs/>
+          <w:sz w:val="24"/>
+          <w:szCs w:val="24"/>
+        </w:rPr>
+        <w:t>BSuS</w:t>
       </w:r>
       <w:proofErr w:type="spellEnd"/>
       <w:r>
         <w:rPr>
           <w:rFonts w:ascii="Times New Roman" w:eastAsiaTheme="minorEastAsia" w:hAnsi="Times New Roman" w:cs="Times New Roman"/>
-          <w:i/>
-          <w:sz w:val="24"/>
-          <w:szCs w:val="24"/>
-        </w:rPr>
-        <w:t xml:space="preserve">, </w:t>
+          <w:iCs/>
+          <w:sz w:val="24"/>
+          <w:szCs w:val="24"/>
+        </w:rPr>
+        <w:t xml:space="preserve"> y </w:t>
       </w:r>
       <w:proofErr w:type="spellStart"/>
       <w:r>
@@ -7815,33 +7937,12 @@
           <w:sz w:val="24"/>
           <w:szCs w:val="24"/>
         </w:rPr>
-        <w:t>BSuS</w:t>
+        <w:t>Elastic</w:t>
       </w:r>
       <w:proofErr w:type="spellEnd"/>
       <w:r>
         <w:rPr>
           <w:rFonts w:ascii="Times New Roman" w:eastAsiaTheme="minorEastAsia" w:hAnsi="Times New Roman" w:cs="Times New Roman"/>
-          <w:iCs/>
-          <w:sz w:val="24"/>
-          <w:szCs w:val="24"/>
-        </w:rPr>
-        <w:t xml:space="preserve"> y </w:t>
-      </w:r>
-      <w:proofErr w:type="spellStart"/>
-      <w:r>
-        <w:rPr>
-          <w:rFonts w:ascii="Times New Roman" w:eastAsiaTheme="minorEastAsia" w:hAnsi="Times New Roman" w:cs="Times New Roman"/>
-          <w:i/>
-          <w:iCs/>
-          <w:sz w:val="24"/>
-          <w:szCs w:val="24"/>
-        </w:rPr>
-        <w:t>Elastic</w:t>
-      </w:r>
-      <w:proofErr w:type="spellEnd"/>
-      <w:r>
-        <w:rPr>
-          <w:rFonts w:ascii="Times New Roman" w:eastAsiaTheme="minorEastAsia" w:hAnsi="Times New Roman" w:cs="Times New Roman"/>
           <w:i/>
           <w:iCs/>
           <w:sz w:val="24"/>
@@ -7856,7 +7957,43 @@
           <w:sz w:val="24"/>
           <w:szCs w:val="24"/>
         </w:rPr>
-        <w:t>, y dentro de las demás estimaciones, el modelo (6) es el mejor.</w:t>
+        <w:t xml:space="preserve">, y dentro de las </w:t>
+      </w:r>
+      <w:r>
+        <w:rPr>
+          <w:rFonts w:ascii="Times New Roman" w:eastAsiaTheme="minorEastAsia" w:hAnsi="Times New Roman" w:cs="Times New Roman"/>
+          <w:iCs/>
+          <w:sz w:val="24"/>
+          <w:szCs w:val="24"/>
+        </w:rPr>
+        <w:t>demás estimaciones, el modelo (</w:t>
+      </w:r>
+      <w:r>
+        <w:rPr>
+          <w:rFonts w:ascii="Times New Roman" w:eastAsiaTheme="minorEastAsia" w:hAnsi="Times New Roman" w:cs="Times New Roman"/>
+          <w:iCs/>
+          <w:sz w:val="24"/>
+          <w:szCs w:val="24"/>
+        </w:rPr>
+        <w:t xml:space="preserve">M. </w:t>
+      </w:r>
+      <w:r>
+        <w:rPr>
+          <w:rFonts w:ascii="Times New Roman" w:eastAsiaTheme="minorEastAsia" w:hAnsi="Times New Roman" w:cs="Times New Roman"/>
+          <w:iCs/>
+          <w:sz w:val="24"/>
+          <w:szCs w:val="24"/>
+        </w:rPr>
+        <w:t>5</w:t>
+      </w:r>
+      <w:r>
+        <w:rPr>
+          <w:rFonts w:ascii="Times New Roman" w:eastAsiaTheme="minorEastAsia" w:hAnsi="Times New Roman" w:cs="Times New Roman"/>
+          <w:iCs/>
+          <w:sz w:val="24"/>
+          <w:szCs w:val="24"/>
+        </w:rPr>
+        <w:t>) es el mejor.</w:t>
       </w:r>
       <w:r>
         <w:rPr>
@@ -7893,7 +8030,7 @@
     </w:p>
     <w:tbl>
       <w:tblPr>
-        <w:tblStyle w:val="TableGrid"/>
+        <w:tblStyle w:val="Tablaconcuadrcula"/>
         <w:tblW w:w="0" w:type="auto"/>
         <w:jc w:val="center"/>
         <w:tblLook w:val="04A0" w:firstRow="1" w:lastRow="0" w:firstColumn="1" w:lastColumn="0" w:noHBand="0" w:noVBand="1"/>
@@ -8037,7 +8174,7 @@
                 <w:sz w:val="24"/>
                 <w:szCs w:val="24"/>
               </w:rPr>
-              <w:t>0,569070</w:t>
+              <w:t>0,56</w:t>
             </w:r>
           </w:p>
         </w:tc>
@@ -8106,7 +8243,7 @@
                 <w:sz w:val="24"/>
                 <w:szCs w:val="24"/>
               </w:rPr>
-              <w:t>0,618127</w:t>
+              <w:t>0,61</w:t>
             </w:r>
           </w:p>
         </w:tc>
@@ -8175,7 +8312,7 @@
                 <w:sz w:val="24"/>
                 <w:szCs w:val="24"/>
               </w:rPr>
-              <w:t>0,579928</w:t>
+              <w:t>0,57</w:t>
             </w:r>
           </w:p>
         </w:tc>
@@ -8244,7 +8381,7 @@
                 <w:sz w:val="24"/>
                 <w:szCs w:val="24"/>
               </w:rPr>
-              <w:t>0,569338</w:t>
+              <w:t>0,56</w:t>
             </w:r>
           </w:p>
         </w:tc>
@@ -8313,7 +8450,7 @@
                 <w:sz w:val="24"/>
                 <w:szCs w:val="24"/>
               </w:rPr>
-              <w:t>0,340858</w:t>
+              <w:t>0,34</w:t>
             </w:r>
           </w:p>
         </w:tc>
@@ -8329,65 +8466,6 @@
             <w:tcBorders>
               <w:top w:val="single" w:sz="4" w:space="0" w:color="FFFFFF"/>
               <w:left w:val="single" w:sz="4" w:space="0" w:color="FFFFFF"/>
-              <w:bottom w:val="single" w:sz="4" w:space="0" w:color="FFFFFF"/>
-              <w:right w:val="single" w:sz="4" w:space="0" w:color="FFFFFF" w:themeColor="background1"/>
-            </w:tcBorders>
-            <w:vAlign w:val="center"/>
-          </w:tcPr>
-          <w:p>
-            <w:pPr>
-              <w:jc w:val="center"/>
-              <w:rPr>
-                <w:rFonts w:ascii="Times New Roman" w:hAnsi="Times New Roman" w:cs="Times New Roman"/>
-                <w:sz w:val="24"/>
-                <w:szCs w:val="24"/>
-              </w:rPr>
-            </w:pPr>
-            <w:r>
-              <w:rPr>
-                <w:rFonts w:ascii="Times New Roman" w:hAnsi="Times New Roman" w:cs="Times New Roman"/>
-                <w:sz w:val="24"/>
-                <w:szCs w:val="24"/>
-              </w:rPr>
-              <w:t>(6)</w:t>
-            </w:r>
-          </w:p>
-        </w:tc>
-        <w:tc>
-          <w:tcPr>
-            <w:tcW w:w="1418" w:type="dxa"/>
-            <w:tcBorders>
-              <w:top w:val="single" w:sz="4" w:space="0" w:color="FFFFFF"/>
-              <w:left w:val="single" w:sz="4" w:space="0" w:color="FFFFFF" w:themeColor="background1"/>
-              <w:bottom w:val="single" w:sz="4" w:space="0" w:color="FFFFFF"/>
-              <w:right w:val="single" w:sz="4" w:space="0" w:color="FFFFFF"/>
-            </w:tcBorders>
-            <w:vAlign w:val="center"/>
-          </w:tcPr>
-          <w:p>
-            <w:pPr>
-              <w:jc w:val="center"/>
-              <w:rPr>
-                <w:rFonts w:ascii="Times New Roman" w:hAnsi="Times New Roman" w:cs="Times New Roman"/>
-                <w:color w:val="000000"/>
-                <w:sz w:val="24"/>
-                <w:szCs w:val="24"/>
-              </w:rPr>
-            </w:pPr>
-          </w:p>
-        </w:tc>
-      </w:tr>
-      <w:tr>
-        <w:trPr>
-          <w:trHeight w:val="340"/>
-          <w:jc w:val="center"/>
-        </w:trPr>
-        <w:tc>
-          <w:tcPr>
-            <w:tcW w:w="1418" w:type="dxa"/>
-            <w:tcBorders>
-              <w:top w:val="single" w:sz="4" w:space="0" w:color="FFFFFF"/>
-              <w:left w:val="single" w:sz="4" w:space="0" w:color="FFFFFF"/>
               <w:bottom w:val="single" w:sz="4" w:space="0" w:color="auto"/>
               <w:right w:val="single" w:sz="4" w:space="0" w:color="FFFFFF" w:themeColor="background1"/>
             </w:tcBorders>
@@ -8409,7 +8487,7 @@
                 <w:sz w:val="24"/>
                 <w:szCs w:val="24"/>
               </w:rPr>
-              <w:t>(7)</w:t>
+              <w:t>(6)</w:t>
             </w:r>
           </w:p>
         </w:tc>
@@ -8441,7 +8519,16 @@
                 <w:sz w:val="24"/>
                 <w:szCs w:val="24"/>
               </w:rPr>
-              <w:t>0,248742</w:t>
+              <w:t>0,3</w:t>
+            </w:r>
+            <w:r>
+              <w:rPr>
+                <w:rFonts w:ascii="Times New Roman" w:hAnsi="Times New Roman" w:cs="Times New Roman"/>
+                <w:color w:val="000000"/>
+                <w:sz w:val="24"/>
+                <w:szCs w:val="24"/>
+              </w:rPr>
+              <w:t>8</w:t>
             </w:r>
           </w:p>
         </w:tc>
@@ -8608,6 +8695,14 @@
         </w:rPr>
         <w:t xml:space="preserve"> Net y validación cruzada, M.5 con </w:t>
       </w:r>
+      <w:r>
+        <w:rPr>
+          <w:rFonts w:ascii="Times New Roman" w:eastAsiaTheme="minorEastAsia" w:hAnsi="Times New Roman" w:cs="Times New Roman"/>
+          <w:i/>
+          <w:iCs/>
+        </w:rPr>
+        <w:t xml:space="preserve">XGBoost, M.6 con </w:t>
+      </w:r>
       <w:proofErr w:type="spellStart"/>
       <w:r>
         <w:rPr>
@@ -8615,7 +8710,7 @@
           <w:i/>
           <w:iCs/>
         </w:rPr>
-        <w:t>XGBoost</w:t>
+        <w:t>Random</w:t>
       </w:r>
       <w:proofErr w:type="spellEnd"/>
       <w:r>
@@ -8624,7 +8719,7 @@
           <w:i/>
           <w:iCs/>
         </w:rPr>
-        <w:t xml:space="preserve">, M.6 con </w:t>
+        <w:t xml:space="preserve"> </w:t>
       </w:r>
       <w:proofErr w:type="spellStart"/>
       <w:r>
@@ -8633,7 +8728,7 @@
           <w:i/>
           <w:iCs/>
         </w:rPr>
-        <w:t>Random</w:t>
+        <w:t>Forest</w:t>
       </w:r>
       <w:proofErr w:type="spellEnd"/>
       <w:r>
@@ -8642,43 +8737,7 @@
           <w:i/>
           <w:iCs/>
         </w:rPr>
-        <w:t xml:space="preserve"> Forest, M. 7 al </w:t>
-      </w:r>
-      <w:proofErr w:type="spellStart"/>
-      <w:r>
-        <w:rPr>
-          <w:rFonts w:ascii="Times New Roman" w:eastAsiaTheme="minorEastAsia" w:hAnsi="Times New Roman" w:cs="Times New Roman"/>
-          <w:i/>
-          <w:iCs/>
-        </w:rPr>
-        <w:t>SuperLearner</w:t>
-      </w:r>
-      <w:proofErr w:type="spellEnd"/>
-      <w:r>
-        <w:rPr>
-          <w:rFonts w:ascii="Times New Roman" w:eastAsiaTheme="minorEastAsia" w:hAnsi="Times New Roman" w:cs="Times New Roman"/>
-          <w:i/>
-          <w:iCs/>
-        </w:rPr>
-        <w:t xml:space="preserve"> con regresión lineal y </w:t>
-      </w:r>
-      <w:proofErr w:type="spellStart"/>
-      <w:r>
-        <w:rPr>
-          <w:rFonts w:ascii="Times New Roman" w:eastAsiaTheme="minorEastAsia" w:hAnsi="Times New Roman" w:cs="Times New Roman"/>
-          <w:i/>
-          <w:iCs/>
-        </w:rPr>
-        <w:t>Random</w:t>
-      </w:r>
-      <w:proofErr w:type="spellEnd"/>
-      <w:r>
-        <w:rPr>
-          <w:rFonts w:ascii="Times New Roman" w:eastAsiaTheme="minorEastAsia" w:hAnsi="Times New Roman" w:cs="Times New Roman"/>
-          <w:i/>
-          <w:iCs/>
-        </w:rPr>
-        <w:t xml:space="preserve"> Forest</w:t>
+        <w:t>.</w:t>
       </w:r>
     </w:p>
     <w:p>
@@ -8711,45 +8770,58 @@
     </w:p>
     <w:p>
       <w:pPr>
+        <w:spacing w:before="240"/>
         <w:jc w:val="center"/>
         <w:rPr>
-          <w:rFonts w:ascii="Times New Roman" w:eastAsiaTheme="minorEastAsia" w:hAnsi="Times New Roman" w:cs="Times New Roman"/>
-          <w:sz w:val="24"/>
-          <w:szCs w:val="24"/>
-        </w:rPr>
-      </w:pPr>
-      <w:r>
-        <w:rPr>
-          <w:rFonts w:ascii="Times New Roman" w:eastAsiaTheme="minorEastAsia" w:hAnsi="Times New Roman" w:cs="Times New Roman"/>
-          <w:iCs/>
-          <w:sz w:val="24"/>
-          <w:szCs w:val="24"/>
-        </w:rPr>
-        <w:lastRenderedPageBreak/>
-        <w:t xml:space="preserve"> </w:t>
-      </w:r>
+          <w:rFonts w:ascii="Times New Roman" w:hAnsi="Times New Roman" w:cs="Times New Roman"/>
+          <w:sz w:val="24"/>
+          <w:szCs w:val="24"/>
+        </w:rPr>
+      </w:pPr>
+    </w:p>
+    <w:p>
+      <w:pPr>
+        <w:spacing w:before="240"/>
+        <w:jc w:val="center"/>
+        <w:rPr>
+          <w:rFonts w:ascii="Times New Roman" w:hAnsi="Times New Roman" w:cs="Times New Roman"/>
+          <w:sz w:val="24"/>
+          <w:szCs w:val="24"/>
+        </w:rPr>
+      </w:pPr>
+    </w:p>
+    <w:p>
+      <w:pPr>
+        <w:jc w:val="center"/>
+        <w:rPr>
+          <w:rFonts w:ascii="Times New Roman" w:eastAsiaTheme="minorEastAsia" w:hAnsi="Times New Roman" w:cs="Times New Roman"/>
+          <w:sz w:val="24"/>
+          <w:szCs w:val="24"/>
+        </w:rPr>
+      </w:pPr>
       <w:r>
         <w:rPr>
           <w:noProof/>
           <w:lang w:eastAsia="es-CO"/>
         </w:rPr>
+        <w:lastRenderedPageBreak/>
         <w:drawing>
-          <wp:anchor distT="0" distB="0" distL="114300" distR="114300" simplePos="0" relativeHeight="251665408" behindDoc="0" locked="0" layoutInCell="1" allowOverlap="1" wp14:anchorId="3F27ADCE" wp14:editId="70439A10">
+          <wp:anchor distT="0" distB="0" distL="114300" distR="114300" simplePos="0" relativeHeight="251665408" behindDoc="0" locked="0" layoutInCell="1" allowOverlap="1" wp14:anchorId="3F27ADCE" wp14:editId="00630A0D">
             <wp:simplePos x="0" y="0"/>
             <wp:positionH relativeFrom="margin">
               <wp:align>center</wp:align>
             </wp:positionH>
             <wp:positionV relativeFrom="paragraph">
-              <wp:posOffset>189533</wp:posOffset>
+              <wp:posOffset>205105</wp:posOffset>
             </wp:positionV>
-            <wp:extent cx="3076575" cy="2122805"/>
-            <wp:effectExtent l="0" t="0" r="9525" b="0"/>
+            <wp:extent cx="3171825" cy="2009775"/>
+            <wp:effectExtent l="0" t="0" r="9525" b="9525"/>
             <wp:wrapThrough wrapText="bothSides">
               <wp:wrapPolygon edited="0">
                 <wp:start x="0" y="0"/>
-                <wp:lineTo x="0" y="21322"/>
-                <wp:lineTo x="21533" y="21322"/>
-                <wp:lineTo x="21533" y="0"/>
+                <wp:lineTo x="0" y="21498"/>
+                <wp:lineTo x="21535" y="21498"/>
+                <wp:lineTo x="21535" y="0"/>
                 <wp:lineTo x="0" y="0"/>
               </wp:wrapPolygon>
             </wp:wrapThrough>
@@ -8767,7 +8839,7 @@
                     </pic:cNvPicPr>
                   </pic:nvPicPr>
                   <pic:blipFill>
-                    <a:blip r:embed="rId11" cstate="print">
+                    <a:blip r:embed="rId11">
                       <a:extLst>
                         <a:ext uri="{28A0092B-C50C-407E-A947-70E740481C1C}">
                           <a14:useLocalDpi xmlns:a14="http://schemas.microsoft.com/office/drawing/2010/main" val="0"/>
@@ -8781,7 +8853,7 @@
                   <pic:spPr bwMode="auto">
                     <a:xfrm>
                       <a:off x="0" y="0"/>
-                      <a:ext cx="3076575" cy="2122805"/>
+                      <a:ext cx="3171825" cy="2009775"/>
                     </a:xfrm>
                     <a:prstGeom prst="rect">
                       <a:avLst/>
@@ -8803,6 +8875,15 @@
       <w:r>
         <w:rPr>
           <w:rFonts w:ascii="Times New Roman" w:eastAsiaTheme="minorEastAsia" w:hAnsi="Times New Roman" w:cs="Times New Roman"/>
+          <w:iCs/>
+          <w:sz w:val="24"/>
+          <w:szCs w:val="24"/>
+        </w:rPr>
+        <w:t xml:space="preserve"> </w:t>
+      </w:r>
+      <w:r>
+        <w:rPr>
+          <w:rFonts w:ascii="Times New Roman" w:eastAsiaTheme="minorEastAsia" w:hAnsi="Times New Roman" w:cs="Times New Roman"/>
           <w:b/>
           <w:bCs/>
           <w:sz w:val="24"/>
@@ -9054,7 +9135,15 @@
           <w:i/>
           <w:iCs/>
         </w:rPr>
-        <w:t xml:space="preserve"> Net y validación cruzada, M.5 con </w:t>
+        <w:t xml:space="preserve"> Net y validación cruzada, M.5 con</w:t>
+      </w:r>
+      <w:r>
+        <w:rPr>
+          <w:rFonts w:ascii="Times New Roman" w:eastAsiaTheme="minorEastAsia" w:hAnsi="Times New Roman" w:cs="Times New Roman"/>
+          <w:i/>
+          <w:iCs/>
+        </w:rPr>
+        <w:t xml:space="preserve"> XGBoost, M.6 con </w:t>
       </w:r>
       <w:proofErr w:type="spellStart"/>
       <w:r>
@@ -9063,7 +9152,7 @@
           <w:i/>
           <w:iCs/>
         </w:rPr>
-        <w:t>XGBoost</w:t>
+        <w:t>Random</w:t>
       </w:r>
       <w:proofErr w:type="spellEnd"/>
       <w:r>
@@ -9072,7 +9161,7 @@
           <w:i/>
           <w:iCs/>
         </w:rPr>
-        <w:t xml:space="preserve">, M.6 con </w:t>
+        <w:t xml:space="preserve"> </w:t>
       </w:r>
       <w:proofErr w:type="spellStart"/>
       <w:r>
@@ -9081,7 +9170,7 @@
           <w:i/>
           <w:iCs/>
         </w:rPr>
-        <w:t>Random</w:t>
+        <w:t>Forest</w:t>
       </w:r>
       <w:proofErr w:type="spellEnd"/>
       <w:r>
@@ -9090,43 +9179,7 @@
           <w:i/>
           <w:iCs/>
         </w:rPr>
-        <w:t xml:space="preserve"> Forest, M. 7 al </w:t>
-      </w:r>
-      <w:proofErr w:type="spellStart"/>
-      <w:r>
-        <w:rPr>
-          <w:rFonts w:ascii="Times New Roman" w:eastAsiaTheme="minorEastAsia" w:hAnsi="Times New Roman" w:cs="Times New Roman"/>
-          <w:i/>
-          <w:iCs/>
-        </w:rPr>
-        <w:t>SuperLearner</w:t>
-      </w:r>
-      <w:proofErr w:type="spellEnd"/>
-      <w:r>
-        <w:rPr>
-          <w:rFonts w:ascii="Times New Roman" w:eastAsiaTheme="minorEastAsia" w:hAnsi="Times New Roman" w:cs="Times New Roman"/>
-          <w:i/>
-          <w:iCs/>
-        </w:rPr>
-        <w:t xml:space="preserve"> con regresión lineal y </w:t>
-      </w:r>
-      <w:proofErr w:type="spellStart"/>
-      <w:r>
-        <w:rPr>
-          <w:rFonts w:ascii="Times New Roman" w:eastAsiaTheme="minorEastAsia" w:hAnsi="Times New Roman" w:cs="Times New Roman"/>
-          <w:i/>
-          <w:iCs/>
-        </w:rPr>
-        <w:t>Random</w:t>
-      </w:r>
-      <w:proofErr w:type="spellEnd"/>
-      <w:r>
-        <w:rPr>
-          <w:rFonts w:ascii="Times New Roman" w:eastAsiaTheme="minorEastAsia" w:hAnsi="Times New Roman" w:cs="Times New Roman"/>
-          <w:i/>
-          <w:iCs/>
-        </w:rPr>
-        <w:t xml:space="preserve"> Forest.</w:t>
+        <w:t>.</w:t>
       </w:r>
     </w:p>
     <w:p>
@@ -9203,7 +9256,16 @@
           <w:sz w:val="24"/>
           <w:szCs w:val="24"/>
         </w:rPr>
-        <w:t>RF)</w:t>
+        <w:t>XGBoost</w:t>
+      </w:r>
+      <w:r>
+        <w:rPr>
+          <w:rFonts w:ascii="Times New Roman" w:hAnsi="Times New Roman" w:cs="Times New Roman"/>
+          <w:i/>
+          <w:sz w:val="24"/>
+          <w:szCs w:val="24"/>
+        </w:rPr>
+        <w:t>)</w:t>
       </w:r>
       <w:r>
         <w:rPr>
@@ -9795,35 +9857,16 @@
           <w:sz w:val="24"/>
           <w:szCs w:val="24"/>
         </w:rPr>
-        <w:t xml:space="preserve">) y de los polígonos de Chapinero y El Poblado (para la base </w:t>
-      </w:r>
-      <w:proofErr w:type="gramStart"/>
-      <w:r>
-        <w:rPr>
-          <w:rFonts w:ascii="Times New Roman" w:hAnsi="Times New Roman" w:cs="Times New Roman"/>
-          <w:sz w:val="24"/>
-          <w:szCs w:val="24"/>
-        </w:rPr>
-        <w:t xml:space="preserve">de </w:t>
-      </w:r>
-      <w:r>
-        <w:rPr>
-          <w:rFonts w:ascii="Times New Roman" w:hAnsi="Times New Roman" w:cs="Times New Roman"/>
-          <w:i/>
-          <w:sz w:val="24"/>
-          <w:szCs w:val="24"/>
-        </w:rPr>
-        <w:t>test</w:t>
-      </w:r>
-      <w:proofErr w:type="gramEnd"/>
-      <w:r>
-        <w:rPr>
-          <w:rFonts w:ascii="Times New Roman" w:hAnsi="Times New Roman" w:cs="Times New Roman"/>
-          <w:i/>
-          <w:sz w:val="24"/>
-          <w:szCs w:val="24"/>
-        </w:rPr>
-        <w:t xml:space="preserve">), </w:t>
+        <w:t xml:space="preserve">) y de los polígonos de Chapinero y El Poblado (para la base de </w:t>
+      </w:r>
+      <w:r>
+        <w:rPr>
+          <w:rFonts w:ascii="Times New Roman" w:hAnsi="Times New Roman" w:cs="Times New Roman"/>
+          <w:i/>
+          <w:sz w:val="24"/>
+          <w:szCs w:val="24"/>
+        </w:rPr>
+        <w:t xml:space="preserve">test), </w:t>
       </w:r>
       <w:r>
         <w:rPr>
@@ -9860,42 +9903,82 @@
           <w:rFonts w:ascii="Times New Roman" w:hAnsi="Times New Roman" w:cs="Times New Roman"/>
           <w:sz w:val="24"/>
           <w:szCs w:val="24"/>
-        </w:rPr>
-      </w:pPr>
-      <w:r>
-        <w:rPr>
-          <w:rFonts w:ascii="Times New Roman" w:hAnsi="Times New Roman" w:cs="Times New Roman"/>
-          <w:sz w:val="24"/>
-          <w:szCs w:val="24"/>
-        </w:rPr>
-        <w:t xml:space="preserve">Cánovas, F., Alonso, F., &amp; </w:t>
+          <w:lang w:val="es-ES"/>
+        </w:rPr>
+      </w:pPr>
+      <w:r>
+        <w:rPr>
+          <w:rFonts w:ascii="Times New Roman" w:hAnsi="Times New Roman" w:cs="Times New Roman"/>
+          <w:sz w:val="24"/>
+          <w:szCs w:val="24"/>
+        </w:rPr>
+        <w:t xml:space="preserve">Departamento Administrativo Nacional de Estadística [DANE]. (2017). </w:t>
+      </w:r>
+      <w:r>
+        <w:rPr>
+          <w:rFonts w:ascii="Times New Roman" w:hAnsi="Times New Roman" w:cs="Times New Roman"/>
+          <w:i/>
+          <w:sz w:val="24"/>
+          <w:szCs w:val="24"/>
+        </w:rPr>
+        <w:t xml:space="preserve">Marco Geoestadístico Nacional (MGN). </w:t>
+      </w:r>
+      <w:r>
+        <w:rPr>
+          <w:rFonts w:ascii="Times New Roman" w:hAnsi="Times New Roman" w:cs="Times New Roman"/>
+          <w:sz w:val="24"/>
+          <w:szCs w:val="24"/>
+          <w:lang w:val="es-ES"/>
+        </w:rPr>
+        <w:t xml:space="preserve">Geoportal DANE.  </w:t>
+      </w:r>
+    </w:p>
+    <w:p>
+      <w:pPr>
+        <w:jc w:val="both"/>
+        <w:rPr>
+          <w:rFonts w:ascii="Times New Roman" w:hAnsi="Times New Roman" w:cs="Times New Roman"/>
+          <w:sz w:val="24"/>
+          <w:szCs w:val="24"/>
+        </w:rPr>
+      </w:pPr>
+      <w:r>
+        <w:rPr>
+          <w:rFonts w:ascii="Times New Roman" w:hAnsi="Times New Roman" w:cs="Times New Roman"/>
+          <w:sz w:val="24"/>
+          <w:szCs w:val="24"/>
+        </w:rPr>
+        <w:lastRenderedPageBreak/>
+        <w:t xml:space="preserve">Espinosa, J. (2020). </w:t>
+      </w:r>
+      <w:r>
+        <w:rPr>
+          <w:rFonts w:ascii="Times New Roman" w:hAnsi="Times New Roman" w:cs="Times New Roman"/>
+          <w:i/>
+          <w:sz w:val="24"/>
+          <w:szCs w:val="24"/>
+        </w:rPr>
+        <w:t xml:space="preserve">Aplicación de algoritmos </w:t>
       </w:r>
       <w:proofErr w:type="spellStart"/>
       <w:r>
         <w:rPr>
           <w:rFonts w:ascii="Times New Roman" w:hAnsi="Times New Roman" w:cs="Times New Roman"/>
-          <w:sz w:val="24"/>
-          <w:szCs w:val="24"/>
-        </w:rPr>
-        <w:t>Gomariz</w:t>
+          <w:i/>
+          <w:sz w:val="24"/>
+          <w:szCs w:val="24"/>
+        </w:rPr>
+        <w:t>Random</w:t>
       </w:r>
       <w:proofErr w:type="spellEnd"/>
       <w:r>
         <w:rPr>
           <w:rFonts w:ascii="Times New Roman" w:hAnsi="Times New Roman" w:cs="Times New Roman"/>
-          <w:sz w:val="24"/>
-          <w:szCs w:val="24"/>
-        </w:rPr>
-        <w:t xml:space="preserve">, F. (2016). </w:t>
-      </w:r>
-      <w:r>
-        <w:rPr>
-          <w:rFonts w:ascii="Times New Roman" w:hAnsi="Times New Roman" w:cs="Times New Roman"/>
-          <w:i/>
-          <w:sz w:val="24"/>
-          <w:szCs w:val="24"/>
-        </w:rPr>
-        <w:t xml:space="preserve">Modificación del algoritmo </w:t>
+          <w:i/>
+          <w:sz w:val="24"/>
+          <w:szCs w:val="24"/>
+        </w:rPr>
+        <w:t xml:space="preserve"> </w:t>
       </w:r>
       <w:proofErr w:type="spellStart"/>
       <w:r>
@@ -9905,7 +9988,7 @@
           <w:sz w:val="24"/>
           <w:szCs w:val="24"/>
         </w:rPr>
-        <w:t>Random</w:t>
+        <w:t>Forest</w:t>
       </w:r>
       <w:proofErr w:type="spellEnd"/>
       <w:r>
@@ -9915,120 +9998,8 @@
           <w:sz w:val="24"/>
           <w:szCs w:val="24"/>
         </w:rPr>
-        <w:t xml:space="preserve"> Forest para su empleo en clasificación de imágenes de Teledetección</w:t>
-      </w:r>
-      <w:r>
-        <w:rPr>
-          <w:rFonts w:ascii="Times New Roman" w:hAnsi="Times New Roman" w:cs="Times New Roman"/>
-          <w:sz w:val="24"/>
-          <w:szCs w:val="24"/>
-        </w:rPr>
-        <w:t xml:space="preserve">. Aplicaciones de las </w:t>
-      </w:r>
-      <w:r>
-        <w:rPr>
-          <w:rFonts w:ascii="Times New Roman" w:hAnsi="Times New Roman" w:cs="Times New Roman"/>
-          <w:sz w:val="24"/>
-          <w:szCs w:val="24"/>
-        </w:rPr>
-        <w:lastRenderedPageBreak/>
-        <w:t xml:space="preserve">Tecnologías de la Información Geográfica (TIG) para el desarrollo económico sostenible XVII Congreso Nacional de Tecnologías de Información Geográfica.   </w:t>
-      </w:r>
-    </w:p>
-    <w:p>
-      <w:pPr>
-        <w:jc w:val="both"/>
-        <w:rPr>
-          <w:rFonts w:ascii="Times New Roman" w:hAnsi="Times New Roman" w:cs="Times New Roman"/>
-          <w:sz w:val="24"/>
-          <w:szCs w:val="24"/>
-          <w:lang w:val="es-ES"/>
-        </w:rPr>
-      </w:pPr>
-      <w:r>
-        <w:rPr>
-          <w:rFonts w:ascii="Times New Roman" w:hAnsi="Times New Roman" w:cs="Times New Roman"/>
-          <w:sz w:val="24"/>
-          <w:szCs w:val="24"/>
-        </w:rPr>
-        <w:t xml:space="preserve">Departamento Administrativo Nacional de Estadística [DANE]. (2017). </w:t>
-      </w:r>
-      <w:r>
-        <w:rPr>
-          <w:rFonts w:ascii="Times New Roman" w:hAnsi="Times New Roman" w:cs="Times New Roman"/>
-          <w:i/>
-          <w:sz w:val="24"/>
-          <w:szCs w:val="24"/>
-        </w:rPr>
-        <w:t xml:space="preserve">Marco Geoestadístico Nacional (MGN). </w:t>
-      </w:r>
-      <w:r>
-        <w:rPr>
-          <w:rFonts w:ascii="Times New Roman" w:hAnsi="Times New Roman" w:cs="Times New Roman"/>
-          <w:sz w:val="24"/>
-          <w:szCs w:val="24"/>
-          <w:lang w:val="es-ES"/>
-        </w:rPr>
-        <w:t xml:space="preserve">Geoportal DANE.  </w:t>
-      </w:r>
-    </w:p>
-    <w:p>
-      <w:pPr>
-        <w:jc w:val="both"/>
-        <w:rPr>
-          <w:rFonts w:ascii="Times New Roman" w:hAnsi="Times New Roman" w:cs="Times New Roman"/>
-          <w:sz w:val="24"/>
-          <w:szCs w:val="24"/>
-        </w:rPr>
-      </w:pPr>
-      <w:r>
-        <w:rPr>
-          <w:rFonts w:ascii="Times New Roman" w:hAnsi="Times New Roman" w:cs="Times New Roman"/>
-          <w:sz w:val="24"/>
-          <w:szCs w:val="24"/>
-        </w:rPr>
-        <w:t xml:space="preserve">Espinosa, J. (2020). </w:t>
-      </w:r>
-      <w:r>
-        <w:rPr>
-          <w:rFonts w:ascii="Times New Roman" w:hAnsi="Times New Roman" w:cs="Times New Roman"/>
-          <w:i/>
-          <w:sz w:val="24"/>
-          <w:szCs w:val="24"/>
-        </w:rPr>
-        <w:t xml:space="preserve">Aplicación de algoritmos </w:t>
-      </w:r>
-      <w:proofErr w:type="spellStart"/>
-      <w:r>
-        <w:rPr>
-          <w:rFonts w:ascii="Times New Roman" w:hAnsi="Times New Roman" w:cs="Times New Roman"/>
-          <w:i/>
-          <w:sz w:val="24"/>
-          <w:szCs w:val="24"/>
-        </w:rPr>
-        <w:t>Random</w:t>
-      </w:r>
-      <w:proofErr w:type="spellEnd"/>
-      <w:r>
-        <w:rPr>
-          <w:rFonts w:ascii="Times New Roman" w:hAnsi="Times New Roman" w:cs="Times New Roman"/>
-          <w:i/>
-          <w:sz w:val="24"/>
-          <w:szCs w:val="24"/>
-        </w:rPr>
-        <w:t xml:space="preserve"> Forest y </w:t>
-      </w:r>
-      <w:proofErr w:type="spellStart"/>
-      <w:r>
-        <w:rPr>
-          <w:rFonts w:ascii="Times New Roman" w:hAnsi="Times New Roman" w:cs="Times New Roman"/>
-          <w:i/>
-          <w:sz w:val="24"/>
-          <w:szCs w:val="24"/>
-        </w:rPr>
-        <w:t>XGBoost</w:t>
-      </w:r>
-      <w:proofErr w:type="spellEnd"/>
+        <w:t xml:space="preserve"> y XGBoost</w:t>
+      </w:r>
       <w:r>
         <w:rPr>
           <w:rFonts w:ascii="Times New Roman" w:hAnsi="Times New Roman" w:cs="Times New Roman"/>
@@ -10134,7 +10105,7 @@
 </file>
 
 <file path=word/endnotes.xml><?xml version="1.0" encoding="utf-8"?>
-<w:endnotes xmlns:wpc="http://schemas.microsoft.com/office/word/2010/wordprocessingCanvas" xmlns:cx="http://schemas.microsoft.com/office/drawing/2014/chartex" xmlns:cx1="http://schemas.microsoft.com/office/drawing/2015/9/8/chartex" xmlns:cx2="http://schemas.microsoft.com/office/drawing/2015/10/21/chartex" xmlns:cx3="http://schemas.microsoft.com/office/drawing/2016/5/9/chartex" xmlns:cx4="http://schemas.microsoft.com/office/drawing/2016/5/10/chartex" xmlns:cx5="http://schemas.microsoft.com/office/drawing/2016/5/11/chartex" xmlns:cx6="http://schemas.microsoft.com/office/drawing/2016/5/12/chartex" xmlns:cx7="http://schemas.microsoft.com/office/drawing/2016/5/13/chartex" xmlns:cx8="http://schemas.microsoft.com/office/drawing/2016/5/14/chartex" xmlns:mc="http://schemas.openxmlformats.org/markup-compatibility/2006" xmlns:aink="http://schemas.microsoft.com/office/drawing/2016/ink" xmlns:am3d="http://schemas.microsoft.com/office/drawing/2017/model3d" xmlns:o="urn:schemas-microsoft-com:office:office" xmlns:oel="http://schemas.microsoft.com/office/2019/extlst" xmlns:r="http://schemas.openxmlformats.org/officeDocument/2006/relationships" xmlns:m="http://schemas.openxmlformats.org/officeDocument/2006/math" xmlns:v="urn:schemas-microsoft-com:vml" xmlns:wp14="http://schemas.microsoft.com/office/word/2010/wordprocessingDrawing" xmlns:wp="http://schemas.openxmlformats.org/drawingml/2006/wordprocessingDrawing" xmlns:w10="urn:schemas-microsoft-com:office:word" xmlns:w="http://schemas.openxmlformats.org/wordprocessingml/2006/main" xmlns:w14="http://schemas.microsoft.com/office/word/2010/wordml" xmlns:w15="http://schemas.microsoft.com/office/word/2012/wordml" xmlns:w16cex="http://schemas.microsoft.com/office/word/2018/wordml/cex" xmlns:w16cid="http://schemas.microsoft.com/office/word/2016/wordml/cid" xmlns:w16="http://schemas.microsoft.com/office/word/2018/wordml" xmlns:w16sdtdh="http://schemas.microsoft.com/office/word/2020/wordml/sdtdatahash" xmlns:w16se="http://schemas.microsoft.com/office/word/2015/wordml/symex" xmlns:wpg="http://schemas.microsoft.com/office/word/2010/wordprocessingGroup" xmlns:wpi="http://schemas.microsoft.com/office/word/2010/wordprocessingInk" xmlns:wne="http://schemas.microsoft.com/office/word/2006/wordml" xmlns:wps="http://schemas.microsoft.com/office/word/2010/wordprocessingShape" mc:Ignorable="w14 w15 w16se w16cid w16 w16cex w16sdtdh wp14">
+<w:endnotes xmlns:wpc="http://schemas.microsoft.com/office/word/2010/wordprocessingCanvas" xmlns:cx="http://schemas.microsoft.com/office/drawing/2014/chartex" xmlns:mc="http://schemas.openxmlformats.org/markup-compatibility/2006" xmlns:o="urn:schemas-microsoft-com:office:office" xmlns:r="http://schemas.openxmlformats.org/officeDocument/2006/relationships" xmlns:m="http://schemas.openxmlformats.org/officeDocument/2006/math" xmlns:v="urn:schemas-microsoft-com:vml" xmlns:wp14="http://schemas.microsoft.com/office/word/2010/wordprocessingDrawing" xmlns:wp="http://schemas.openxmlformats.org/drawingml/2006/wordprocessingDrawing" xmlns:w10="urn:schemas-microsoft-com:office:word" xmlns:w="http://schemas.openxmlformats.org/wordprocessingml/2006/main" xmlns:w14="http://schemas.microsoft.com/office/word/2010/wordml" xmlns:w15="http://schemas.microsoft.com/office/word/2012/wordml" xmlns:w16se="http://schemas.microsoft.com/office/word/2015/wordml/symex" xmlns:wpg="http://schemas.microsoft.com/office/word/2010/wordprocessingGroup" xmlns:wpi="http://schemas.microsoft.com/office/word/2010/wordprocessingInk" xmlns:wne="http://schemas.microsoft.com/office/word/2006/wordml" xmlns:wps="http://schemas.microsoft.com/office/word/2010/wordprocessingShape" mc:Ignorable="w14 w15 w16se wp14">
   <w:endnote w:type="separator" w:id="-1">
     <w:p>
       <w:pPr>
@@ -10158,7 +10129,7 @@
   <w:endnote w:id="1">
     <w:p>
       <w:pPr>
-        <w:pStyle w:val="EndnoteText"/>
+        <w:pStyle w:val="Textonotaalfinal"/>
         <w:jc w:val="both"/>
         <w:rPr>
           <w:rFonts w:ascii="Times New Roman" w:hAnsi="Times New Roman" w:cs="Times New Roman"/>
@@ -10181,7 +10152,7 @@
     </w:p>
     <w:p>
       <w:pPr>
-        <w:pStyle w:val="EndnoteText"/>
+        <w:pStyle w:val="Textonotaalfinal"/>
         <w:jc w:val="both"/>
         <w:rPr>
           <w:rFonts w:ascii="Times New Roman" w:hAnsi="Times New Roman" w:cs="Times New Roman"/>
@@ -10194,7 +10165,7 @@
     </w:p>
     <w:p>
       <w:pPr>
-        <w:pStyle w:val="EndnoteText"/>
+        <w:pStyle w:val="Textonotaalfinal"/>
         <w:jc w:val="both"/>
         <w:rPr>
           <w:rFonts w:ascii="Times New Roman" w:hAnsi="Times New Roman" w:cs="Times New Roman"/>
@@ -10202,7 +10173,7 @@
       </w:pPr>
       <w:r>
         <w:rPr>
-          <w:rStyle w:val="EndnoteReference"/>
+          <w:rStyle w:val="Refdenotaalfinal"/>
           <w:rFonts w:ascii="Times New Roman" w:hAnsi="Times New Roman" w:cs="Times New Roman"/>
         </w:rPr>
         <w:endnoteRef/>
@@ -10218,14 +10189,14 @@
   <w:endnote w:id="2">
     <w:p>
       <w:pPr>
-        <w:pStyle w:val="EndnoteText"/>
-        <w:rPr>
-          <w:rFonts w:ascii="Times New Roman" w:hAnsi="Times New Roman" w:cs="Times New Roman"/>
-        </w:rPr>
-      </w:pPr>
-      <w:r>
-        <w:rPr>
-          <w:rStyle w:val="EndnoteReference"/>
+        <w:pStyle w:val="Textonotaalfinal"/>
+        <w:rPr>
+          <w:rFonts w:ascii="Times New Roman" w:hAnsi="Times New Roman" w:cs="Times New Roman"/>
+        </w:rPr>
+      </w:pPr>
+      <w:r>
+        <w:rPr>
+          <w:rStyle w:val="Refdenotaalfinal"/>
           <w:rFonts w:ascii="Times New Roman" w:hAnsi="Times New Roman" w:cs="Times New Roman"/>
         </w:rPr>
         <w:endnoteRef/>
@@ -10241,7 +10212,7 @@
   <w:endnote w:id="3">
     <w:p>
       <w:pPr>
-        <w:pStyle w:val="EndnoteText"/>
+        <w:pStyle w:val="Textonotaalfinal"/>
         <w:jc w:val="both"/>
         <w:rPr>
           <w:rFonts w:ascii="Times New Roman" w:hAnsi="Times New Roman" w:cs="Times New Roman"/>
@@ -10249,7 +10220,7 @@
       </w:pPr>
       <w:r>
         <w:rPr>
-          <w:rStyle w:val="EndnoteReference"/>
+          <w:rStyle w:val="Refdenotaalfinal"/>
           <w:rFonts w:ascii="Times New Roman" w:hAnsi="Times New Roman" w:cs="Times New Roman"/>
         </w:rPr>
         <w:endnoteRef/>
@@ -10291,7 +10262,7 @@
   <w:endnote w:id="4">
     <w:p>
       <w:pPr>
-        <w:pStyle w:val="EndnoteText"/>
+        <w:pStyle w:val="Textonotaalfinal"/>
         <w:jc w:val="both"/>
         <w:rPr>
           <w:rFonts w:ascii="Times New Roman" w:hAnsi="Times New Roman" w:cs="Times New Roman"/>
@@ -10299,7 +10270,7 @@
       </w:pPr>
       <w:r>
         <w:rPr>
-          <w:rStyle w:val="EndnoteReference"/>
+          <w:rStyle w:val="Refdenotaalfinal"/>
           <w:rFonts w:ascii="Times New Roman" w:hAnsi="Times New Roman" w:cs="Times New Roman"/>
         </w:rPr>
         <w:endnoteRef/>
@@ -10341,7 +10312,7 @@
   <w:endnote w:id="5">
     <w:p>
       <w:pPr>
-        <w:pStyle w:val="EndnoteText"/>
+        <w:pStyle w:val="Textonotaalfinal"/>
         <w:jc w:val="both"/>
         <w:rPr>
           <w:rFonts w:ascii="Times New Roman" w:hAnsi="Times New Roman" w:cs="Times New Roman"/>
@@ -10349,7 +10320,7 @@
       </w:pPr>
       <w:r>
         <w:rPr>
-          <w:rStyle w:val="EndnoteReference"/>
+          <w:rStyle w:val="Refdenotaalfinal"/>
           <w:rFonts w:ascii="Times New Roman" w:hAnsi="Times New Roman" w:cs="Times New Roman"/>
         </w:rPr>
         <w:endnoteRef/>
@@ -10398,7 +10369,7 @@
   <w:endnote w:id="6">
     <w:p>
       <w:pPr>
-        <w:pStyle w:val="EndnoteText"/>
+        <w:pStyle w:val="Textonotaalfinal"/>
         <w:jc w:val="both"/>
         <w:rPr>
           <w:rFonts w:ascii="Times New Roman" w:hAnsi="Times New Roman" w:cs="Times New Roman"/>
@@ -10429,49 +10400,6 @@
           <w:rFonts w:ascii="Times New Roman" w:hAnsi="Times New Roman" w:cs="Times New Roman"/>
         </w:rPr>
         <w:t xml:space="preserve">esta es limitada. </w:t>
-      </w:r>
-    </w:p>
-  </w:endnote>
-  <w:endnote w:id="7">
-    <w:p>
-      <w:pPr>
-        <w:pStyle w:val="EndnoteText"/>
-        <w:jc w:val="both"/>
-        <w:rPr>
-          <w:rFonts w:ascii="Times New Roman" w:hAnsi="Times New Roman" w:cs="Times New Roman"/>
-        </w:rPr>
-      </w:pPr>
-      <w:r>
-        <w:rPr>
-          <w:rStyle w:val="EndnoteReference"/>
-          <w:rFonts w:ascii="Times New Roman" w:hAnsi="Times New Roman" w:cs="Times New Roman"/>
-        </w:rPr>
-        <w:endnoteRef/>
-      </w:r>
-      <w:r>
-        <w:rPr>
-          <w:rFonts w:ascii="Times New Roman" w:hAnsi="Times New Roman" w:cs="Times New Roman"/>
-        </w:rPr>
-        <w:t xml:space="preserve"> Es u</w:t>
-      </w:r>
-      <w:r>
-        <w:rPr>
-          <w:rFonts w:ascii="Times New Roman" w:hAnsi="Times New Roman" w:cs="Times New Roman"/>
-        </w:rPr>
-        <w:t xml:space="preserve">n algoritmo de ensamble de </w:t>
-      </w:r>
-      <w:r>
-        <w:rPr>
-          <w:rFonts w:ascii="Times New Roman" w:hAnsi="Times New Roman" w:cs="Times New Roman"/>
-          <w:i/>
-        </w:rPr>
-        <w:t>Machine Learning</w:t>
-      </w:r>
-      <w:r>
-        <w:rPr>
-          <w:rFonts w:ascii="Times New Roman" w:hAnsi="Times New Roman" w:cs="Times New Roman"/>
-        </w:rPr>
-        <w:t xml:space="preserve"> que utilizando validación cruzada estima el desempeño de un conjunto de modelos especificados, para hacer la mejor predicción posible, a partir de un promedio ponderado óptimo de los modelos. </w:t>
       </w:r>
     </w:p>
   </w:endnote>
@@ -10479,37 +10407,37 @@
 </file>
 
 <file path=word/footer1.xml><?xml version="1.0" encoding="utf-8"?>
-<w:ftr xmlns:wpc="http://schemas.microsoft.com/office/word/2010/wordprocessingCanvas" xmlns:cx="http://schemas.microsoft.com/office/drawing/2014/chartex" xmlns:cx1="http://schemas.microsoft.com/office/drawing/2015/9/8/chartex" xmlns:cx2="http://schemas.microsoft.com/office/drawing/2015/10/21/chartex" xmlns:cx3="http://schemas.microsoft.com/office/drawing/2016/5/9/chartex" xmlns:cx4="http://schemas.microsoft.com/office/drawing/2016/5/10/chartex" xmlns:cx5="http://schemas.microsoft.com/office/drawing/2016/5/11/chartex" xmlns:cx6="http://schemas.microsoft.com/office/drawing/2016/5/12/chartex" xmlns:cx7="http://schemas.microsoft.com/office/drawing/2016/5/13/chartex" xmlns:cx8="http://schemas.microsoft.com/office/drawing/2016/5/14/chartex" xmlns:mc="http://schemas.openxmlformats.org/markup-compatibility/2006" xmlns:aink="http://schemas.microsoft.com/office/drawing/2016/ink" xmlns:am3d="http://schemas.microsoft.com/office/drawing/2017/model3d" xmlns:o="urn:schemas-microsoft-com:office:office" xmlns:oel="http://schemas.microsoft.com/office/2019/extlst" xmlns:r="http://schemas.openxmlformats.org/officeDocument/2006/relationships" xmlns:m="http://schemas.openxmlformats.org/officeDocument/2006/math" xmlns:v="urn:schemas-microsoft-com:vml" xmlns:wp14="http://schemas.microsoft.com/office/word/2010/wordprocessingDrawing" xmlns:wp="http://schemas.openxmlformats.org/drawingml/2006/wordprocessingDrawing" xmlns:w10="urn:schemas-microsoft-com:office:word" xmlns:w="http://schemas.openxmlformats.org/wordprocessingml/2006/main" xmlns:w14="http://schemas.microsoft.com/office/word/2010/wordml" xmlns:w15="http://schemas.microsoft.com/office/word/2012/wordml" xmlns:w16cex="http://schemas.microsoft.com/office/word/2018/wordml/cex" xmlns:w16cid="http://schemas.microsoft.com/office/word/2016/wordml/cid" xmlns:w16="http://schemas.microsoft.com/office/word/2018/wordml" xmlns:w16sdtdh="http://schemas.microsoft.com/office/word/2020/wordml/sdtdatahash" xmlns:w16se="http://schemas.microsoft.com/office/word/2015/wordml/symex" xmlns:wpg="http://schemas.microsoft.com/office/word/2010/wordprocessingGroup" xmlns:wpi="http://schemas.microsoft.com/office/word/2010/wordprocessingInk" xmlns:wne="http://schemas.microsoft.com/office/word/2006/wordml" xmlns:wps="http://schemas.microsoft.com/office/word/2010/wordprocessingShape" mc:Ignorable="w14 w15 w16se w16cid w16 w16cex w16sdtdh wp14">
+<w:ftr xmlns:wpc="http://schemas.microsoft.com/office/word/2010/wordprocessingCanvas" xmlns:cx="http://schemas.microsoft.com/office/drawing/2014/chartex" xmlns:mc="http://schemas.openxmlformats.org/markup-compatibility/2006" xmlns:o="urn:schemas-microsoft-com:office:office" xmlns:r="http://schemas.openxmlformats.org/officeDocument/2006/relationships" xmlns:m="http://schemas.openxmlformats.org/officeDocument/2006/math" xmlns:v="urn:schemas-microsoft-com:vml" xmlns:wp14="http://schemas.microsoft.com/office/word/2010/wordprocessingDrawing" xmlns:wp="http://schemas.openxmlformats.org/drawingml/2006/wordprocessingDrawing" xmlns:w10="urn:schemas-microsoft-com:office:word" xmlns:w="http://schemas.openxmlformats.org/wordprocessingml/2006/main" xmlns:w14="http://schemas.microsoft.com/office/word/2010/wordml" xmlns:w15="http://schemas.microsoft.com/office/word/2012/wordml" xmlns:w16se="http://schemas.microsoft.com/office/word/2015/wordml/symex" xmlns:wpg="http://schemas.microsoft.com/office/word/2010/wordprocessingGroup" xmlns:wpi="http://schemas.microsoft.com/office/word/2010/wordprocessingInk" xmlns:wne="http://schemas.microsoft.com/office/word/2006/wordml" xmlns:wps="http://schemas.microsoft.com/office/word/2010/wordprocessingShape" mc:Ignorable="w14 w15 w16se wp14">
   <w:p>
     <w:pPr>
-      <w:pStyle w:val="Footer"/>
+      <w:pStyle w:val="Piedepgina"/>
     </w:pPr>
   </w:p>
 </w:ftr>
 </file>
 
 <file path=word/footer2.xml><?xml version="1.0" encoding="utf-8"?>
-<w:ftr xmlns:wpc="http://schemas.microsoft.com/office/word/2010/wordprocessingCanvas" xmlns:cx="http://schemas.microsoft.com/office/drawing/2014/chartex" xmlns:cx1="http://schemas.microsoft.com/office/drawing/2015/9/8/chartex" xmlns:cx2="http://schemas.microsoft.com/office/drawing/2015/10/21/chartex" xmlns:cx3="http://schemas.microsoft.com/office/drawing/2016/5/9/chartex" xmlns:cx4="http://schemas.microsoft.com/office/drawing/2016/5/10/chartex" xmlns:cx5="http://schemas.microsoft.com/office/drawing/2016/5/11/chartex" xmlns:cx6="http://schemas.microsoft.com/office/drawing/2016/5/12/chartex" xmlns:cx7="http://schemas.microsoft.com/office/drawing/2016/5/13/chartex" xmlns:cx8="http://schemas.microsoft.com/office/drawing/2016/5/14/chartex" xmlns:mc="http://schemas.openxmlformats.org/markup-compatibility/2006" xmlns:aink="http://schemas.microsoft.com/office/drawing/2016/ink" xmlns:am3d="http://schemas.microsoft.com/office/drawing/2017/model3d" xmlns:o="urn:schemas-microsoft-com:office:office" xmlns:oel="http://schemas.microsoft.com/office/2019/extlst" xmlns:r="http://schemas.openxmlformats.org/officeDocument/2006/relationships" xmlns:m="http://schemas.openxmlformats.org/officeDocument/2006/math" xmlns:v="urn:schemas-microsoft-com:vml" xmlns:wp14="http://schemas.microsoft.com/office/word/2010/wordprocessingDrawing" xmlns:wp="http://schemas.openxmlformats.org/drawingml/2006/wordprocessingDrawing" xmlns:w10="urn:schemas-microsoft-com:office:word" xmlns:w="http://schemas.openxmlformats.org/wordprocessingml/2006/main" xmlns:w14="http://schemas.microsoft.com/office/word/2010/wordml" xmlns:w15="http://schemas.microsoft.com/office/word/2012/wordml" xmlns:w16cex="http://schemas.microsoft.com/office/word/2018/wordml/cex" xmlns:w16cid="http://schemas.microsoft.com/office/word/2016/wordml/cid" xmlns:w16="http://schemas.microsoft.com/office/word/2018/wordml" xmlns:w16sdtdh="http://schemas.microsoft.com/office/word/2020/wordml/sdtdatahash" xmlns:w16se="http://schemas.microsoft.com/office/word/2015/wordml/symex" xmlns:wpg="http://schemas.microsoft.com/office/word/2010/wordprocessingGroup" xmlns:wpi="http://schemas.microsoft.com/office/word/2010/wordprocessingInk" xmlns:wne="http://schemas.microsoft.com/office/word/2006/wordml" xmlns:wps="http://schemas.microsoft.com/office/word/2010/wordprocessingShape" mc:Ignorable="w14 w15 w16se w16cid w16 w16cex w16sdtdh wp14">
+<w:ftr xmlns:wpc="http://schemas.microsoft.com/office/word/2010/wordprocessingCanvas" xmlns:cx="http://schemas.microsoft.com/office/drawing/2014/chartex" xmlns:mc="http://schemas.openxmlformats.org/markup-compatibility/2006" xmlns:o="urn:schemas-microsoft-com:office:office" xmlns:r="http://schemas.openxmlformats.org/officeDocument/2006/relationships" xmlns:m="http://schemas.openxmlformats.org/officeDocument/2006/math" xmlns:v="urn:schemas-microsoft-com:vml" xmlns:wp14="http://schemas.microsoft.com/office/word/2010/wordprocessingDrawing" xmlns:wp="http://schemas.openxmlformats.org/drawingml/2006/wordprocessingDrawing" xmlns:w10="urn:schemas-microsoft-com:office:word" xmlns:w="http://schemas.openxmlformats.org/wordprocessingml/2006/main" xmlns:w14="http://schemas.microsoft.com/office/word/2010/wordml" xmlns:w15="http://schemas.microsoft.com/office/word/2012/wordml" xmlns:w16se="http://schemas.microsoft.com/office/word/2015/wordml/symex" xmlns:wpg="http://schemas.microsoft.com/office/word/2010/wordprocessingGroup" xmlns:wpi="http://schemas.microsoft.com/office/word/2010/wordprocessingInk" xmlns:wne="http://schemas.microsoft.com/office/word/2006/wordml" xmlns:wps="http://schemas.microsoft.com/office/word/2010/wordprocessingShape" mc:Ignorable="w14 w15 w16se wp14">
   <w:p>
     <w:pPr>
-      <w:pStyle w:val="Footer"/>
+      <w:pStyle w:val="Piedepgina"/>
     </w:pPr>
   </w:p>
 </w:ftr>
 </file>
 
 <file path=word/footer3.xml><?xml version="1.0" encoding="utf-8"?>
-<w:ftr xmlns:wpc="http://schemas.microsoft.com/office/word/2010/wordprocessingCanvas" xmlns:cx="http://schemas.microsoft.com/office/drawing/2014/chartex" xmlns:cx1="http://schemas.microsoft.com/office/drawing/2015/9/8/chartex" xmlns:cx2="http://schemas.microsoft.com/office/drawing/2015/10/21/chartex" xmlns:cx3="http://schemas.microsoft.com/office/drawing/2016/5/9/chartex" xmlns:cx4="http://schemas.microsoft.com/office/drawing/2016/5/10/chartex" xmlns:cx5="http://schemas.microsoft.com/office/drawing/2016/5/11/chartex" xmlns:cx6="http://schemas.microsoft.com/office/drawing/2016/5/12/chartex" xmlns:cx7="http://schemas.microsoft.com/office/drawing/2016/5/13/chartex" xmlns:cx8="http://schemas.microsoft.com/office/drawing/2016/5/14/chartex" xmlns:mc="http://schemas.openxmlformats.org/markup-compatibility/2006" xmlns:aink="http://schemas.microsoft.com/office/drawing/2016/ink" xmlns:am3d="http://schemas.microsoft.com/office/drawing/2017/model3d" xmlns:o="urn:schemas-microsoft-com:office:office" xmlns:oel="http://schemas.microsoft.com/office/2019/extlst" xmlns:r="http://schemas.openxmlformats.org/officeDocument/2006/relationships" xmlns:m="http://schemas.openxmlformats.org/officeDocument/2006/math" xmlns:v="urn:schemas-microsoft-com:vml" xmlns:wp14="http://schemas.microsoft.com/office/word/2010/wordprocessingDrawing" xmlns:wp="http://schemas.openxmlformats.org/drawingml/2006/wordprocessingDrawing" xmlns:w10="urn:schemas-microsoft-com:office:word" xmlns:w="http://schemas.openxmlformats.org/wordprocessingml/2006/main" xmlns:w14="http://schemas.microsoft.com/office/word/2010/wordml" xmlns:w15="http://schemas.microsoft.com/office/word/2012/wordml" xmlns:w16cex="http://schemas.microsoft.com/office/word/2018/wordml/cex" xmlns:w16cid="http://schemas.microsoft.com/office/word/2016/wordml/cid" xmlns:w16="http://schemas.microsoft.com/office/word/2018/wordml" xmlns:w16sdtdh="http://schemas.microsoft.com/office/word/2020/wordml/sdtdatahash" xmlns:w16se="http://schemas.microsoft.com/office/word/2015/wordml/symex" xmlns:wpg="http://schemas.microsoft.com/office/word/2010/wordprocessingGroup" xmlns:wpi="http://schemas.microsoft.com/office/word/2010/wordprocessingInk" xmlns:wne="http://schemas.microsoft.com/office/word/2006/wordml" xmlns:wps="http://schemas.microsoft.com/office/word/2010/wordprocessingShape" mc:Ignorable="w14 w15 w16se w16cid w16 w16cex w16sdtdh wp14">
+<w:ftr xmlns:wpc="http://schemas.microsoft.com/office/word/2010/wordprocessingCanvas" xmlns:cx="http://schemas.microsoft.com/office/drawing/2014/chartex" xmlns:mc="http://schemas.openxmlformats.org/markup-compatibility/2006" xmlns:o="urn:schemas-microsoft-com:office:office" xmlns:r="http://schemas.openxmlformats.org/officeDocument/2006/relationships" xmlns:m="http://schemas.openxmlformats.org/officeDocument/2006/math" xmlns:v="urn:schemas-microsoft-com:vml" xmlns:wp14="http://schemas.microsoft.com/office/word/2010/wordprocessingDrawing" xmlns:wp="http://schemas.openxmlformats.org/drawingml/2006/wordprocessingDrawing" xmlns:w10="urn:schemas-microsoft-com:office:word" xmlns:w="http://schemas.openxmlformats.org/wordprocessingml/2006/main" xmlns:w14="http://schemas.microsoft.com/office/word/2010/wordml" xmlns:w15="http://schemas.microsoft.com/office/word/2012/wordml" xmlns:w16se="http://schemas.microsoft.com/office/word/2015/wordml/symex" xmlns:wpg="http://schemas.microsoft.com/office/word/2010/wordprocessingGroup" xmlns:wpi="http://schemas.microsoft.com/office/word/2010/wordprocessingInk" xmlns:wne="http://schemas.microsoft.com/office/word/2006/wordml" xmlns:wps="http://schemas.microsoft.com/office/word/2010/wordprocessingShape" mc:Ignorable="w14 w15 w16se wp14">
   <w:p>
     <w:pPr>
-      <w:pStyle w:val="Footer"/>
+      <w:pStyle w:val="Piedepgina"/>
     </w:pPr>
   </w:p>
 </w:ftr>
 </file>
 
 <file path=word/footnotes.xml><?xml version="1.0" encoding="utf-8"?>
-<w:footnotes xmlns:wpc="http://schemas.microsoft.com/office/word/2010/wordprocessingCanvas" xmlns:cx="http://schemas.microsoft.com/office/drawing/2014/chartex" xmlns:cx1="http://schemas.microsoft.com/office/drawing/2015/9/8/chartex" xmlns:cx2="http://schemas.microsoft.com/office/drawing/2015/10/21/chartex" xmlns:cx3="http://schemas.microsoft.com/office/drawing/2016/5/9/chartex" xmlns:cx4="http://schemas.microsoft.com/office/drawing/2016/5/10/chartex" xmlns:cx5="http://schemas.microsoft.com/office/drawing/2016/5/11/chartex" xmlns:cx6="http://schemas.microsoft.com/office/drawing/2016/5/12/chartex" xmlns:cx7="http://schemas.microsoft.com/office/drawing/2016/5/13/chartex" xmlns:cx8="http://schemas.microsoft.com/office/drawing/2016/5/14/chartex" xmlns:mc="http://schemas.openxmlformats.org/markup-compatibility/2006" xmlns:aink="http://schemas.microsoft.com/office/drawing/2016/ink" xmlns:am3d="http://schemas.microsoft.com/office/drawing/2017/model3d" xmlns:o="urn:schemas-microsoft-com:office:office" xmlns:oel="http://schemas.microsoft.com/office/2019/extlst" xmlns:r="http://schemas.openxmlformats.org/officeDocument/2006/relationships" xmlns:m="http://schemas.openxmlformats.org/officeDocument/2006/math" xmlns:v="urn:schemas-microsoft-com:vml" xmlns:wp14="http://schemas.microsoft.com/office/word/2010/wordprocessingDrawing" xmlns:wp="http://schemas.openxmlformats.org/drawingml/2006/wordprocessingDrawing" xmlns:w10="urn:schemas-microsoft-com:office:word" xmlns:w="http://schemas.openxmlformats.org/wordprocessingml/2006/main" xmlns:w14="http://schemas.microsoft.com/office/word/2010/wordml" xmlns:w15="http://schemas.microsoft.com/office/word/2012/wordml" xmlns:w16cex="http://schemas.microsoft.com/office/word/2018/wordml/cex" xmlns:w16cid="http://schemas.microsoft.com/office/word/2016/wordml/cid" xmlns:w16="http://schemas.microsoft.com/office/word/2018/wordml" xmlns:w16sdtdh="http://schemas.microsoft.com/office/word/2020/wordml/sdtdatahash" xmlns:w16se="http://schemas.microsoft.com/office/word/2015/wordml/symex" xmlns:wpg="http://schemas.microsoft.com/office/word/2010/wordprocessingGroup" xmlns:wpi="http://schemas.microsoft.com/office/word/2010/wordprocessingInk" xmlns:wne="http://schemas.microsoft.com/office/word/2006/wordml" xmlns:wps="http://schemas.microsoft.com/office/word/2010/wordprocessingShape" mc:Ignorable="w14 w15 w16se w16cid w16 w16cex w16sdtdh wp14">
+<w:footnotes xmlns:wpc="http://schemas.microsoft.com/office/word/2010/wordprocessingCanvas" xmlns:cx="http://schemas.microsoft.com/office/drawing/2014/chartex" xmlns:mc="http://schemas.openxmlformats.org/markup-compatibility/2006" xmlns:o="urn:schemas-microsoft-com:office:office" xmlns:r="http://schemas.openxmlformats.org/officeDocument/2006/relationships" xmlns:m="http://schemas.openxmlformats.org/officeDocument/2006/math" xmlns:v="urn:schemas-microsoft-com:vml" xmlns:wp14="http://schemas.microsoft.com/office/word/2010/wordprocessingDrawing" xmlns:wp="http://schemas.openxmlformats.org/drawingml/2006/wordprocessingDrawing" xmlns:w10="urn:schemas-microsoft-com:office:word" xmlns:w="http://schemas.openxmlformats.org/wordprocessingml/2006/main" xmlns:w14="http://schemas.microsoft.com/office/word/2010/wordml" xmlns:w15="http://schemas.microsoft.com/office/word/2012/wordml" xmlns:w16se="http://schemas.microsoft.com/office/word/2015/wordml/symex" xmlns:wpg="http://schemas.microsoft.com/office/word/2010/wordprocessingGroup" xmlns:wpi="http://schemas.microsoft.com/office/word/2010/wordprocessingInk" xmlns:wne="http://schemas.microsoft.com/office/word/2006/wordml" xmlns:wps="http://schemas.microsoft.com/office/word/2010/wordprocessingShape" mc:Ignorable="w14 w15 w16se wp14">
   <w:footnote w:type="separator" w:id="-1">
     <w:p>
       <w:pPr>
@@ -10534,37 +10462,37 @@
 </file>
 
 <file path=word/header1.xml><?xml version="1.0" encoding="utf-8"?>
-<w:hdr xmlns:wpc="http://schemas.microsoft.com/office/word/2010/wordprocessingCanvas" xmlns:cx="http://schemas.microsoft.com/office/drawing/2014/chartex" xmlns:cx1="http://schemas.microsoft.com/office/drawing/2015/9/8/chartex" xmlns:cx2="http://schemas.microsoft.com/office/drawing/2015/10/21/chartex" xmlns:cx3="http://schemas.microsoft.com/office/drawing/2016/5/9/chartex" xmlns:cx4="http://schemas.microsoft.com/office/drawing/2016/5/10/chartex" xmlns:cx5="http://schemas.microsoft.com/office/drawing/2016/5/11/chartex" xmlns:cx6="http://schemas.microsoft.com/office/drawing/2016/5/12/chartex" xmlns:cx7="http://schemas.microsoft.com/office/drawing/2016/5/13/chartex" xmlns:cx8="http://schemas.microsoft.com/office/drawing/2016/5/14/chartex" xmlns:mc="http://schemas.openxmlformats.org/markup-compatibility/2006" xmlns:aink="http://schemas.microsoft.com/office/drawing/2016/ink" xmlns:am3d="http://schemas.microsoft.com/office/drawing/2017/model3d" xmlns:o="urn:schemas-microsoft-com:office:office" xmlns:oel="http://schemas.microsoft.com/office/2019/extlst" xmlns:r="http://schemas.openxmlformats.org/officeDocument/2006/relationships" xmlns:m="http://schemas.openxmlformats.org/officeDocument/2006/math" xmlns:v="urn:schemas-microsoft-com:vml" xmlns:wp14="http://schemas.microsoft.com/office/word/2010/wordprocessingDrawing" xmlns:wp="http://schemas.openxmlformats.org/drawingml/2006/wordprocessingDrawing" xmlns:w10="urn:schemas-microsoft-com:office:word" xmlns:w="http://schemas.openxmlformats.org/wordprocessingml/2006/main" xmlns:w14="http://schemas.microsoft.com/office/word/2010/wordml" xmlns:w15="http://schemas.microsoft.com/office/word/2012/wordml" xmlns:w16cex="http://schemas.microsoft.com/office/word/2018/wordml/cex" xmlns:w16cid="http://schemas.microsoft.com/office/word/2016/wordml/cid" xmlns:w16="http://schemas.microsoft.com/office/word/2018/wordml" xmlns:w16sdtdh="http://schemas.microsoft.com/office/word/2020/wordml/sdtdatahash" xmlns:w16se="http://schemas.microsoft.com/office/word/2015/wordml/symex" xmlns:wpg="http://schemas.microsoft.com/office/word/2010/wordprocessingGroup" xmlns:wpi="http://schemas.microsoft.com/office/word/2010/wordprocessingInk" xmlns:wne="http://schemas.microsoft.com/office/word/2006/wordml" xmlns:wps="http://schemas.microsoft.com/office/word/2010/wordprocessingShape" mc:Ignorable="w14 w15 w16se w16cid w16 w16cex w16sdtdh wp14">
+<w:hdr xmlns:wpc="http://schemas.microsoft.com/office/word/2010/wordprocessingCanvas" xmlns:cx="http://schemas.microsoft.com/office/drawing/2014/chartex" xmlns:mc="http://schemas.openxmlformats.org/markup-compatibility/2006" xmlns:o="urn:schemas-microsoft-com:office:office" xmlns:r="http://schemas.openxmlformats.org/officeDocument/2006/relationships" xmlns:m="http://schemas.openxmlformats.org/officeDocument/2006/math" xmlns:v="urn:schemas-microsoft-com:vml" xmlns:wp14="http://schemas.microsoft.com/office/word/2010/wordprocessingDrawing" xmlns:wp="http://schemas.openxmlformats.org/drawingml/2006/wordprocessingDrawing" xmlns:w10="urn:schemas-microsoft-com:office:word" xmlns:w="http://schemas.openxmlformats.org/wordprocessingml/2006/main" xmlns:w14="http://schemas.microsoft.com/office/word/2010/wordml" xmlns:w15="http://schemas.microsoft.com/office/word/2012/wordml" xmlns:w16se="http://schemas.microsoft.com/office/word/2015/wordml/symex" xmlns:wpg="http://schemas.microsoft.com/office/word/2010/wordprocessingGroup" xmlns:wpi="http://schemas.microsoft.com/office/word/2010/wordprocessingInk" xmlns:wne="http://schemas.microsoft.com/office/word/2006/wordml" xmlns:wps="http://schemas.microsoft.com/office/word/2010/wordprocessingShape" mc:Ignorable="w14 w15 w16se wp14">
   <w:p>
     <w:pPr>
-      <w:pStyle w:val="Header"/>
+      <w:pStyle w:val="Encabezado"/>
     </w:pPr>
   </w:p>
 </w:hdr>
 </file>
 
 <file path=word/header2.xml><?xml version="1.0" encoding="utf-8"?>
-<w:hdr xmlns:wpc="http://schemas.microsoft.com/office/word/2010/wordprocessingCanvas" xmlns:cx="http://schemas.microsoft.com/office/drawing/2014/chartex" xmlns:cx1="http://schemas.microsoft.com/office/drawing/2015/9/8/chartex" xmlns:cx2="http://schemas.microsoft.com/office/drawing/2015/10/21/chartex" xmlns:cx3="http://schemas.microsoft.com/office/drawing/2016/5/9/chartex" xmlns:cx4="http://schemas.microsoft.com/office/drawing/2016/5/10/chartex" xmlns:cx5="http://schemas.microsoft.com/office/drawing/2016/5/11/chartex" xmlns:cx6="http://schemas.microsoft.com/office/drawing/2016/5/12/chartex" xmlns:cx7="http://schemas.microsoft.com/office/drawing/2016/5/13/chartex" xmlns:cx8="http://schemas.microsoft.com/office/drawing/2016/5/14/chartex" xmlns:mc="http://schemas.openxmlformats.org/markup-compatibility/2006" xmlns:aink="http://schemas.microsoft.com/office/drawing/2016/ink" xmlns:am3d="http://schemas.microsoft.com/office/drawing/2017/model3d" xmlns:o="urn:schemas-microsoft-com:office:office" xmlns:oel="http://schemas.microsoft.com/office/2019/extlst" xmlns:r="http://schemas.openxmlformats.org/officeDocument/2006/relationships" xmlns:m="http://schemas.openxmlformats.org/officeDocument/2006/math" xmlns:v="urn:schemas-microsoft-com:vml" xmlns:wp14="http://schemas.microsoft.com/office/word/2010/wordprocessingDrawing" xmlns:wp="http://schemas.openxmlformats.org/drawingml/2006/wordprocessingDrawing" xmlns:w10="urn:schemas-microsoft-com:office:word" xmlns:w="http://schemas.openxmlformats.org/wordprocessingml/2006/main" xmlns:w14="http://schemas.microsoft.com/office/word/2010/wordml" xmlns:w15="http://schemas.microsoft.com/office/word/2012/wordml" xmlns:w16cex="http://schemas.microsoft.com/office/word/2018/wordml/cex" xmlns:w16cid="http://schemas.microsoft.com/office/word/2016/wordml/cid" xmlns:w16="http://schemas.microsoft.com/office/word/2018/wordml" xmlns:w16sdtdh="http://schemas.microsoft.com/office/word/2020/wordml/sdtdatahash" xmlns:w16se="http://schemas.microsoft.com/office/word/2015/wordml/symex" xmlns:wpg="http://schemas.microsoft.com/office/word/2010/wordprocessingGroup" xmlns:wpi="http://schemas.microsoft.com/office/word/2010/wordprocessingInk" xmlns:wne="http://schemas.microsoft.com/office/word/2006/wordml" xmlns:wps="http://schemas.microsoft.com/office/word/2010/wordprocessingShape" mc:Ignorable="w14 w15 w16se w16cid w16 w16cex w16sdtdh wp14">
+<w:hdr xmlns:wpc="http://schemas.microsoft.com/office/word/2010/wordprocessingCanvas" xmlns:cx="http://schemas.microsoft.com/office/drawing/2014/chartex" xmlns:mc="http://schemas.openxmlformats.org/markup-compatibility/2006" xmlns:o="urn:schemas-microsoft-com:office:office" xmlns:r="http://schemas.openxmlformats.org/officeDocument/2006/relationships" xmlns:m="http://schemas.openxmlformats.org/officeDocument/2006/math" xmlns:v="urn:schemas-microsoft-com:vml" xmlns:wp14="http://schemas.microsoft.com/office/word/2010/wordprocessingDrawing" xmlns:wp="http://schemas.openxmlformats.org/drawingml/2006/wordprocessingDrawing" xmlns:w10="urn:schemas-microsoft-com:office:word" xmlns:w="http://schemas.openxmlformats.org/wordprocessingml/2006/main" xmlns:w14="http://schemas.microsoft.com/office/word/2010/wordml" xmlns:w15="http://schemas.microsoft.com/office/word/2012/wordml" xmlns:w16se="http://schemas.microsoft.com/office/word/2015/wordml/symex" xmlns:wpg="http://schemas.microsoft.com/office/word/2010/wordprocessingGroup" xmlns:wpi="http://schemas.microsoft.com/office/word/2010/wordprocessingInk" xmlns:wne="http://schemas.microsoft.com/office/word/2006/wordml" xmlns:wps="http://schemas.microsoft.com/office/word/2010/wordprocessingShape" mc:Ignorable="w14 w15 w16se wp14">
   <w:p>
     <w:pPr>
-      <w:pStyle w:val="Header"/>
+      <w:pStyle w:val="Encabezado"/>
     </w:pPr>
   </w:p>
 </w:hdr>
 </file>
 
 <file path=word/header3.xml><?xml version="1.0" encoding="utf-8"?>
-<w:hdr xmlns:wpc="http://schemas.microsoft.com/office/word/2010/wordprocessingCanvas" xmlns:cx="http://schemas.microsoft.com/office/drawing/2014/chartex" xmlns:cx1="http://schemas.microsoft.com/office/drawing/2015/9/8/chartex" xmlns:cx2="http://schemas.microsoft.com/office/drawing/2015/10/21/chartex" xmlns:cx3="http://schemas.microsoft.com/office/drawing/2016/5/9/chartex" xmlns:cx4="http://schemas.microsoft.com/office/drawing/2016/5/10/chartex" xmlns:cx5="http://schemas.microsoft.com/office/drawing/2016/5/11/chartex" xmlns:cx6="http://schemas.microsoft.com/office/drawing/2016/5/12/chartex" xmlns:cx7="http://schemas.microsoft.com/office/drawing/2016/5/13/chartex" xmlns:cx8="http://schemas.microsoft.com/office/drawing/2016/5/14/chartex" xmlns:mc="http://schemas.openxmlformats.org/markup-compatibility/2006" xmlns:aink="http://schemas.microsoft.com/office/drawing/2016/ink" xmlns:am3d="http://schemas.microsoft.com/office/drawing/2017/model3d" xmlns:o="urn:schemas-microsoft-com:office:office" xmlns:oel="http://schemas.microsoft.com/office/2019/extlst" xmlns:r="http://schemas.openxmlformats.org/officeDocument/2006/relationships" xmlns:m="http://schemas.openxmlformats.org/officeDocument/2006/math" xmlns:v="urn:schemas-microsoft-com:vml" xmlns:wp14="http://schemas.microsoft.com/office/word/2010/wordprocessingDrawing" xmlns:wp="http://schemas.openxmlformats.org/drawingml/2006/wordprocessingDrawing" xmlns:w10="urn:schemas-microsoft-com:office:word" xmlns:w="http://schemas.openxmlformats.org/wordprocessingml/2006/main" xmlns:w14="http://schemas.microsoft.com/office/word/2010/wordml" xmlns:w15="http://schemas.microsoft.com/office/word/2012/wordml" xmlns:w16cex="http://schemas.microsoft.com/office/word/2018/wordml/cex" xmlns:w16cid="http://schemas.microsoft.com/office/word/2016/wordml/cid" xmlns:w16="http://schemas.microsoft.com/office/word/2018/wordml" xmlns:w16sdtdh="http://schemas.microsoft.com/office/word/2020/wordml/sdtdatahash" xmlns:w16se="http://schemas.microsoft.com/office/word/2015/wordml/symex" xmlns:wpg="http://schemas.microsoft.com/office/word/2010/wordprocessingGroup" xmlns:wpi="http://schemas.microsoft.com/office/word/2010/wordprocessingInk" xmlns:wne="http://schemas.microsoft.com/office/word/2006/wordml" xmlns:wps="http://schemas.microsoft.com/office/word/2010/wordprocessingShape" mc:Ignorable="w14 w15 w16se w16cid w16 w16cex w16sdtdh wp14">
+<w:hdr xmlns:wpc="http://schemas.microsoft.com/office/word/2010/wordprocessingCanvas" xmlns:cx="http://schemas.microsoft.com/office/drawing/2014/chartex" xmlns:mc="http://schemas.openxmlformats.org/markup-compatibility/2006" xmlns:o="urn:schemas-microsoft-com:office:office" xmlns:r="http://schemas.openxmlformats.org/officeDocument/2006/relationships" xmlns:m="http://schemas.openxmlformats.org/officeDocument/2006/math" xmlns:v="urn:schemas-microsoft-com:vml" xmlns:wp14="http://schemas.microsoft.com/office/word/2010/wordprocessingDrawing" xmlns:wp="http://schemas.openxmlformats.org/drawingml/2006/wordprocessingDrawing" xmlns:w10="urn:schemas-microsoft-com:office:word" xmlns:w="http://schemas.openxmlformats.org/wordprocessingml/2006/main" xmlns:w14="http://schemas.microsoft.com/office/word/2010/wordml" xmlns:w15="http://schemas.microsoft.com/office/word/2012/wordml" xmlns:w16se="http://schemas.microsoft.com/office/word/2015/wordml/symex" xmlns:wpg="http://schemas.microsoft.com/office/word/2010/wordprocessingGroup" xmlns:wpi="http://schemas.microsoft.com/office/word/2010/wordprocessingInk" xmlns:wne="http://schemas.microsoft.com/office/word/2006/wordml" xmlns:wps="http://schemas.microsoft.com/office/word/2010/wordprocessingShape" mc:Ignorable="w14 w15 w16se wp14">
   <w:p>
     <w:pPr>
-      <w:pStyle w:val="Header"/>
+      <w:pStyle w:val="Encabezado"/>
     </w:pPr>
   </w:p>
 </w:hdr>
 </file>
 
 <file path=word/styles.xml><?xml version="1.0" encoding="utf-8"?>
-<w:styles xmlns:mc="http://schemas.openxmlformats.org/markup-compatibility/2006" xmlns:r="http://schemas.openxmlformats.org/officeDocument/2006/relationships" xmlns:w="http://schemas.openxmlformats.org/wordprocessingml/2006/main" xmlns:w14="http://schemas.microsoft.com/office/word/2010/wordml" xmlns:w15="http://schemas.microsoft.com/office/word/2012/wordml" xmlns:w16cex="http://schemas.microsoft.com/office/word/2018/wordml/cex" xmlns:w16cid="http://schemas.microsoft.com/office/word/2016/wordml/cid" xmlns:w16="http://schemas.microsoft.com/office/word/2018/wordml" xmlns:w16sdtdh="http://schemas.microsoft.com/office/word/2020/wordml/sdtdatahash" xmlns:w16se="http://schemas.microsoft.com/office/word/2015/wordml/symex" mc:Ignorable="w14 w15 w16se w16cid w16 w16cex w16sdtdh">
+<w:styles xmlns:mc="http://schemas.openxmlformats.org/markup-compatibility/2006" xmlns:r="http://schemas.openxmlformats.org/officeDocument/2006/relationships" xmlns:w="http://schemas.openxmlformats.org/wordprocessingml/2006/main" xmlns:w14="http://schemas.microsoft.com/office/word/2010/wordml" xmlns:w15="http://schemas.microsoft.com/office/word/2012/wordml" xmlns:w16se="http://schemas.microsoft.com/office/word/2015/wordml/symex" mc:Ignorable="w14 w15 w16se">
   <w:docDefaults>
     <w:rPrDefault>
       <w:rPr>
@@ -10580,7 +10508,7 @@
       </w:pPr>
     </w:pPrDefault>
   </w:docDefaults>
-  <w:latentStyles w:defLockedState="0" w:defUIPriority="99" w:defSemiHidden="0" w:defUnhideWhenUsed="0" w:defQFormat="0" w:count="376">
+  <w:latentStyles w:defLockedState="0" w:defUIPriority="99" w:defSemiHidden="0" w:defUnhideWhenUsed="0" w:defQFormat="0" w:count="371">
     <w:lsdException w:name="Normal" w:uiPriority="0" w:qFormat="1"/>
     <w:lsdException w:name="heading 1" w:uiPriority="9" w:qFormat="1"/>
     <w:lsdException w:name="heading 2" w:semiHidden="1" w:uiPriority="9" w:unhideWhenUsed="1" w:qFormat="1"/>
@@ -10952,24 +10880,19 @@
     <w:lsdException w:name="List Table 5 Dark Accent 6" w:uiPriority="50"/>
     <w:lsdException w:name="List Table 6 Colorful Accent 6" w:uiPriority="51"/>
     <w:lsdException w:name="List Table 7 Colorful Accent 6" w:uiPriority="52"/>
-    <w:lsdException w:name="Mention" w:semiHidden="1" w:unhideWhenUsed="1"/>
-    <w:lsdException w:name="Smart Hyperlink" w:semiHidden="1" w:unhideWhenUsed="1"/>
-    <w:lsdException w:name="Hashtag" w:semiHidden="1" w:unhideWhenUsed="1"/>
-    <w:lsdException w:name="Unresolved Mention" w:semiHidden="1" w:unhideWhenUsed="1"/>
-    <w:lsdException w:name="Smart Link" w:semiHidden="1" w:unhideWhenUsed="1"/>
   </w:latentStyles>
   <w:style w:type="paragraph" w:default="1" w:styleId="Normal">
     <w:name w:val="Normal"/>
     <w:qFormat/>
     <w:rsid w:val="00BD3C16"/>
   </w:style>
-  <w:style w:type="character" w:default="1" w:styleId="DefaultParagraphFont">
+  <w:style w:type="character" w:default="1" w:styleId="Fuentedeprrafopredeter">
     <w:name w:val="Default Paragraph Font"/>
     <w:uiPriority w:val="1"/>
     <w:semiHidden/>
     <w:unhideWhenUsed/>
   </w:style>
-  <w:style w:type="table" w:default="1" w:styleId="TableNormal">
+  <w:style w:type="table" w:default="1" w:styleId="Tablanormal">
     <w:name w:val="Normal Table"/>
     <w:uiPriority w:val="99"/>
     <w:semiHidden/>
@@ -10984,15 +10907,15 @@
       </w:tblCellMar>
     </w:tblPr>
   </w:style>
-  <w:style w:type="numbering" w:default="1" w:styleId="NoList">
+  <w:style w:type="numbering" w:default="1" w:styleId="Sinlista">
     <w:name w:val="No List"/>
     <w:uiPriority w:val="99"/>
     <w:semiHidden/>
     <w:unhideWhenUsed/>
   </w:style>
-  <w:style w:type="character" w:styleId="Hyperlink">
+  <w:style w:type="character" w:styleId="Hipervnculo">
     <w:name w:val="Hyperlink"/>
-    <w:basedOn w:val="DefaultParagraphFont"/>
+    <w:basedOn w:val="Fuentedeprrafopredeter"/>
     <w:uiPriority w:val="99"/>
     <w:unhideWhenUsed/>
     <w:rsid w:val="00BD3C16"/>
@@ -11001,10 +10924,10 @@
       <w:u w:val="single"/>
     </w:rPr>
   </w:style>
-  <w:style w:type="paragraph" w:styleId="Header">
+  <w:style w:type="paragraph" w:styleId="Encabezado">
     <w:name w:val="header"/>
     <w:basedOn w:val="Normal"/>
-    <w:link w:val="HeaderChar"/>
+    <w:link w:val="EncabezadoCar"/>
     <w:uiPriority w:val="99"/>
     <w:unhideWhenUsed/>
     <w:rsid w:val="00BD3C16"/>
@@ -11016,17 +10939,17 @@
       <w:spacing w:after="0" w:line="240" w:lineRule="auto"/>
     </w:pPr>
   </w:style>
-  <w:style w:type="character" w:customStyle="1" w:styleId="HeaderChar">
-    <w:name w:val="Header Char"/>
-    <w:basedOn w:val="DefaultParagraphFont"/>
-    <w:link w:val="Header"/>
+  <w:style w:type="character" w:customStyle="1" w:styleId="EncabezadoCar">
+    <w:name w:val="Encabezado Car"/>
+    <w:basedOn w:val="Fuentedeprrafopredeter"/>
+    <w:link w:val="Encabezado"/>
     <w:uiPriority w:val="99"/>
     <w:rsid w:val="00BD3C16"/>
   </w:style>
-  <w:style w:type="paragraph" w:styleId="Footer">
+  <w:style w:type="paragraph" w:styleId="Piedepgina">
     <w:name w:val="footer"/>
     <w:basedOn w:val="Normal"/>
-    <w:link w:val="FooterChar"/>
+    <w:link w:val="PiedepginaCar"/>
     <w:uiPriority w:val="99"/>
     <w:unhideWhenUsed/>
     <w:rsid w:val="00BD3C16"/>
@@ -11038,17 +10961,17 @@
       <w:spacing w:after="0" w:line="240" w:lineRule="auto"/>
     </w:pPr>
   </w:style>
-  <w:style w:type="character" w:customStyle="1" w:styleId="FooterChar">
-    <w:name w:val="Footer Char"/>
-    <w:basedOn w:val="DefaultParagraphFont"/>
-    <w:link w:val="Footer"/>
+  <w:style w:type="character" w:customStyle="1" w:styleId="PiedepginaCar">
+    <w:name w:val="Pie de página Car"/>
+    <w:basedOn w:val="Fuentedeprrafopredeter"/>
+    <w:link w:val="Piedepgina"/>
     <w:uiPriority w:val="99"/>
     <w:rsid w:val="00BD3C16"/>
   </w:style>
-  <w:style w:type="paragraph" w:styleId="EndnoteText">
+  <w:style w:type="paragraph" w:styleId="Textonotaalfinal">
     <w:name w:val="endnote text"/>
     <w:basedOn w:val="Normal"/>
-    <w:link w:val="EndnoteTextChar"/>
+    <w:link w:val="TextonotaalfinalCar"/>
     <w:uiPriority w:val="99"/>
     <w:semiHidden/>
     <w:unhideWhenUsed/>
@@ -11061,10 +10984,10 @@
       <w:szCs w:val="20"/>
     </w:rPr>
   </w:style>
-  <w:style w:type="character" w:customStyle="1" w:styleId="EndnoteTextChar">
-    <w:name w:val="Endnote Text Char"/>
-    <w:basedOn w:val="DefaultParagraphFont"/>
-    <w:link w:val="EndnoteText"/>
+  <w:style w:type="character" w:customStyle="1" w:styleId="TextonotaalfinalCar">
+    <w:name w:val="Texto nota al final Car"/>
+    <w:basedOn w:val="Fuentedeprrafopredeter"/>
+    <w:link w:val="Textonotaalfinal"/>
     <w:uiPriority w:val="99"/>
     <w:semiHidden/>
     <w:rsid w:val="00BD3C16"/>
@@ -11073,9 +10996,9 @@
       <w:szCs w:val="20"/>
     </w:rPr>
   </w:style>
-  <w:style w:type="character" w:styleId="EndnoteReference">
+  <w:style w:type="character" w:styleId="Refdenotaalfinal">
     <w:name w:val="endnote reference"/>
-    <w:basedOn w:val="DefaultParagraphFont"/>
+    <w:basedOn w:val="Fuentedeprrafopredeter"/>
     <w:uiPriority w:val="99"/>
     <w:semiHidden/>
     <w:unhideWhenUsed/>
@@ -11084,7 +11007,7 @@
       <w:vertAlign w:val="superscript"/>
     </w:rPr>
   </w:style>
-  <w:style w:type="paragraph" w:styleId="ListParagraph">
+  <w:style w:type="paragraph" w:styleId="Prrafodelista">
     <w:name w:val="List Paragraph"/>
     <w:basedOn w:val="Normal"/>
     <w:uiPriority w:val="34"/>
@@ -11095,9 +11018,9 @@
       <w:contextualSpacing/>
     </w:pPr>
   </w:style>
-  <w:style w:type="table" w:styleId="TableGrid">
+  <w:style w:type="table" w:styleId="Tablaconcuadrcula">
     <w:name w:val="Table Grid"/>
-    <w:basedOn w:val="TableNormal"/>
+    <w:basedOn w:val="Tablanormal"/>
     <w:uiPriority w:val="39"/>
     <w:rsid w:val="00B425EA"/>
     <w:pPr>

</xml_diff>